<commit_message>
adding examples and removed th word "Realworld"
</commit_message>
<xml_diff>
--- a/Manual.docx
+++ b/Manual.docx
@@ -13,13 +13,7 @@
         <w:rPr>
           <w:lang w:val="en-US"/>
         </w:rPr>
-        <w:t>Realworld</w:t>
-      </w:r>
-      <w:r>
-        <w:rPr>
-          <w:lang w:val="en-US"/>
-        </w:rPr>
-        <w:t xml:space="preserve"> Analysis </w:t>
+        <w:t xml:space="preserve">Analysis </w:t>
       </w:r>
       <w:r>
         <w:rPr>
@@ -304,7 +298,7 @@
           <w:r>
             <w:fldChar w:fldCharType="separate"/>
           </w:r>
-          <w:hyperlink w:anchor="_Toc421978936" w:history="1">
+          <w:hyperlink w:anchor="_Toc421988388" w:history="1">
             <w:r>
               <w:rPr>
                 <w:rStyle w:val="Hyperlink"/>
@@ -348,7 +342,7 @@
                 <w:noProof/>
                 <w:webHidden/>
               </w:rPr>
-              <w:instrText xml:space="preserve"> PAGEREF _Toc421978936 \h </w:instrText>
+              <w:instrText xml:space="preserve"> PAGEREF _Toc421988388 \h </w:instrText>
             </w:r>
             <w:r>
               <w:rPr>
@@ -388,7 +382,7 @@
               <w:lang w:eastAsia="nl-NL"/>
             </w:rPr>
           </w:pPr>
-          <w:hyperlink w:anchor="_Toc421978937" w:history="1">
+          <w:hyperlink w:anchor="_Toc421988389" w:history="1">
             <w:r>
               <w:rPr>
                 <w:rStyle w:val="Hyperlink"/>
@@ -432,7 +426,7 @@
                 <w:noProof/>
                 <w:webHidden/>
               </w:rPr>
-              <w:instrText xml:space="preserve"> PAGEREF _Toc421978937 \h </w:instrText>
+              <w:instrText xml:space="preserve"> PAGEREF _Toc421988389 \h </w:instrText>
             </w:r>
             <w:r>
               <w:rPr>
@@ -472,7 +466,7 @@
               <w:lang w:eastAsia="nl-NL"/>
             </w:rPr>
           </w:pPr>
-          <w:hyperlink w:anchor="_Toc421978938" w:history="1">
+          <w:hyperlink w:anchor="_Toc421988390" w:history="1">
             <w:r>
               <w:rPr>
                 <w:rStyle w:val="Hyperlink"/>
@@ -516,7 +510,7 @@
                 <w:noProof/>
                 <w:webHidden/>
               </w:rPr>
-              <w:instrText xml:space="preserve"> PAGEREF _Toc421978938 \h </w:instrText>
+              <w:instrText xml:space="preserve"> PAGEREF _Toc421988390 \h </w:instrText>
             </w:r>
             <w:r>
               <w:rPr>
@@ -556,7 +550,7 @@
               <w:lang w:eastAsia="nl-NL"/>
             </w:rPr>
           </w:pPr>
-          <w:hyperlink w:anchor="_Toc421978939" w:history="1">
+          <w:hyperlink w:anchor="_Toc421988391" w:history="1">
             <w:r>
               <w:rPr>
                 <w:rStyle w:val="Hyperlink"/>
@@ -600,7 +594,7 @@
                 <w:noProof/>
                 <w:webHidden/>
               </w:rPr>
-              <w:instrText xml:space="preserve"> PAGEREF _Toc421978939 \h </w:instrText>
+              <w:instrText xml:space="preserve"> PAGEREF _Toc421988391 \h </w:instrText>
             </w:r>
             <w:r>
               <w:rPr>
@@ -640,7 +634,7 @@
               <w:lang w:eastAsia="nl-NL"/>
             </w:rPr>
           </w:pPr>
-          <w:hyperlink w:anchor="_Toc421978940" w:history="1">
+          <w:hyperlink w:anchor="_Toc421988392" w:history="1">
             <w:r>
               <w:rPr>
                 <w:rStyle w:val="Hyperlink"/>
@@ -684,7 +678,7 @@
                 <w:noProof/>
                 <w:webHidden/>
               </w:rPr>
-              <w:instrText xml:space="preserve"> PAGEREF _Toc421978940 \h </w:instrText>
+              <w:instrText xml:space="preserve"> PAGEREF _Toc421988392 \h </w:instrText>
             </w:r>
             <w:r>
               <w:rPr>
@@ -724,7 +718,7 @@
               <w:lang w:eastAsia="nl-NL"/>
             </w:rPr>
           </w:pPr>
-          <w:hyperlink w:anchor="_Toc421978941" w:history="1">
+          <w:hyperlink w:anchor="_Toc421988393" w:history="1">
             <w:r>
               <w:rPr>
                 <w:rStyle w:val="Hyperlink"/>
@@ -768,7 +762,7 @@
                 <w:noProof/>
                 <w:webHidden/>
               </w:rPr>
-              <w:instrText xml:space="preserve"> PAGEREF _Toc421978941 \h </w:instrText>
+              <w:instrText xml:space="preserve"> PAGEREF _Toc421988393 \h </w:instrText>
             </w:r>
             <w:r>
               <w:rPr>
@@ -808,7 +802,7 @@
               <w:lang w:eastAsia="nl-NL"/>
             </w:rPr>
           </w:pPr>
-          <w:hyperlink w:anchor="_Toc421978942" w:history="1">
+          <w:hyperlink w:anchor="_Toc421988394" w:history="1">
             <w:r>
               <w:rPr>
                 <w:rStyle w:val="Hyperlink"/>
@@ -852,7 +846,7 @@
                 <w:noProof/>
                 <w:webHidden/>
               </w:rPr>
-              <w:instrText xml:space="preserve"> PAGEREF _Toc421978942 \h </w:instrText>
+              <w:instrText xml:space="preserve"> PAGEREF _Toc421988394 \h </w:instrText>
             </w:r>
             <w:r>
               <w:rPr>
@@ -896,7 +890,7 @@
               <w:lang w:eastAsia="nl-NL"/>
             </w:rPr>
           </w:pPr>
-          <w:hyperlink w:anchor="_Toc421978943" w:history="1">
+          <w:hyperlink w:anchor="_Toc421988395" w:history="1">
             <w:r>
               <w:rPr>
                 <w:rStyle w:val="Hyperlink"/>
@@ -917,13 +911,12 @@
               <w:rPr>
                 <w:rStyle w:val="Hyperlink"/>
                 <w:noProof/>
-                <w:lang w:eastAsia="nl-NL"/>
               </w:rPr>
               <w:drawing>
-                <wp:inline distT="0" distB="0" distL="0" distR="0" wp14:anchorId="7868EB53" wp14:editId="6C18B4FA">
+                <wp:inline distT="0" distB="0" distL="0" distR="0">
                   <wp:extent cx="254635" cy="246380"/>
                   <wp:effectExtent l="0" t="0" r="0" b="1270"/>
-                  <wp:docPr id="96" name="Afbeelding 96"/>
+                  <wp:docPr id="49" name="Afbeelding 49"/>
                   <wp:cNvGraphicFramePr>
                     <a:graphicFrameLocks xmlns:a="http://schemas.openxmlformats.org/drawingml/2006/main" noChangeAspect="1"/>
                   </wp:cNvGraphicFramePr>
@@ -995,7 +988,7 @@
                 <w:noProof/>
                 <w:webHidden/>
               </w:rPr>
-              <w:instrText xml:space="preserve"> PAGEREF _Toc421978943 \h </w:instrText>
+              <w:instrText xml:space="preserve"> PAGEREF _Toc421988395 \h </w:instrText>
             </w:r>
             <w:r>
               <w:rPr>
@@ -1039,7 +1032,7 @@
               <w:lang w:eastAsia="nl-NL"/>
             </w:rPr>
           </w:pPr>
-          <w:hyperlink w:anchor="_Toc421978944" w:history="1">
+          <w:hyperlink w:anchor="_Toc421988396" w:history="1">
             <w:r>
               <w:rPr>
                 <w:rStyle w:val="Hyperlink"/>
@@ -1060,13 +1053,12 @@
               <w:rPr>
                 <w:rStyle w:val="Hyperlink"/>
                 <w:noProof/>
-                <w:lang w:eastAsia="nl-NL"/>
               </w:rPr>
               <w:drawing>
-                <wp:inline distT="0" distB="0" distL="0" distR="0" wp14:anchorId="0AE3D555" wp14:editId="617BD0C1">
+                <wp:inline distT="0" distB="0" distL="0" distR="0">
                   <wp:extent cx="198755" cy="222885"/>
                   <wp:effectExtent l="0" t="0" r="0" b="5715"/>
-                  <wp:docPr id="97" name="Afbeelding 97"/>
+                  <wp:docPr id="76" name="Afbeelding 76"/>
                   <wp:cNvGraphicFramePr>
                     <a:graphicFrameLocks xmlns:a="http://schemas.openxmlformats.org/drawingml/2006/main" noChangeAspect="1"/>
                   </wp:cNvGraphicFramePr>
@@ -1138,7 +1130,7 @@
                 <w:noProof/>
                 <w:webHidden/>
               </w:rPr>
-              <w:instrText xml:space="preserve"> PAGEREF _Toc421978944 \h </w:instrText>
+              <w:instrText xml:space="preserve"> PAGEREF _Toc421988396 \h </w:instrText>
             </w:r>
             <w:r>
               <w:rPr>
@@ -1182,7 +1174,7 @@
               <w:lang w:eastAsia="nl-NL"/>
             </w:rPr>
           </w:pPr>
-          <w:hyperlink w:anchor="_Toc421978945" w:history="1">
+          <w:hyperlink w:anchor="_Toc421988397" w:history="1">
             <w:r>
               <w:rPr>
                 <w:rStyle w:val="Hyperlink"/>
@@ -1204,7 +1196,7 @@
                 <w:noProof/>
               </w:rPr>
               <w:pict>
-                <v:shape id="_x0000_i1025" type="#_x0000_t75" style="width:14.95pt;height:14.95pt;visibility:visible;mso-wrap-style:square">
+                <v:shape id="_x0000_i1041" type="#_x0000_t75" style="width:14.95pt;height:14.95pt;visibility:visible;mso-wrap-style:square">
                   <v:imagedata r:id="rId8" o:title=""/>
                 </v:shape>
               </w:pict>
@@ -1236,7 +1228,7 @@
                 <w:noProof/>
                 <w:webHidden/>
               </w:rPr>
-              <w:instrText xml:space="preserve"> PAGEREF _Toc421978945 \h </w:instrText>
+              <w:instrText xml:space="preserve"> PAGEREF _Toc421988397 \h </w:instrText>
             </w:r>
             <w:r>
               <w:rPr>
@@ -1280,7 +1272,7 @@
               <w:lang w:eastAsia="nl-NL"/>
             </w:rPr>
           </w:pPr>
-          <w:hyperlink w:anchor="_Toc421978946" w:history="1">
+          <w:hyperlink w:anchor="_Toc421988398" w:history="1">
             <w:r>
               <w:rPr>
                 <w:rStyle w:val="Hyperlink"/>
@@ -1302,7 +1294,7 @@
                 <w:noProof/>
               </w:rPr>
               <w:pict>
-                <v:shape id="_x0000_i1026" type="#_x0000_t75" style="width:14.95pt;height:14.95pt;visibility:visible;mso-wrap-style:square">
+                <v:shape id="_x0000_i1042" type="#_x0000_t75" style="width:14.95pt;height:14.95pt;visibility:visible;mso-wrap-style:square">
                   <v:imagedata r:id="rId9" o:title=""/>
                 </v:shape>
               </w:pict>
@@ -1334,7 +1326,7 @@
                 <w:noProof/>
                 <w:webHidden/>
               </w:rPr>
-              <w:instrText xml:space="preserve"> PAGEREF _Toc421978946 \h </w:instrText>
+              <w:instrText xml:space="preserve"> PAGEREF _Toc421988398 \h </w:instrText>
             </w:r>
             <w:r>
               <w:rPr>
@@ -1378,7 +1370,7 @@
               <w:lang w:eastAsia="nl-NL"/>
             </w:rPr>
           </w:pPr>
-          <w:hyperlink w:anchor="_Toc421978947" w:history="1">
+          <w:hyperlink w:anchor="_Toc421988399" w:history="1">
             <w:r>
               <w:rPr>
                 <w:rStyle w:val="Hyperlink"/>
@@ -1400,7 +1392,7 @@
                 <w:noProof/>
               </w:rPr>
               <w:pict>
-                <v:shape id="_x0000_i1027" type="#_x0000_t75" style="width:14.25pt;height:14.25pt;visibility:visible;mso-wrap-style:square">
+                <v:shape id="_x0000_i1043" type="#_x0000_t75" style="width:14.25pt;height:14.25pt;visibility:visible;mso-wrap-style:square">
                   <v:imagedata r:id="rId10" o:title=""/>
                 </v:shape>
               </w:pict>
@@ -1432,7 +1424,7 @@
                 <w:noProof/>
                 <w:webHidden/>
               </w:rPr>
-              <w:instrText xml:space="preserve"> PAGEREF _Toc421978947 \h </w:instrText>
+              <w:instrText xml:space="preserve"> PAGEREF _Toc421988399 \h </w:instrText>
             </w:r>
             <w:r>
               <w:rPr>
@@ -1476,7 +1468,7 @@
               <w:lang w:eastAsia="nl-NL"/>
             </w:rPr>
           </w:pPr>
-          <w:hyperlink w:anchor="_Toc421978948" w:history="1">
+          <w:hyperlink w:anchor="_Toc421988400" w:history="1">
             <w:r>
               <w:rPr>
                 <w:rStyle w:val="Hyperlink"/>
@@ -1498,7 +1490,7 @@
                 <w:noProof/>
               </w:rPr>
               <w:pict>
-                <v:shape id="_x0000_i1028" type="#_x0000_t75" style="width:16.3pt;height:14.25pt;visibility:visible;mso-wrap-style:square">
+                <v:shape id="_x0000_i1044" type="#_x0000_t75" style="width:16.3pt;height:14.25pt;visibility:visible;mso-wrap-style:square">
                   <v:imagedata r:id="rId11" o:title=""/>
                 </v:shape>
               </w:pict>
@@ -1530,7 +1522,7 @@
                 <w:noProof/>
                 <w:webHidden/>
               </w:rPr>
-              <w:instrText xml:space="preserve"> PAGEREF _Toc421978948 \h </w:instrText>
+              <w:instrText xml:space="preserve"> PAGEREF _Toc421988400 \h </w:instrText>
             </w:r>
             <w:r>
               <w:rPr>
@@ -1574,7 +1566,7 @@
               <w:lang w:eastAsia="nl-NL"/>
             </w:rPr>
           </w:pPr>
-          <w:hyperlink w:anchor="_Toc421978949" w:history="1">
+          <w:hyperlink w:anchor="_Toc421988401" w:history="1">
             <w:r>
               <w:rPr>
                 <w:rStyle w:val="Hyperlink"/>
@@ -1596,7 +1588,7 @@
                 <w:noProof/>
               </w:rPr>
               <w:pict>
-                <v:shape id="_x0000_i1029" type="#_x0000_t75" style="width:14.25pt;height:14.25pt;visibility:visible;mso-wrap-style:square">
+                <v:shape id="_x0000_i1045" type="#_x0000_t75" style="width:14.25pt;height:14.25pt;visibility:visible;mso-wrap-style:square">
                   <v:imagedata r:id="rId12" o:title=""/>
                 </v:shape>
               </w:pict>
@@ -1628,7 +1620,7 @@
                 <w:noProof/>
                 <w:webHidden/>
               </w:rPr>
-              <w:instrText xml:space="preserve"> PAGEREF _Toc421978949 \h </w:instrText>
+              <w:instrText xml:space="preserve"> PAGEREF _Toc421988401 \h </w:instrText>
             </w:r>
             <w:r>
               <w:rPr>
@@ -1668,7 +1660,7 @@
               <w:lang w:eastAsia="nl-NL"/>
             </w:rPr>
           </w:pPr>
-          <w:hyperlink w:anchor="_Toc421978950" w:history="1">
+          <w:hyperlink w:anchor="_Toc421988402" w:history="1">
             <w:r>
               <w:rPr>
                 <w:rStyle w:val="Hyperlink"/>
@@ -1712,7 +1704,7 @@
                 <w:noProof/>
                 <w:webHidden/>
               </w:rPr>
-              <w:instrText xml:space="preserve"> PAGEREF _Toc421978950 \h </w:instrText>
+              <w:instrText xml:space="preserve"> PAGEREF _Toc421988402 \h </w:instrText>
             </w:r>
             <w:r>
               <w:rPr>
@@ -1756,7 +1748,7 @@
               <w:lang w:eastAsia="nl-NL"/>
             </w:rPr>
           </w:pPr>
-          <w:hyperlink w:anchor="_Toc421978951" w:history="1">
+          <w:hyperlink w:anchor="_Toc421988403" w:history="1">
             <w:r>
               <w:rPr>
                 <w:rStyle w:val="Hyperlink"/>
@@ -1778,7 +1770,7 @@
                 <w:noProof/>
               </w:rPr>
               <w:pict>
-                <v:shape id="_x0000_i1030" type="#_x0000_t75" style="width:11.55pt;height:11.55pt;visibility:visible;mso-wrap-style:square">
+                <v:shape id="_x0000_i1046" type="#_x0000_t75" style="width:11.55pt;height:11.55pt;visibility:visible;mso-wrap-style:square">
                   <v:imagedata r:id="rId13" o:title=""/>
                 </v:shape>
               </w:pict>
@@ -1810,7 +1802,7 @@
                 <w:noProof/>
                 <w:webHidden/>
               </w:rPr>
-              <w:instrText xml:space="preserve"> PAGEREF _Toc421978951 \h </w:instrText>
+              <w:instrText xml:space="preserve"> PAGEREF _Toc421988403 \h </w:instrText>
             </w:r>
             <w:r>
               <w:rPr>
@@ -1854,7 +1846,7 @@
               <w:lang w:eastAsia="nl-NL"/>
             </w:rPr>
           </w:pPr>
-          <w:hyperlink w:anchor="_Toc421978952" w:history="1">
+          <w:hyperlink w:anchor="_Toc421988404" w:history="1">
             <w:r>
               <w:rPr>
                 <w:rStyle w:val="Hyperlink"/>
@@ -1875,13 +1867,12 @@
               <w:rPr>
                 <w:rStyle w:val="Hyperlink"/>
                 <w:noProof/>
-                <w:lang w:eastAsia="nl-NL"/>
               </w:rPr>
               <w:drawing>
-                <wp:inline distT="0" distB="0" distL="0" distR="0" wp14:anchorId="660462C3" wp14:editId="514DCD32">
+                <wp:inline distT="0" distB="0" distL="0" distR="0">
                   <wp:extent cx="182880" cy="91440"/>
                   <wp:effectExtent l="0" t="0" r="7620" b="3810"/>
-                  <wp:docPr id="98" name="Afbeelding 98"/>
+                  <wp:docPr id="77" name="Afbeelding 77"/>
                   <wp:cNvGraphicFramePr>
                     <a:graphicFrameLocks xmlns:a="http://schemas.openxmlformats.org/drawingml/2006/main" noChangeAspect="1"/>
                   </wp:cNvGraphicFramePr>
@@ -1953,7 +1944,7 @@
                 <w:noProof/>
                 <w:webHidden/>
               </w:rPr>
-              <w:instrText xml:space="preserve"> PAGEREF _Toc421978952 \h </w:instrText>
+              <w:instrText xml:space="preserve"> PAGEREF _Toc421988404 \h </w:instrText>
             </w:r>
             <w:r>
               <w:rPr>
@@ -1997,7 +1988,7 @@
               <w:lang w:eastAsia="nl-NL"/>
             </w:rPr>
           </w:pPr>
-          <w:hyperlink w:anchor="_Toc421978953" w:history="1">
+          <w:hyperlink w:anchor="_Toc421988405" w:history="1">
             <w:r>
               <w:rPr>
                 <w:rStyle w:val="Hyperlink"/>
@@ -2019,7 +2010,7 @@
                 <w:noProof/>
               </w:rPr>
               <w:pict>
-                <v:shape id="_x0000_i1031" type="#_x0000_t75" style="width:11.55pt;height:10.85pt;visibility:visible;mso-wrap-style:square">
+                <v:shape id="_x0000_i1047" type="#_x0000_t75" style="width:11.55pt;height:10.85pt;visibility:visible;mso-wrap-style:square">
                   <v:imagedata r:id="rId15" o:title=""/>
                 </v:shape>
               </w:pict>
@@ -2051,7 +2042,7 @@
                 <w:noProof/>
                 <w:webHidden/>
               </w:rPr>
-              <w:instrText xml:space="preserve"> PAGEREF _Toc421978953 \h </w:instrText>
+              <w:instrText xml:space="preserve"> PAGEREF _Toc421988405 \h </w:instrText>
             </w:r>
             <w:r>
               <w:rPr>
@@ -2091,7 +2082,7 @@
               <w:lang w:eastAsia="nl-NL"/>
             </w:rPr>
           </w:pPr>
-          <w:hyperlink w:anchor="_Toc421978954" w:history="1">
+          <w:hyperlink w:anchor="_Toc421988406" w:history="1">
             <w:r>
               <w:rPr>
                 <w:rStyle w:val="Hyperlink"/>
@@ -2135,7 +2126,7 @@
                 <w:noProof/>
                 <w:webHidden/>
               </w:rPr>
-              <w:instrText xml:space="preserve"> PAGEREF _Toc421978954 \h </w:instrText>
+              <w:instrText xml:space="preserve"> PAGEREF _Toc421988406 \h </w:instrText>
             </w:r>
             <w:r>
               <w:rPr>
@@ -2179,7 +2170,7 @@
               <w:lang w:eastAsia="nl-NL"/>
             </w:rPr>
           </w:pPr>
-          <w:hyperlink w:anchor="_Toc421978955" w:history="1">
+          <w:hyperlink w:anchor="_Toc421988407" w:history="1">
             <w:r>
               <w:rPr>
                 <w:rStyle w:val="Hyperlink"/>
@@ -2200,13 +2191,12 @@
               <w:rPr>
                 <w:rStyle w:val="Hyperlink"/>
                 <w:noProof/>
-                <w:lang w:eastAsia="nl-NL"/>
               </w:rPr>
               <w:drawing>
-                <wp:inline distT="0" distB="0" distL="0" distR="0" wp14:anchorId="30C5E8C2" wp14:editId="337F1C0A">
+                <wp:inline distT="0" distB="0" distL="0" distR="0">
                   <wp:extent cx="170180" cy="138430"/>
                   <wp:effectExtent l="0" t="0" r="1270" b="0"/>
-                  <wp:docPr id="99" name="Afbeelding 99"/>
+                  <wp:docPr id="78" name="Afbeelding 78"/>
                   <wp:cNvGraphicFramePr>
                     <a:graphicFrameLocks xmlns:a="http://schemas.openxmlformats.org/drawingml/2006/main" noChangeAspect="1"/>
                   </wp:cNvGraphicFramePr>
@@ -2278,7 +2268,7 @@
                 <w:noProof/>
                 <w:webHidden/>
               </w:rPr>
-              <w:instrText xml:space="preserve"> PAGEREF _Toc421978955 \h </w:instrText>
+              <w:instrText xml:space="preserve"> PAGEREF _Toc421988407 \h </w:instrText>
             </w:r>
             <w:r>
               <w:rPr>
@@ -2322,7 +2312,7 @@
               <w:lang w:eastAsia="nl-NL"/>
             </w:rPr>
           </w:pPr>
-          <w:hyperlink w:anchor="_Toc421978956" w:history="1">
+          <w:hyperlink w:anchor="_Toc421988408" w:history="1">
             <w:r>
               <w:rPr>
                 <w:rStyle w:val="Hyperlink"/>
@@ -2343,13 +2333,12 @@
               <w:rPr>
                 <w:rStyle w:val="Hyperlink"/>
                 <w:noProof/>
-                <w:lang w:eastAsia="nl-NL"/>
               </w:rPr>
               <w:drawing>
-                <wp:inline distT="0" distB="0" distL="0" distR="0" wp14:anchorId="2E638300" wp14:editId="3AA568E6">
+                <wp:inline distT="0" distB="0" distL="0" distR="0">
                   <wp:extent cx="170180" cy="170180"/>
                   <wp:effectExtent l="0" t="0" r="1270" b="1270"/>
-                  <wp:docPr id="100" name="Afbeelding 100"/>
+                  <wp:docPr id="79" name="Afbeelding 79"/>
                   <wp:cNvGraphicFramePr>
                     <a:graphicFrameLocks xmlns:a="http://schemas.openxmlformats.org/drawingml/2006/main" noChangeAspect="1"/>
                   </wp:cNvGraphicFramePr>
@@ -2421,7 +2410,7 @@
                 <w:noProof/>
                 <w:webHidden/>
               </w:rPr>
-              <w:instrText xml:space="preserve"> PAGEREF _Toc421978956 \h </w:instrText>
+              <w:instrText xml:space="preserve"> PAGEREF _Toc421988408 \h </w:instrText>
             </w:r>
             <w:r>
               <w:rPr>
@@ -2465,7 +2454,7 @@
               <w:lang w:eastAsia="nl-NL"/>
             </w:rPr>
           </w:pPr>
-          <w:hyperlink w:anchor="_Toc421978957" w:history="1">
+          <w:hyperlink w:anchor="_Toc421988409" w:history="1">
             <w:r>
               <w:rPr>
                 <w:rStyle w:val="Hyperlink"/>
@@ -2486,13 +2475,12 @@
               <w:rPr>
                 <w:rStyle w:val="Hyperlink"/>
                 <w:noProof/>
-                <w:lang w:eastAsia="nl-NL"/>
               </w:rPr>
               <w:drawing>
-                <wp:inline distT="0" distB="0" distL="0" distR="0" wp14:anchorId="76B6077C" wp14:editId="404A0846">
+                <wp:inline distT="0" distB="0" distL="0" distR="0">
                   <wp:extent cx="191135" cy="163830"/>
                   <wp:effectExtent l="0" t="0" r="0" b="7620"/>
-                  <wp:docPr id="101" name="Afbeelding 101"/>
+                  <wp:docPr id="80" name="Afbeelding 80"/>
                   <wp:cNvGraphicFramePr>
                     <a:graphicFrameLocks xmlns:a="http://schemas.openxmlformats.org/drawingml/2006/main" noChangeAspect="1"/>
                   </wp:cNvGraphicFramePr>
@@ -2564,7 +2552,7 @@
                 <w:noProof/>
                 <w:webHidden/>
               </w:rPr>
-              <w:instrText xml:space="preserve"> PAGEREF _Toc421978957 \h </w:instrText>
+              <w:instrText xml:space="preserve"> PAGEREF _Toc421988409 \h </w:instrText>
             </w:r>
             <w:r>
               <w:rPr>
@@ -2608,7 +2596,7 @@
               <w:lang w:eastAsia="nl-NL"/>
             </w:rPr>
           </w:pPr>
-          <w:hyperlink w:anchor="_Toc421978958" w:history="1">
+          <w:hyperlink w:anchor="_Toc421988410" w:history="1">
             <w:r>
               <w:rPr>
                 <w:rStyle w:val="Hyperlink"/>
@@ -2629,13 +2617,12 @@
               <w:rPr>
                 <w:rStyle w:val="Hyperlink"/>
                 <w:noProof/>
-                <w:lang w:eastAsia="nl-NL"/>
               </w:rPr>
               <w:drawing>
-                <wp:inline distT="0" distB="0" distL="0" distR="0" wp14:anchorId="732C3261" wp14:editId="0195A1FD">
+                <wp:inline distT="0" distB="0" distL="0" distR="0">
                   <wp:extent cx="191135" cy="177165"/>
                   <wp:effectExtent l="0" t="0" r="0" b="0"/>
-                  <wp:docPr id="102" name="Afbeelding 102"/>
+                  <wp:docPr id="81" name="Afbeelding 81"/>
                   <wp:cNvGraphicFramePr>
                     <a:graphicFrameLocks xmlns:a="http://schemas.openxmlformats.org/drawingml/2006/main" noChangeAspect="1"/>
                   </wp:cNvGraphicFramePr>
@@ -2707,7 +2694,7 @@
                 <w:noProof/>
                 <w:webHidden/>
               </w:rPr>
-              <w:instrText xml:space="preserve"> PAGEREF _Toc421978958 \h </w:instrText>
+              <w:instrText xml:space="preserve"> PAGEREF _Toc421988410 \h </w:instrText>
             </w:r>
             <w:r>
               <w:rPr>
@@ -2747,7 +2734,7 @@
               <w:lang w:eastAsia="nl-NL"/>
             </w:rPr>
           </w:pPr>
-          <w:hyperlink w:anchor="_Toc421978959" w:history="1">
+          <w:hyperlink w:anchor="_Toc421988411" w:history="1">
             <w:r>
               <w:rPr>
                 <w:rStyle w:val="Hyperlink"/>
@@ -2791,7 +2778,7 @@
                 <w:noProof/>
                 <w:webHidden/>
               </w:rPr>
-              <w:instrText xml:space="preserve"> PAGEREF _Toc421978959 \h </w:instrText>
+              <w:instrText xml:space="preserve"> PAGEREF _Toc421988411 \h </w:instrText>
             </w:r>
             <w:r>
               <w:rPr>
@@ -2835,7 +2822,7 @@
               <w:lang w:eastAsia="nl-NL"/>
             </w:rPr>
           </w:pPr>
-          <w:hyperlink w:anchor="_Toc421978960" w:history="1">
+          <w:hyperlink w:anchor="_Toc421988412" w:history="1">
             <w:r>
               <w:rPr>
                 <w:rStyle w:val="Hyperlink"/>
@@ -2857,7 +2844,7 @@
                 <w:noProof/>
               </w:rPr>
               <w:pict>
-                <v:shape id="_x0000_i1032" type="#_x0000_t75" style="width:11.55pt;height:11.55pt;visibility:visible;mso-wrap-style:square" o:bullet="t">
+                <v:shape id="_x0000_i1048" type="#_x0000_t75" style="width:11.55pt;height:11.55pt;visibility:visible;mso-wrap-style:square" o:bullet="t">
                   <v:imagedata r:id="rId20" o:title=""/>
                 </v:shape>
               </w:pict>
@@ -2889,7 +2876,7 @@
                 <w:noProof/>
                 <w:webHidden/>
               </w:rPr>
-              <w:instrText xml:space="preserve"> PAGEREF _Toc421978960 \h </w:instrText>
+              <w:instrText xml:space="preserve"> PAGEREF _Toc421988412 \h </w:instrText>
             </w:r>
             <w:r>
               <w:rPr>
@@ -2933,7 +2920,7 @@
               <w:lang w:eastAsia="nl-NL"/>
             </w:rPr>
           </w:pPr>
-          <w:hyperlink w:anchor="_Toc421978961" w:history="1">
+          <w:hyperlink w:anchor="_Toc421988413" w:history="1">
             <w:r>
               <w:rPr>
                 <w:rStyle w:val="Hyperlink"/>
@@ -2955,7 +2942,7 @@
                 <w:noProof/>
               </w:rPr>
               <w:pict>
-                <v:shape id="_x0000_i1033" type="#_x0000_t75" style="width:12.9pt;height:10.85pt;visibility:visible;mso-wrap-style:square">
+                <v:shape id="_x0000_i1049" type="#_x0000_t75" style="width:12.9pt;height:10.85pt;visibility:visible;mso-wrap-style:square">
                   <v:imagedata r:id="rId21" o:title=""/>
                 </v:shape>
               </w:pict>
@@ -2987,7 +2974,7 @@
                 <w:noProof/>
                 <w:webHidden/>
               </w:rPr>
-              <w:instrText xml:space="preserve"> PAGEREF _Toc421978961 \h </w:instrText>
+              <w:instrText xml:space="preserve"> PAGEREF _Toc421988413 \h </w:instrText>
             </w:r>
             <w:r>
               <w:rPr>
@@ -3027,7 +3014,7 @@
               <w:lang w:eastAsia="nl-NL"/>
             </w:rPr>
           </w:pPr>
-          <w:hyperlink w:anchor="_Toc421978962" w:history="1">
+          <w:hyperlink w:anchor="_Toc421988414" w:history="1">
             <w:r>
               <w:rPr>
                 <w:rStyle w:val="Hyperlink"/>
@@ -3071,7 +3058,7 @@
                 <w:noProof/>
                 <w:webHidden/>
               </w:rPr>
-              <w:instrText xml:space="preserve"> PAGEREF _Toc421978962 \h </w:instrText>
+              <w:instrText xml:space="preserve"> PAGEREF _Toc421988414 \h </w:instrText>
             </w:r>
             <w:r>
               <w:rPr>
@@ -3115,7 +3102,7 @@
               <w:lang w:eastAsia="nl-NL"/>
             </w:rPr>
           </w:pPr>
-          <w:hyperlink w:anchor="_Toc421978963" w:history="1">
+          <w:hyperlink w:anchor="_Toc421988415" w:history="1">
             <w:r>
               <w:rPr>
                 <w:rStyle w:val="Hyperlink"/>
@@ -3159,7 +3146,7 @@
                 <w:noProof/>
                 <w:webHidden/>
               </w:rPr>
-              <w:instrText xml:space="preserve"> PAGEREF _Toc421978963 \h </w:instrText>
+              <w:instrText xml:space="preserve"> PAGEREF _Toc421988415 \h </w:instrText>
             </w:r>
             <w:r>
               <w:rPr>
@@ -3203,7 +3190,7 @@
               <w:lang w:eastAsia="nl-NL"/>
             </w:rPr>
           </w:pPr>
-          <w:hyperlink w:anchor="_Toc421978964" w:history="1">
+          <w:hyperlink w:anchor="_Toc421988416" w:history="1">
             <w:r>
               <w:rPr>
                 <w:rStyle w:val="Hyperlink"/>
@@ -3247,7 +3234,7 @@
                 <w:noProof/>
                 <w:webHidden/>
               </w:rPr>
-              <w:instrText xml:space="preserve"> PAGEREF _Toc421978964 \h </w:instrText>
+              <w:instrText xml:space="preserve"> PAGEREF _Toc421988416 \h </w:instrText>
             </w:r>
             <w:r>
               <w:rPr>
@@ -3291,7 +3278,7 @@
               <w:lang w:eastAsia="nl-NL"/>
             </w:rPr>
           </w:pPr>
-          <w:hyperlink w:anchor="_Toc421978965" w:history="1">
+          <w:hyperlink w:anchor="_Toc421988417" w:history="1">
             <w:r>
               <w:rPr>
                 <w:rStyle w:val="Hyperlink"/>
@@ -3335,7 +3322,7 @@
                 <w:noProof/>
                 <w:webHidden/>
               </w:rPr>
-              <w:instrText xml:space="preserve"> PAGEREF _Toc421978965 \h </w:instrText>
+              <w:instrText xml:space="preserve"> PAGEREF _Toc421988417 \h </w:instrText>
             </w:r>
             <w:r>
               <w:rPr>
@@ -3375,7 +3362,7 @@
               <w:lang w:eastAsia="nl-NL"/>
             </w:rPr>
           </w:pPr>
-          <w:hyperlink w:anchor="_Toc421978966" w:history="1">
+          <w:hyperlink w:anchor="_Toc421988418" w:history="1">
             <w:r>
               <w:rPr>
                 <w:rStyle w:val="Hyperlink"/>
@@ -3419,7 +3406,7 @@
                 <w:noProof/>
                 <w:webHidden/>
               </w:rPr>
-              <w:instrText xml:space="preserve"> PAGEREF _Toc421978966 \h </w:instrText>
+              <w:instrText xml:space="preserve"> PAGEREF _Toc421988418 \h </w:instrText>
             </w:r>
             <w:r>
               <w:rPr>
@@ -3463,7 +3450,7 @@
               <w:lang w:eastAsia="nl-NL"/>
             </w:rPr>
           </w:pPr>
-          <w:hyperlink w:anchor="_Toc421978967" w:history="1">
+          <w:hyperlink w:anchor="_Toc421988419" w:history="1">
             <w:r>
               <w:rPr>
                 <w:rStyle w:val="Hyperlink"/>
@@ -3484,13 +3471,12 @@
               <w:rPr>
                 <w:rStyle w:val="Hyperlink"/>
                 <w:noProof/>
-                <w:lang w:eastAsia="nl-NL"/>
               </w:rPr>
               <w:drawing>
-                <wp:inline distT="0" distB="0" distL="0" distR="0" wp14:anchorId="64740601" wp14:editId="52173CD0">
+                <wp:inline distT="0" distB="0" distL="0" distR="0">
                   <wp:extent cx="178435" cy="166370"/>
                   <wp:effectExtent l="0" t="0" r="0" b="5080"/>
-                  <wp:docPr id="103" name="Afbeelding 103"/>
+                  <wp:docPr id="82" name="Afbeelding 82"/>
                   <wp:cNvGraphicFramePr>
                     <a:graphicFrameLocks xmlns:a="http://schemas.openxmlformats.org/drawingml/2006/main" noChangeAspect="1"/>
                   </wp:cNvGraphicFramePr>
@@ -3562,7 +3548,7 @@
                 <w:noProof/>
                 <w:webHidden/>
               </w:rPr>
-              <w:instrText xml:space="preserve"> PAGEREF _Toc421978967 \h </w:instrText>
+              <w:instrText xml:space="preserve"> PAGEREF _Toc421988419 \h </w:instrText>
             </w:r>
             <w:r>
               <w:rPr>
@@ -3606,7 +3592,7 @@
               <w:lang w:eastAsia="nl-NL"/>
             </w:rPr>
           </w:pPr>
-          <w:hyperlink w:anchor="_Toc421978968" w:history="1">
+          <w:hyperlink w:anchor="_Toc421988420" w:history="1">
             <w:r>
               <w:rPr>
                 <w:rStyle w:val="Hyperlink"/>
@@ -3628,7 +3614,7 @@
                 <w:noProof/>
               </w:rPr>
               <w:pict>
-                <v:shape id="_x0000_i1034" type="#_x0000_t75" style="width:12.9pt;height:11.55pt;visibility:visible;mso-wrap-style:square">
+                <v:shape id="_x0000_i1050" type="#_x0000_t75" style="width:12.9pt;height:11.55pt;visibility:visible;mso-wrap-style:square">
                   <v:imagedata r:id="rId23" o:title=""/>
                 </v:shape>
               </w:pict>
@@ -3660,7 +3646,7 @@
                 <w:noProof/>
                 <w:webHidden/>
               </w:rPr>
-              <w:instrText xml:space="preserve"> PAGEREF _Toc421978968 \h </w:instrText>
+              <w:instrText xml:space="preserve"> PAGEREF _Toc421988420 \h </w:instrText>
             </w:r>
             <w:r>
               <w:rPr>
@@ -3700,7 +3686,7 @@
               <w:lang w:eastAsia="nl-NL"/>
             </w:rPr>
           </w:pPr>
-          <w:hyperlink w:anchor="_Toc421978969" w:history="1">
+          <w:hyperlink w:anchor="_Toc421988421" w:history="1">
             <w:r>
               <w:rPr>
                 <w:rStyle w:val="Hyperlink"/>
@@ -3744,7 +3730,7 @@
                 <w:noProof/>
                 <w:webHidden/>
               </w:rPr>
-              <w:instrText xml:space="preserve"> PAGEREF _Toc421978969 \h </w:instrText>
+              <w:instrText xml:space="preserve"> PAGEREF _Toc421988421 \h </w:instrText>
             </w:r>
             <w:r>
               <w:rPr>
@@ -3788,7 +3774,7 @@
               <w:lang w:eastAsia="nl-NL"/>
             </w:rPr>
           </w:pPr>
-          <w:hyperlink w:anchor="_Toc421978970" w:history="1">
+          <w:hyperlink w:anchor="_Toc421988422" w:history="1">
             <w:r>
               <w:rPr>
                 <w:rStyle w:val="Hyperlink"/>
@@ -3809,13 +3795,12 @@
               <w:rPr>
                 <w:rStyle w:val="Hyperlink"/>
                 <w:noProof/>
-                <w:lang w:eastAsia="nl-NL"/>
               </w:rPr>
               <w:drawing>
-                <wp:inline distT="0" distB="0" distL="0" distR="0" wp14:anchorId="6084E4CE" wp14:editId="654AAC98">
+                <wp:inline distT="0" distB="0" distL="0" distR="0">
                   <wp:extent cx="154305" cy="142240"/>
                   <wp:effectExtent l="0" t="0" r="0" b="0"/>
-                  <wp:docPr id="104" name="Afbeelding 104"/>
+                  <wp:docPr id="83" name="Afbeelding 83"/>
                   <wp:cNvGraphicFramePr>
                     <a:graphicFrameLocks xmlns:a="http://schemas.openxmlformats.org/drawingml/2006/main" noChangeAspect="1"/>
                   </wp:cNvGraphicFramePr>
@@ -3887,7 +3872,7 @@
                 <w:noProof/>
                 <w:webHidden/>
               </w:rPr>
-              <w:instrText xml:space="preserve"> PAGEREF _Toc421978970 \h </w:instrText>
+              <w:instrText xml:space="preserve"> PAGEREF _Toc421988422 \h </w:instrText>
             </w:r>
             <w:r>
               <w:rPr>
@@ -3931,7 +3916,7 @@
               <w:lang w:eastAsia="nl-NL"/>
             </w:rPr>
           </w:pPr>
-          <w:hyperlink w:anchor="_Toc421978971" w:history="1">
+          <w:hyperlink w:anchor="_Toc421988423" w:history="1">
             <w:r>
               <w:rPr>
                 <w:rStyle w:val="Hyperlink"/>
@@ -3953,7 +3938,7 @@
                 <w:noProof/>
               </w:rPr>
               <w:pict>
-                <v:shape id="_x0000_i1035" type="#_x0000_t75" style="width:14.95pt;height:10.85pt;visibility:visible;mso-wrap-style:square">
+                <v:shape id="_x0000_i1051" type="#_x0000_t75" style="width:14.95pt;height:10.85pt;visibility:visible;mso-wrap-style:square">
                   <v:imagedata r:id="rId25" o:title=""/>
                 </v:shape>
               </w:pict>
@@ -3985,7 +3970,7 @@
                 <w:noProof/>
                 <w:webHidden/>
               </w:rPr>
-              <w:instrText xml:space="preserve"> PAGEREF _Toc421978971 \h </w:instrText>
+              <w:instrText xml:space="preserve"> PAGEREF _Toc421988423 \h </w:instrText>
             </w:r>
             <w:r>
               <w:rPr>
@@ -4025,7 +4010,7 @@
               <w:lang w:eastAsia="nl-NL"/>
             </w:rPr>
           </w:pPr>
-          <w:hyperlink w:anchor="_Toc421978972" w:history="1">
+          <w:hyperlink w:anchor="_Toc421988424" w:history="1">
             <w:r>
               <w:rPr>
                 <w:rStyle w:val="Hyperlink"/>
@@ -4069,7 +4054,7 @@
                 <w:noProof/>
                 <w:webHidden/>
               </w:rPr>
-              <w:instrText xml:space="preserve"> PAGEREF _Toc421978972 \h </w:instrText>
+              <w:instrText xml:space="preserve"> PAGEREF _Toc421988424 \h </w:instrText>
             </w:r>
             <w:r>
               <w:rPr>
@@ -4113,7 +4098,7 @@
               <w:lang w:eastAsia="nl-NL"/>
             </w:rPr>
           </w:pPr>
-          <w:hyperlink w:anchor="_Toc421978973" w:history="1">
+          <w:hyperlink w:anchor="_Toc421988425" w:history="1">
             <w:r>
               <w:rPr>
                 <w:rStyle w:val="Hyperlink"/>
@@ -4157,7 +4142,7 @@
                 <w:noProof/>
                 <w:webHidden/>
               </w:rPr>
-              <w:instrText xml:space="preserve"> PAGEREF _Toc421978973 \h </w:instrText>
+              <w:instrText xml:space="preserve"> PAGEREF _Toc421988425 \h </w:instrText>
             </w:r>
             <w:r>
               <w:rPr>
@@ -4197,7 +4182,7 @@
               <w:lang w:eastAsia="nl-NL"/>
             </w:rPr>
           </w:pPr>
-          <w:hyperlink w:anchor="_Toc421978974" w:history="1">
+          <w:hyperlink w:anchor="_Toc421988426" w:history="1">
             <w:r>
               <w:rPr>
                 <w:rStyle w:val="Hyperlink"/>
@@ -4241,7 +4226,7 @@
                 <w:noProof/>
                 <w:webHidden/>
               </w:rPr>
-              <w:instrText xml:space="preserve"> PAGEREF _Toc421978974 \h </w:instrText>
+              <w:instrText xml:space="preserve"> PAGEREF _Toc421988426 \h </w:instrText>
             </w:r>
             <w:r>
               <w:rPr>
@@ -4285,7 +4270,7 @@
               <w:lang w:eastAsia="nl-NL"/>
             </w:rPr>
           </w:pPr>
-          <w:hyperlink w:anchor="_Toc421978975" w:history="1">
+          <w:hyperlink w:anchor="_Toc421988427" w:history="1">
             <w:r>
               <w:rPr>
                 <w:rStyle w:val="Hyperlink"/>
@@ -4329,7 +4314,7 @@
                 <w:noProof/>
                 <w:webHidden/>
               </w:rPr>
-              <w:instrText xml:space="preserve"> PAGEREF _Toc421978975 \h </w:instrText>
+              <w:instrText xml:space="preserve"> PAGEREF _Toc421988427 \h </w:instrText>
             </w:r>
             <w:r>
               <w:rPr>
@@ -4373,7 +4358,7 @@
               <w:lang w:eastAsia="nl-NL"/>
             </w:rPr>
           </w:pPr>
-          <w:hyperlink w:anchor="_Toc421978976" w:history="1">
+          <w:hyperlink w:anchor="_Toc421988428" w:history="1">
             <w:r>
               <w:rPr>
                 <w:rStyle w:val="Hyperlink"/>
@@ -4417,7 +4402,7 @@
                 <w:noProof/>
                 <w:webHidden/>
               </w:rPr>
-              <w:instrText xml:space="preserve"> PAGEREF _Toc421978976 \h </w:instrText>
+              <w:instrText xml:space="preserve"> PAGEREF _Toc421988428 \h </w:instrText>
             </w:r>
             <w:r>
               <w:rPr>
@@ -4461,7 +4446,7 @@
               <w:lang w:eastAsia="nl-NL"/>
             </w:rPr>
           </w:pPr>
-          <w:hyperlink w:anchor="_Toc421978977" w:history="1">
+          <w:hyperlink w:anchor="_Toc421988429" w:history="1">
             <w:r>
               <w:rPr>
                 <w:rStyle w:val="Hyperlink"/>
@@ -4505,7 +4490,7 @@
                 <w:noProof/>
                 <w:webHidden/>
               </w:rPr>
-              <w:instrText xml:space="preserve"> PAGEREF _Toc421978977 \h </w:instrText>
+              <w:instrText xml:space="preserve"> PAGEREF _Toc421988429 \h </w:instrText>
             </w:r>
             <w:r>
               <w:rPr>
@@ -4549,7 +4534,7 @@
               <w:lang w:eastAsia="nl-NL"/>
             </w:rPr>
           </w:pPr>
-          <w:hyperlink w:anchor="_Toc421978978" w:history="1">
+          <w:hyperlink w:anchor="_Toc421988430" w:history="1">
             <w:r>
               <w:rPr>
                 <w:rStyle w:val="Hyperlink"/>
@@ -4593,7 +4578,7 @@
                 <w:noProof/>
                 <w:webHidden/>
               </w:rPr>
-              <w:instrText xml:space="preserve"> PAGEREF _Toc421978978 \h </w:instrText>
+              <w:instrText xml:space="preserve"> PAGEREF _Toc421988430 \h </w:instrText>
             </w:r>
             <w:r>
               <w:rPr>
@@ -4633,7 +4618,7 @@
               <w:lang w:eastAsia="nl-NL"/>
             </w:rPr>
           </w:pPr>
-          <w:hyperlink w:anchor="_Toc421978979" w:history="1">
+          <w:hyperlink w:anchor="_Toc421988431" w:history="1">
             <w:r>
               <w:rPr>
                 <w:rStyle w:val="Hyperlink"/>
@@ -4656,6 +4641,106 @@
                 <w:noProof/>
                 <w:lang w:val="en-US"/>
               </w:rPr>
+              <w:t>Exam</w:t>
+            </w:r>
+            <w:r>
+              <w:rPr>
+                <w:rStyle w:val="Hyperlink"/>
+                <w:noProof/>
+                <w:lang w:val="en-US"/>
+              </w:rPr>
+              <w:t>p</w:t>
+            </w:r>
+            <w:r>
+              <w:rPr>
+                <w:rStyle w:val="Hyperlink"/>
+                <w:noProof/>
+                <w:lang w:val="en-US"/>
+              </w:rPr>
+              <w:t>les</w:t>
+            </w:r>
+            <w:r>
+              <w:rPr>
+                <w:noProof/>
+                <w:webHidden/>
+              </w:rPr>
+              <w:tab/>
+            </w:r>
+            <w:r>
+              <w:rPr>
+                <w:noProof/>
+                <w:webHidden/>
+              </w:rPr>
+              <w:fldChar w:fldCharType="begin"/>
+            </w:r>
+            <w:r>
+              <w:rPr>
+                <w:noProof/>
+                <w:webHidden/>
+              </w:rPr>
+              <w:instrText xml:space="preserve"> PAGEREF _Toc421988431 \h </w:instrText>
+            </w:r>
+            <w:r>
+              <w:rPr>
+                <w:noProof/>
+                <w:webHidden/>
+              </w:rPr>
+            </w:r>
+            <w:r>
+              <w:rPr>
+                <w:noProof/>
+                <w:webHidden/>
+              </w:rPr>
+              <w:fldChar w:fldCharType="separate"/>
+            </w:r>
+            <w:r>
+              <w:rPr>
+                <w:noProof/>
+                <w:webHidden/>
+              </w:rPr>
+              <w:t>25</w:t>
+            </w:r>
+            <w:r>
+              <w:rPr>
+                <w:noProof/>
+                <w:webHidden/>
+              </w:rPr>
+              <w:fldChar w:fldCharType="end"/>
+            </w:r>
+          </w:hyperlink>
+        </w:p>
+        <w:p>
+          <w:pPr>
+            <w:pStyle w:val="Inhopg1"/>
+            <w:rPr>
+              <w:rFonts w:eastAsiaTheme="minorEastAsia"/>
+              <w:noProof/>
+              <w:lang w:eastAsia="nl-NL"/>
+            </w:rPr>
+          </w:pPr>
+          <w:hyperlink w:anchor="_Toc421988432" w:history="1">
+            <w:r>
+              <w:rPr>
+                <w:rStyle w:val="Hyperlink"/>
+                <w:noProof/>
+                <w:lang w:val="en-US"/>
+              </w:rPr>
+              <w:t>17</w:t>
+            </w:r>
+            <w:r>
+              <w:rPr>
+                <w:rFonts w:eastAsiaTheme="minorEastAsia"/>
+                <w:noProof/>
+                <w:lang w:eastAsia="nl-NL"/>
+              </w:rPr>
+              <w:tab/>
+            </w:r>
+            <w:r>
+              <w:rPr>
+                <w:rStyle w:val="Hyperlink"/>
+                <w:noProof/>
+                <w:lang w:val="en-US"/>
+              </w:rPr>
               <w:t>Unit Test</w:t>
             </w:r>
             <w:r>
@@ -4677,7 +4762,7 @@
                 <w:noProof/>
                 <w:webHidden/>
               </w:rPr>
-              <w:instrText xml:space="preserve"> PAGEREF _Toc421978979 \h </w:instrText>
+              <w:instrText xml:space="preserve"> PAGEREF _Toc421988432 \h </w:instrText>
             </w:r>
             <w:r>
               <w:rPr>
@@ -4743,7 +4828,7 @@
           <w:lang w:val="en-US"/>
         </w:rPr>
       </w:pPr>
-      <w:bookmarkStart w:id="0" w:name="_Toc421978936"/>
+      <w:bookmarkStart w:id="0" w:name="_Toc421988388"/>
       <w:r>
         <w:rPr>
           <w:lang w:val="en-US"/>
@@ -4779,7 +4864,7 @@
           <w:lang w:val="en-US"/>
         </w:rPr>
       </w:pPr>
-      <w:bookmarkStart w:id="1" w:name="_Toc421978937"/>
+      <w:bookmarkStart w:id="1" w:name="_Toc421988389"/>
       <w:r>
         <w:rPr>
           <w:lang w:val="en-US"/>
@@ -5063,7 +5148,7 @@
           <w:lang w:val="en-US"/>
         </w:rPr>
       </w:pPr>
-      <w:bookmarkStart w:id="2" w:name="_Toc421978938"/>
+      <w:bookmarkStart w:id="2" w:name="_Toc421988390"/>
       <w:r>
         <w:rPr>
           <w:lang w:val="en-US"/>
@@ -5334,7 +5419,7 @@
           <w:lang w:val="en-US"/>
         </w:rPr>
       </w:pPr>
-      <w:bookmarkStart w:id="3" w:name="_Toc421978939"/>
+      <w:bookmarkStart w:id="3" w:name="_Toc421988391"/>
       <w:r>
         <w:rPr>
           <w:lang w:val="en-US"/>
@@ -6103,7 +6188,7 @@
           <w:lang w:val="en-US"/>
         </w:rPr>
       </w:pPr>
-      <w:bookmarkStart w:id="4" w:name="_Toc421978940"/>
+      <w:bookmarkStart w:id="4" w:name="_Toc421988392"/>
       <w:r>
         <w:rPr>
           <w:lang w:val="en-US"/>
@@ -6336,7 +6421,7 @@
           <w:lang w:val="en-US"/>
         </w:rPr>
       </w:pPr>
-      <w:bookmarkStart w:id="5" w:name="_Toc421978941"/>
+      <w:bookmarkStart w:id="5" w:name="_Toc421988393"/>
       <w:r>
         <w:rPr>
           <w:lang w:val="en-US"/>
@@ -6572,7 +6657,7 @@
           <w:lang w:val="en-US"/>
         </w:rPr>
       </w:pPr>
-      <w:bookmarkStart w:id="6" w:name="_Toc421978942"/>
+      <w:bookmarkStart w:id="6" w:name="_Toc421988394"/>
       <w:r>
         <w:rPr>
           <w:lang w:val="en-US"/>
@@ -6668,7 +6753,7 @@
           <w:lang w:val="en-US"/>
         </w:rPr>
       </w:pPr>
-      <w:bookmarkStart w:id="7" w:name="_Toc421978943"/>
+      <w:bookmarkStart w:id="7" w:name="_Toc421988395"/>
       <w:r>
         <w:rPr>
           <w:noProof/>
@@ -6813,7 +6898,7 @@
           <w:lang w:val="en-US"/>
         </w:rPr>
       </w:pPr>
-      <w:bookmarkStart w:id="8" w:name="_Toc421978944"/>
+      <w:bookmarkStart w:id="8" w:name="_Toc421988396"/>
       <w:r>
         <w:rPr>
           <w:noProof/>
@@ -7051,10 +7136,10 @@
           <w:lang w:val="en-US"/>
         </w:rPr>
       </w:pPr>
-      <w:bookmarkStart w:id="9" w:name="_Toc421978945"/>
+      <w:bookmarkStart w:id="9" w:name="_Toc421988397"/>
       <w:r>
         <w:pict>
-          <v:shape id="Afbeelding 23" o:spid="_x0000_i1036" type="#_x0000_t75" style="width:14.95pt;height:14.95pt;visibility:visible;mso-wrap-style:square">
+          <v:shape id="Afbeelding 23" o:spid="_x0000_i1025" type="#_x0000_t75" style="width:14.95pt;height:14.95pt;visibility:visible;mso-wrap-style:square">
             <v:imagedata r:id="rId8" o:title=""/>
           </v:shape>
         </w:pict>
@@ -7168,10 +7253,10 @@
           <w:lang w:val="en-US"/>
         </w:rPr>
       </w:pPr>
-      <w:bookmarkStart w:id="10" w:name="_Toc421978946"/>
+      <w:bookmarkStart w:id="10" w:name="_Toc421988398"/>
       <w:r>
         <w:pict>
-          <v:shape id="Afbeelding 25" o:spid="_x0000_i1037" type="#_x0000_t75" style="width:14.95pt;height:14.95pt;visibility:visible;mso-wrap-style:square">
+          <v:shape id="Afbeelding 25" o:spid="_x0000_i1026" type="#_x0000_t75" style="width:14.95pt;height:14.95pt;visibility:visible;mso-wrap-style:square">
             <v:imagedata r:id="rId9" o:title=""/>
           </v:shape>
         </w:pict>
@@ -7204,11 +7289,11 @@
           <w:lang w:val="en-US"/>
         </w:rPr>
       </w:pPr>
-      <w:bookmarkStart w:id="11" w:name="_Toc421978947"/>
+      <w:bookmarkStart w:id="11" w:name="_Toc421988399"/>
       <w:r>
         <w:lastRenderedPageBreak/>
         <w:pict>
-          <v:shape id="Afbeelding 26" o:spid="_x0000_i1038" type="#_x0000_t75" style="width:14.25pt;height:14.25pt;visibility:visible;mso-wrap-style:square">
+          <v:shape id="Afbeelding 26" o:spid="_x0000_i1027" type="#_x0000_t75" style="width:14.25pt;height:14.25pt;visibility:visible;mso-wrap-style:square">
             <v:imagedata r:id="rId10" o:title=""/>
           </v:shape>
         </w:pict>
@@ -7247,10 +7332,10 @@
           <w:lang w:val="en-US"/>
         </w:rPr>
       </w:pPr>
-      <w:bookmarkStart w:id="12" w:name="_Toc421978948"/>
+      <w:bookmarkStart w:id="12" w:name="_Toc421988400"/>
       <w:r>
         <w:pict>
-          <v:shape id="Afbeelding 27" o:spid="_x0000_i1039" type="#_x0000_t75" style="width:16.3pt;height:14.25pt;visibility:visible;mso-wrap-style:square">
+          <v:shape id="Afbeelding 27" o:spid="_x0000_i1028" type="#_x0000_t75" style="width:16.3pt;height:14.25pt;visibility:visible;mso-wrap-style:square">
             <v:imagedata r:id="rId11" o:title=""/>
           </v:shape>
         </w:pict>
@@ -7283,10 +7368,10 @@
           <w:lang w:val="en-US"/>
         </w:rPr>
       </w:pPr>
-      <w:bookmarkStart w:id="13" w:name="_Toc421978949"/>
+      <w:bookmarkStart w:id="13" w:name="_Toc421988401"/>
       <w:r>
         <w:pict>
-          <v:shape id="Afbeelding 28" o:spid="_x0000_i1040" type="#_x0000_t75" style="width:14.25pt;height:14.25pt;visibility:visible;mso-wrap-style:square">
+          <v:shape id="Afbeelding 28" o:spid="_x0000_i1029" type="#_x0000_t75" style="width:14.25pt;height:14.25pt;visibility:visible;mso-wrap-style:square">
             <v:imagedata r:id="rId12" o:title=""/>
           </v:shape>
         </w:pict>
@@ -7326,7 +7411,7 @@
           <w:lang w:val="en-US"/>
         </w:rPr>
       </w:pPr>
-      <w:bookmarkStart w:id="14" w:name="_Toc421978950"/>
+      <w:bookmarkStart w:id="14" w:name="_Toc421988402"/>
       <w:r>
         <w:rPr>
           <w:lang w:val="en-US"/>
@@ -7433,10 +7518,10 @@
           <w:lang w:val="en-US"/>
         </w:rPr>
       </w:pPr>
-      <w:bookmarkStart w:id="15" w:name="_Toc421978951"/>
+      <w:bookmarkStart w:id="15" w:name="_Toc421988403"/>
       <w:r>
         <w:pict>
-          <v:shape id="_x0000_i1041" type="#_x0000_t75" style="width:11.55pt;height:11.55pt;visibility:visible;mso-wrap-style:square">
+          <v:shape id="_x0000_i1030" type="#_x0000_t75" style="width:11.55pt;height:11.55pt;visibility:visible;mso-wrap-style:square">
             <v:imagedata r:id="rId13" o:title=""/>
           </v:shape>
         </w:pict>
@@ -7691,7 +7776,7 @@
           <w:lang w:val="en-US"/>
         </w:rPr>
       </w:pPr>
-      <w:bookmarkStart w:id="16" w:name="_Toc421978952"/>
+      <w:bookmarkStart w:id="16" w:name="_Toc421988404"/>
       <w:r>
         <w:rPr>
           <w:noProof/>
@@ -7947,11 +8032,11 @@
           <w:lang w:val="en-US"/>
         </w:rPr>
       </w:pPr>
-      <w:bookmarkStart w:id="17" w:name="_Toc421978953"/>
+      <w:bookmarkStart w:id="17" w:name="_Toc421988405"/>
       <w:r>
         <w:lastRenderedPageBreak/>
         <w:pict>
-          <v:shape id="_x0000_i1042" type="#_x0000_t75" style="width:11.55pt;height:10.85pt;visibility:visible;mso-wrap-style:square">
+          <v:shape id="_x0000_i1031" type="#_x0000_t75" style="width:11.55pt;height:10.85pt;visibility:visible;mso-wrap-style:square">
             <v:imagedata r:id="rId15" o:title=""/>
           </v:shape>
         </w:pict>
@@ -8139,7 +8224,7 @@
           <w:lang w:val="en-US"/>
         </w:rPr>
       </w:pPr>
-      <w:bookmarkStart w:id="18" w:name="_Toc421978954"/>
+      <w:bookmarkStart w:id="18" w:name="_Toc421988406"/>
       <w:r>
         <w:rPr>
           <w:lang w:val="en-US"/>
@@ -8229,7 +8314,7 @@
           <w:lang w:val="en-US"/>
         </w:rPr>
       </w:pPr>
-      <w:bookmarkStart w:id="19" w:name="_Toc421978955"/>
+      <w:bookmarkStart w:id="19" w:name="_Toc421988407"/>
       <w:r>
         <w:rPr>
           <w:noProof/>
@@ -8474,7 +8559,7 @@
           <w:lang w:val="en-US"/>
         </w:rPr>
       </w:pPr>
-      <w:bookmarkStart w:id="20" w:name="_Toc421978956"/>
+      <w:bookmarkStart w:id="20" w:name="_Toc421988408"/>
       <w:r>
         <w:rPr>
           <w:noProof/>
@@ -8731,7 +8816,7 @@
           <w:lang w:val="en-US"/>
         </w:rPr>
       </w:pPr>
-      <w:bookmarkStart w:id="21" w:name="_Toc421978957"/>
+      <w:bookmarkStart w:id="21" w:name="_Toc421988409"/>
       <w:r>
         <w:rPr>
           <w:noProof/>
@@ -8962,7 +9047,7 @@
           <w:lang w:val="en-US"/>
         </w:rPr>
       </w:pPr>
-      <w:bookmarkStart w:id="22" w:name="_Toc421978958"/>
+      <w:bookmarkStart w:id="22" w:name="_Toc421988410"/>
       <w:r>
         <w:rPr>
           <w:noProof/>
@@ -9372,7 +9457,7 @@
           <w:lang w:val="en-US"/>
         </w:rPr>
       </w:pPr>
-      <w:bookmarkStart w:id="23" w:name="_Toc421978959"/>
+      <w:bookmarkStart w:id="23" w:name="_Toc421988411"/>
       <w:r>
         <w:rPr>
           <w:lang w:val="en-US"/>
@@ -9462,10 +9547,10 @@
           <w:lang w:val="en-US"/>
         </w:rPr>
       </w:pPr>
-      <w:bookmarkStart w:id="24" w:name="_Toc421978960"/>
+      <w:bookmarkStart w:id="24" w:name="_Toc421988412"/>
       <w:r>
         <w:pict>
-          <v:shape id="Afbeelding 69" o:spid="_x0000_i1043" type="#_x0000_t75" style="width:11.55pt;height:11.55pt;visibility:visible;mso-wrap-style:square" o:bullet="t">
+          <v:shape id="Afbeelding 69" o:spid="_x0000_i1032" type="#_x0000_t75" style="width:11.55pt;height:11.55pt;visibility:visible;mso-wrap-style:square" o:bullet="t">
             <v:imagedata r:id="rId20" o:title=""/>
           </v:shape>
         </w:pict>
@@ -9640,10 +9725,10 @@
           <w:lang w:val="en-US"/>
         </w:rPr>
       </w:pPr>
-      <w:bookmarkStart w:id="25" w:name="_Toc421978961"/>
+      <w:bookmarkStart w:id="25" w:name="_Toc421988413"/>
       <w:r>
         <w:pict>
-          <v:shape id="Afbeelding 72" o:spid="_x0000_i1044" type="#_x0000_t75" style="width:12.9pt;height:10.85pt;visibility:visible;mso-wrap-style:square">
+          <v:shape id="Afbeelding 72" o:spid="_x0000_i1033" type="#_x0000_t75" style="width:12.9pt;height:10.85pt;visibility:visible;mso-wrap-style:square">
             <v:imagedata r:id="rId21" o:title=""/>
           </v:shape>
         </w:pict>
@@ -9893,7 +9978,7 @@
           <w:lang w:val="en-US"/>
         </w:rPr>
       </w:pPr>
-      <w:bookmarkStart w:id="26" w:name="_Toc421978962"/>
+      <w:bookmarkStart w:id="26" w:name="_Toc421988414"/>
       <w:r>
         <w:rPr>
           <w:lang w:val="en-US"/>
@@ -10152,7 +10237,7 @@
           <w:lang w:val="en-US"/>
         </w:rPr>
       </w:pPr>
-      <w:bookmarkStart w:id="27" w:name="_Toc421978963"/>
+      <w:bookmarkStart w:id="27" w:name="_Toc421988415"/>
       <w:r>
         <w:rPr>
           <w:lang w:val="en-US"/>
@@ -10404,7 +10489,7 @@
           <w:lang w:val="en-US"/>
         </w:rPr>
       </w:pPr>
-      <w:bookmarkStart w:id="28" w:name="_Toc421978964"/>
+      <w:bookmarkStart w:id="28" w:name="_Toc421988416"/>
       <w:r>
         <w:rPr>
           <w:lang w:val="en-US"/>
@@ -10544,7 +10629,7 @@
           <w:lang w:val="en-US"/>
         </w:rPr>
       </w:pPr>
-      <w:bookmarkStart w:id="29" w:name="_Toc421978965"/>
+      <w:bookmarkStart w:id="29" w:name="_Toc421988417"/>
       <w:r>
         <w:rPr>
           <w:lang w:val="en-US"/>
@@ -10580,7 +10665,7 @@
           <w:lang w:val="en-US"/>
         </w:rPr>
       </w:pPr>
-      <w:bookmarkStart w:id="30" w:name="_Toc421978966"/>
+      <w:bookmarkStart w:id="30" w:name="_Toc421988418"/>
       <w:r>
         <w:rPr>
           <w:lang w:val="en-US"/>
@@ -10663,7 +10748,7 @@
           <w:lang w:val="en-US"/>
         </w:rPr>
       </w:pPr>
-      <w:bookmarkStart w:id="31" w:name="_Toc421978967"/>
+      <w:bookmarkStart w:id="31" w:name="_Toc421988419"/>
       <w:r>
         <w:rPr>
           <w:noProof/>
@@ -11006,11 +11091,11 @@
           <w:lang w:val="en-US"/>
         </w:rPr>
       </w:pPr>
-      <w:bookmarkStart w:id="32" w:name="_Toc421978968"/>
+      <w:bookmarkStart w:id="32" w:name="_Toc421988420"/>
       <w:r>
         <w:lastRenderedPageBreak/>
         <w:pict>
-          <v:shape id="Afbeelding 59" o:spid="_x0000_i1045" type="#_x0000_t75" style="width:12.9pt;height:11.55pt;visibility:visible;mso-wrap-style:square">
+          <v:shape id="Afbeelding 59" o:spid="_x0000_i1034" type="#_x0000_t75" style="width:12.9pt;height:11.55pt;visibility:visible;mso-wrap-style:square">
             <v:imagedata r:id="rId23" o:title=""/>
           </v:shape>
         </w:pict>
@@ -11280,7 +11365,7 @@
           <w:lang w:val="en-US"/>
         </w:rPr>
       </w:pPr>
-      <w:bookmarkStart w:id="33" w:name="_Toc421978969"/>
+      <w:bookmarkStart w:id="33" w:name="_Toc421988421"/>
       <w:r>
         <w:rPr>
           <w:lang w:val="en-US"/>
@@ -11390,7 +11475,7 @@
           <w:lang w:val="en-US"/>
         </w:rPr>
       </w:pPr>
-      <w:bookmarkStart w:id="34" w:name="_Toc421978970"/>
+      <w:bookmarkStart w:id="34" w:name="_Toc421988422"/>
       <w:r>
         <w:rPr>
           <w:noProof/>
@@ -11782,10 +11867,10 @@
           <w:lang w:val="en-US"/>
         </w:rPr>
       </w:pPr>
-      <w:bookmarkStart w:id="35" w:name="_Toc421978971"/>
+      <w:bookmarkStart w:id="35" w:name="_Toc421988423"/>
       <w:r>
         <w:pict>
-          <v:shape id="Afbeelding 76" o:spid="_x0000_i1046" type="#_x0000_t75" style="width:14.95pt;height:10.85pt;visibility:visible;mso-wrap-style:square">
+          <v:shape id="Afbeelding 76" o:spid="_x0000_i1035" type="#_x0000_t75" style="width:14.95pt;height:10.85pt;visibility:visible;mso-wrap-style:square">
             <v:imagedata r:id="rId25" o:title=""/>
           </v:shape>
         </w:pict>
@@ -11961,7 +12046,7 @@
           <w:lang w:val="en-US"/>
         </w:rPr>
       </w:pPr>
-      <w:bookmarkStart w:id="36" w:name="_Toc421978972"/>
+      <w:bookmarkStart w:id="36" w:name="_Toc421988424"/>
       <w:r>
         <w:rPr>
           <w:lang w:val="en-US"/>
@@ -11979,7 +12064,7 @@
       </w:pPr>
       <w:r>
         <w:pict>
-          <v:shape id="Afbeelding 29" o:spid="_x0000_i1047" type="#_x0000_t75" style="width:10.85pt;height:9.5pt;visibility:visible;mso-wrap-style:square" o:bullet="t">
+          <v:shape id="Afbeelding 29" o:spid="_x0000_i1036" type="#_x0000_t75" style="width:10.85pt;height:9.5pt;visibility:visible;mso-wrap-style:square" o:bullet="t">
             <v:imagedata r:id="rId77" o:title=""/>
           </v:shape>
         </w:pict>
@@ -12001,7 +12086,7 @@
       </w:pPr>
       <w:r>
         <w:pict>
-          <v:shape id="Afbeelding 49" o:spid="_x0000_i1048" type="#_x0000_t75" style="width:12.9pt;height:10.85pt;visibility:visible;mso-wrap-style:square">
+          <v:shape id="Afbeelding 49" o:spid="_x0000_i1037" type="#_x0000_t75" style="width:12.9pt;height:10.85pt;visibility:visible;mso-wrap-style:square">
             <v:imagedata r:id="rId78" o:title=""/>
           </v:shape>
         </w:pict>
@@ -12023,7 +12108,7 @@
       </w:pPr>
       <w:r>
         <w:pict>
-          <v:shape id="Afbeelding 53" o:spid="_x0000_i1049" type="#_x0000_t75" style="width:11.55pt;height:11.55pt;visibility:visible;mso-wrap-style:square">
+          <v:shape id="Afbeelding 53" o:spid="_x0000_i1038" type="#_x0000_t75" style="width:11.55pt;height:11.55pt;visibility:visible;mso-wrap-style:square">
             <v:imagedata r:id="rId79" o:title=""/>
           </v:shape>
         </w:pict>
@@ -12045,7 +12130,7 @@
       </w:pPr>
       <w:r>
         <w:pict>
-          <v:shape id="_x0000_i1050" type="#_x0000_t75" style="width:9.5pt;height:10.85pt;visibility:visible;mso-wrap-style:square">
+          <v:shape id="_x0000_i1039" type="#_x0000_t75" style="width:9.5pt;height:10.85pt;visibility:visible;mso-wrap-style:square">
             <v:imagedata r:id="rId80" o:title=""/>
           </v:shape>
         </w:pict>
@@ -12067,7 +12152,7 @@
       </w:pPr>
       <w:r>
         <w:pict>
-          <v:shape id="Afbeelding 60" o:spid="_x0000_i1051" type="#_x0000_t75" style="width:9.5pt;height:10.85pt;visibility:visible;mso-wrap-style:square">
+          <v:shape id="Afbeelding 60" o:spid="_x0000_i1040" type="#_x0000_t75" style="width:9.5pt;height:10.85pt;visibility:visible;mso-wrap-style:square">
             <v:imagedata r:id="rId81" o:title=""/>
           </v:shape>
         </w:pict>
@@ -12087,7 +12172,7 @@
           <w:lang w:val="en-US"/>
         </w:rPr>
       </w:pPr>
-      <w:bookmarkStart w:id="37" w:name="_Toc421978973"/>
+      <w:bookmarkStart w:id="37" w:name="_Toc421988425"/>
       <w:r>
         <w:rPr>
           <w:lang w:val="en-US"/>
@@ -12177,7 +12262,7 @@
           <w:lang w:val="en-US"/>
         </w:rPr>
       </w:pPr>
-      <w:bookmarkStart w:id="38" w:name="_Toc421978974"/>
+      <w:bookmarkStart w:id="38" w:name="_Toc421988426"/>
       <w:r>
         <w:rPr>
           <w:lang w:val="en-US"/>
@@ -12299,7 +12384,7 @@
           <w:lang w:val="en-US"/>
         </w:rPr>
       </w:pPr>
-      <w:bookmarkStart w:id="39" w:name="_Toc421978975"/>
+      <w:bookmarkStart w:id="39" w:name="_Toc421988427"/>
       <w:r>
         <w:rPr>
           <w:lang w:val="en-US"/>
@@ -12341,7 +12426,7 @@
           <w:lang w:val="en-US"/>
         </w:rPr>
       </w:pPr>
-      <w:bookmarkStart w:id="40" w:name="_Toc421978976"/>
+      <w:bookmarkStart w:id="40" w:name="_Toc421988428"/>
       <w:r>
         <w:rPr>
           <w:lang w:val="en-US"/>
@@ -12370,7 +12455,7 @@
           <w:lang w:val="en-US"/>
         </w:rPr>
       </w:pPr>
-      <w:bookmarkStart w:id="41" w:name="_Toc421978977"/>
+      <w:bookmarkStart w:id="41" w:name="_Toc421988429"/>
       <w:r>
         <w:rPr>
           <w:lang w:val="en-US"/>
@@ -12569,7 +12654,7 @@
           <w:lang w:val="en-US"/>
         </w:rPr>
       </w:pPr>
-      <w:bookmarkStart w:id="42" w:name="_Toc421978978"/>
+      <w:bookmarkStart w:id="42" w:name="_Toc421988430"/>
       <w:r>
         <w:rPr>
           <w:lang w:val="en-US"/>
@@ -12617,6 +12702,23 @@
         </w:rPr>
         <w:br w:type="page"/>
       </w:r>
+    </w:p>
+    <w:p>
+      <w:pPr>
+        <w:pStyle w:val="Kop1"/>
+        <w:rPr>
+          <w:lang w:val="en-US"/>
+        </w:rPr>
+      </w:pPr>
+      <w:bookmarkStart w:id="43" w:name="_Toc421988431"/>
+      <w:r>
+        <w:rPr>
+          <w:lang w:val="en-US"/>
+        </w:rPr>
+        <w:lastRenderedPageBreak/>
+        <w:t>Examples</w:t>
+      </w:r>
+      <w:bookmarkEnd w:id="43"/>
     </w:p>
     <w:p>
       <w:pPr>
@@ -12629,7 +12731,6 @@
           <w:noProof/>
           <w:lang w:eastAsia="nl-NL"/>
         </w:rPr>
-        <w:lastRenderedPageBreak/>
         <w:drawing>
           <wp:inline distT="0" distB="0" distL="0" distR="0" wp14:anchorId="333F189F" wp14:editId="2E641A35">
             <wp:extent cx="5760720" cy="2544445"/>
@@ -12684,7 +12785,31 @@
         <w:rPr>
           <w:lang w:val="en-US"/>
         </w:rPr>
-        <w:t>3 restaurants within 50 m of park with Chinese cuisine.</w:t>
+        <w:t xml:space="preserve">Cambridge has </w:t>
+      </w:r>
+      <w:r>
+        <w:rPr>
+          <w:lang w:val="en-US"/>
+        </w:rPr>
+        <w:t xml:space="preserve">3 restaurants </w:t>
+      </w:r>
+      <w:r>
+        <w:rPr>
+          <w:lang w:val="en-US"/>
+        </w:rPr>
+        <w:t>with Chinese cuisine</w:t>
+      </w:r>
+      <w:r>
+        <w:rPr>
+          <w:lang w:val="en-US"/>
+        </w:rPr>
+        <w:t xml:space="preserve"> </w:t>
+      </w:r>
+      <w:r>
+        <w:rPr>
+          <w:lang w:val="en-US"/>
+        </w:rPr>
+        <w:t>within 50 m of park.</w:t>
       </w:r>
     </w:p>
     <w:p>
@@ -12745,20 +12870,6 @@
     <w:p>
       <w:pPr>
         <w:rPr>
-          <w:lang w:val="en-US"/>
-        </w:rPr>
-      </w:pPr>
-      <w:r>
-        <w:rPr>
-          <w:lang w:val="en-US"/>
-        </w:rPr>
-        <w:t>2973 C9 kabel in Waalwijk</w:t>
-      </w:r>
-    </w:p>
-    <w:p>
-      <w:pPr>
-        <w:spacing w:after="0" w:line="240" w:lineRule="auto"/>
-        <w:rPr>
           <w:rFonts w:ascii="Calibri" w:eastAsia="Times New Roman" w:hAnsi="Calibri" w:cs="Times New Roman"/>
           <w:color w:val="000000"/>
           <w:lang w:val="en-GB" w:eastAsia="en-GB"/>
@@ -12766,6 +12877,24 @@
       </w:pPr>
       <w:r>
         <w:rPr>
+          <w:lang w:val="en-US"/>
+        </w:rPr>
+        <w:t>ORCA has 2973 C9 cables</w:t>
+      </w:r>
+      <w:r>
+        <w:rPr>
+          <w:lang w:val="en-US"/>
+        </w:rPr>
+        <w:t xml:space="preserve"> in Waalwijk</w:t>
+      </w:r>
+      <w:r>
+        <w:rPr>
+          <w:lang w:val="en-US"/>
+        </w:rPr>
+        <w:t xml:space="preserve">, with a total length of </w:t>
+      </w:r>
+      <w:r>
+        <w:rPr>
           <w:rFonts w:ascii="Calibri" w:eastAsia="Times New Roman" w:hAnsi="Calibri" w:cs="Times New Roman"/>
           <w:color w:val="000000"/>
           <w:lang w:val="en-GB" w:eastAsia="en-GB"/>
@@ -12778,7 +12907,7 @@
           <w:color w:val="000000"/>
           <w:lang w:val="en-GB" w:eastAsia="en-GB"/>
         </w:rPr>
-        <w:t xml:space="preserve"> meter</w:t>
+        <w:t xml:space="preserve"> metres.</w:t>
       </w:r>
     </w:p>
     <w:p>
@@ -12850,9 +12979,71 @@
         <w:rPr>
           <w:lang w:val="en-US"/>
         </w:rPr>
-        <w:t>In Water office 126 servicepoint are further away then 80 metres from any hydrant</w:t>
-      </w:r>
-    </w:p>
+        <w:t xml:space="preserve"> </w:t>
+      </w:r>
+      <w:bookmarkStart w:id="44" w:name="_GoBack"/>
+      <w:r>
+        <w:rPr>
+          <w:lang w:val="en-US"/>
+        </w:rPr>
+        <w:t xml:space="preserve">Water office </w:t>
+      </w:r>
+      <w:r>
+        <w:rPr>
+          <w:lang w:val="en-US"/>
+        </w:rPr>
+        <w:t xml:space="preserve">has </w:t>
+      </w:r>
+      <w:r>
+        <w:rPr>
+          <w:lang w:val="en-US"/>
+        </w:rPr>
+        <w:t>126 servicepoint</w:t>
+      </w:r>
+      <w:r>
+        <w:rPr>
+          <w:lang w:val="en-US"/>
+        </w:rPr>
+        <w:t>s</w:t>
+      </w:r>
+      <w:r>
+        <w:rPr>
+          <w:lang w:val="en-US"/>
+        </w:rPr>
+        <w:t xml:space="preserve"> </w:t>
+      </w:r>
+      <w:r>
+        <w:rPr>
+          <w:lang w:val="en-US"/>
+        </w:rPr>
+        <w:t xml:space="preserve">that </w:t>
+      </w:r>
+      <w:r>
+        <w:rPr>
+          <w:lang w:val="en-US"/>
+        </w:rPr>
+        <w:t xml:space="preserve">are further away </w:t>
+      </w:r>
+      <w:r>
+        <w:rPr>
+          <w:lang w:val="en-US"/>
+        </w:rPr>
+        <w:t>than</w:t>
+      </w:r>
+      <w:r>
+        <w:rPr>
+          <w:lang w:val="en-US"/>
+        </w:rPr>
+        <w:t xml:space="preserve"> 80 metres from any hydrant</w:t>
+      </w:r>
+      <w:r>
+        <w:rPr>
+          <w:lang w:val="en-US"/>
+        </w:rPr>
+        <w:t>.</w:t>
+      </w:r>
+    </w:p>
+    <w:bookmarkEnd w:id="44"/>
     <w:p>
       <w:pPr>
         <w:rPr>
@@ -12929,7 +13120,7 @@
           <w:lang w:val="en-US"/>
         </w:rPr>
       </w:pPr>
-      <w:bookmarkStart w:id="43" w:name="_Toc421978979"/>
+      <w:bookmarkStart w:id="45" w:name="_Toc421988432"/>
       <w:r>
         <w:rPr>
           <w:lang w:val="en-US"/>
@@ -12937,7 +13128,7 @@
         <w:lastRenderedPageBreak/>
         <w:t>Unit Test</w:t>
       </w:r>
-      <w:bookmarkEnd w:id="43"/>
+      <w:bookmarkEnd w:id="45"/>
     </w:p>
     <w:p>
       <w:pPr>
@@ -12969,8 +13160,6 @@
         </w:rPr>
         <w:t>Add the munit product. The product is not included in this delivery, it should be available at your company if you are serious about development.</w:t>
       </w:r>
-      <w:bookmarkStart w:id="44" w:name="_GoBack"/>
-      <w:bookmarkEnd w:id="44"/>
     </w:p>
     <w:p>
       <w:pPr>
@@ -13162,112 +13351,112 @@
         <v:path o:extrusionok="f" gradientshapeok="t" o:connecttype="rect"/>
         <o:lock v:ext="edit" aspectratio="t"/>
       </v:shapetype>
-      <v:shape id="_x0000_i1042" type="#_x0000_t75" style="width:14.95pt;height:14.95pt;visibility:visible;mso-wrap-style:square" o:bullet="t">
+      <v:shape id="_x0000_i1090" type="#_x0000_t75" style="width:14.95pt;height:14.95pt;visibility:visible;mso-wrap-style:square" o:bullet="t">
         <v:imagedata r:id="rId1" o:title=""/>
       </v:shape>
     </w:pict>
   </w:numPicBullet>
   <w:numPicBullet w:numPicBulletId="1">
     <w:pict>
-      <v:shape id="_x0000_i1043" type="#_x0000_t75" style="width:14.95pt;height:14.95pt;visibility:visible;mso-wrap-style:square" o:bullet="t">
+      <v:shape id="_x0000_i1091" type="#_x0000_t75" style="width:14.95pt;height:14.95pt;visibility:visible;mso-wrap-style:square" o:bullet="t">
         <v:imagedata r:id="rId2" o:title=""/>
       </v:shape>
     </w:pict>
   </w:numPicBullet>
   <w:numPicBullet w:numPicBulletId="2">
     <w:pict>
-      <v:shape id="_x0000_i1044" type="#_x0000_t75" style="width:14.25pt;height:14.25pt;visibility:visible;mso-wrap-style:square" o:bullet="t">
+      <v:shape id="_x0000_i1092" type="#_x0000_t75" style="width:14.25pt;height:14.25pt;visibility:visible;mso-wrap-style:square" o:bullet="t">
         <v:imagedata r:id="rId3" o:title=""/>
       </v:shape>
     </w:pict>
   </w:numPicBullet>
   <w:numPicBullet w:numPicBulletId="3">
     <w:pict>
-      <v:shape id="_x0000_i1045" type="#_x0000_t75" style="width:16.3pt;height:14.25pt;visibility:visible;mso-wrap-style:square" o:bullet="t">
+      <v:shape id="_x0000_i1093" type="#_x0000_t75" style="width:16.3pt;height:14.25pt;visibility:visible;mso-wrap-style:square" o:bullet="t">
         <v:imagedata r:id="rId4" o:title=""/>
       </v:shape>
     </w:pict>
   </w:numPicBullet>
   <w:numPicBullet w:numPicBulletId="4">
     <w:pict>
-      <v:shape id="_x0000_i1046" type="#_x0000_t75" style="width:14.25pt;height:14.25pt;visibility:visible;mso-wrap-style:square" o:bullet="t">
+      <v:shape id="_x0000_i1094" type="#_x0000_t75" style="width:14.25pt;height:14.25pt;visibility:visible;mso-wrap-style:square" o:bullet="t">
         <v:imagedata r:id="rId5" o:title=""/>
       </v:shape>
     </w:pict>
   </w:numPicBullet>
   <w:numPicBullet w:numPicBulletId="5">
     <w:pict>
-      <v:shape id="_x0000_i1047" type="#_x0000_t75" style="width:11.55pt;height:11.55pt;visibility:visible;mso-wrap-style:square" o:bullet="t">
+      <v:shape id="_x0000_i1095" type="#_x0000_t75" style="width:11.55pt;height:11.55pt;visibility:visible;mso-wrap-style:square" o:bullet="t">
         <v:imagedata r:id="rId6" o:title=""/>
       </v:shape>
     </w:pict>
   </w:numPicBullet>
   <w:numPicBullet w:numPicBulletId="6">
     <w:pict>
-      <v:shape id="_x0000_i1048" type="#_x0000_t75" style="width:11.55pt;height:10.85pt;visibility:visible;mso-wrap-style:square" o:bullet="t">
+      <v:shape id="_x0000_i1096" type="#_x0000_t75" style="width:11.55pt;height:10.85pt;visibility:visible;mso-wrap-style:square" o:bullet="t">
         <v:imagedata r:id="rId7" o:title=""/>
       </v:shape>
     </w:pict>
   </w:numPicBullet>
   <w:numPicBullet w:numPicBulletId="7">
     <w:pict>
-      <v:shape id="_x0000_i1049" type="#_x0000_t75" style="width:14.25pt;height:11.55pt;visibility:visible;mso-wrap-style:square" o:bullet="t">
+      <v:shape id="_x0000_i1097" type="#_x0000_t75" style="width:14.25pt;height:11.55pt;visibility:visible;mso-wrap-style:square" o:bullet="t">
         <v:imagedata r:id="rId8" o:title=""/>
       </v:shape>
     </w:pict>
   </w:numPicBullet>
   <w:numPicBullet w:numPicBulletId="8">
     <w:pict>
-      <v:shape id="_x0000_i1050" type="#_x0000_t75" style="width:11.55pt;height:11.55pt;visibility:visible;mso-wrap-style:square" o:bullet="t">
+      <v:shape id="_x0000_i1098" type="#_x0000_t75" style="width:11.55pt;height:11.55pt;visibility:visible;mso-wrap-style:square" o:bullet="t">
         <v:imagedata r:id="rId9" o:title=""/>
       </v:shape>
     </w:pict>
   </w:numPicBullet>
   <w:numPicBullet w:numPicBulletId="9">
     <w:pict>
-      <v:shape id="_x0000_i1051" type="#_x0000_t75" style="width:14.25pt;height:10.85pt;visibility:visible;mso-wrap-style:square" o:bullet="t">
+      <v:shape id="_x0000_i1099" type="#_x0000_t75" style="width:14.25pt;height:10.85pt;visibility:visible;mso-wrap-style:square" o:bullet="t">
         <v:imagedata r:id="rId10" o:title=""/>
       </v:shape>
     </w:pict>
   </w:numPicBullet>
   <w:numPicBullet w:numPicBulletId="10">
     <w:pict>
-      <v:shape id="_x0000_i1052" type="#_x0000_t75" style="width:14.95pt;height:10.85pt;visibility:visible;mso-wrap-style:square" o:bullet="t">
+      <v:shape id="_x0000_i1100" type="#_x0000_t75" style="width:14.95pt;height:10.85pt;visibility:visible;mso-wrap-style:square" o:bullet="t">
         <v:imagedata r:id="rId11" o:title=""/>
       </v:shape>
     </w:pict>
   </w:numPicBullet>
   <w:numPicBullet w:numPicBulletId="11">
     <w:pict>
-      <v:shape id="_x0000_i1053" type="#_x0000_t75" style="width:10.85pt;height:9.5pt;visibility:visible;mso-wrap-style:square" o:bullet="t">
+      <v:shape id="_x0000_i1101" type="#_x0000_t75" style="width:10.85pt;height:9.5pt;visibility:visible;mso-wrap-style:square" o:bullet="t">
         <v:imagedata r:id="rId12" o:title=""/>
       </v:shape>
     </w:pict>
   </w:numPicBullet>
   <w:numPicBullet w:numPicBulletId="12">
     <w:pict>
-      <v:shape id="_x0000_i1054" type="#_x0000_t75" style="width:12.9pt;height:10.85pt;visibility:visible;mso-wrap-style:square" o:bullet="t">
+      <v:shape id="_x0000_i1102" type="#_x0000_t75" style="width:12.9pt;height:10.85pt;visibility:visible;mso-wrap-style:square" o:bullet="t">
         <v:imagedata r:id="rId13" o:title=""/>
       </v:shape>
     </w:pict>
   </w:numPicBullet>
   <w:numPicBullet w:numPicBulletId="13">
     <w:pict>
-      <v:shape id="_x0000_i1055" type="#_x0000_t75" style="width:11.55pt;height:11.55pt;visibility:visible;mso-wrap-style:square" o:bullet="t">
+      <v:shape id="_x0000_i1103" type="#_x0000_t75" style="width:11.55pt;height:11.55pt;visibility:visible;mso-wrap-style:square" o:bullet="t">
         <v:imagedata r:id="rId14" o:title=""/>
       </v:shape>
     </w:pict>
   </w:numPicBullet>
   <w:numPicBullet w:numPicBulletId="14">
     <w:pict>
-      <v:shape id="_x0000_i1056" type="#_x0000_t75" style="width:9.5pt;height:10.85pt;visibility:visible;mso-wrap-style:square" o:bullet="t">
+      <v:shape id="_x0000_i1104" type="#_x0000_t75" style="width:9.5pt;height:10.85pt;visibility:visible;mso-wrap-style:square" o:bullet="t">
         <v:imagedata r:id="rId15" o:title=""/>
       </v:shape>
     </w:pict>
   </w:numPicBullet>
   <w:numPicBullet w:numPicBulletId="15">
     <w:pict>
-      <v:shape id="_x0000_i1057" type="#_x0000_t75" style="width:9.5pt;height:10.85pt;visibility:visible;mso-wrap-style:square" o:bullet="t">
+      <v:shape id="_x0000_i1105" type="#_x0000_t75" style="width:9.5pt;height:10.85pt;visibility:visible;mso-wrap-style:square" o:bullet="t">
         <v:imagedata r:id="rId16" o:title=""/>
       </v:shape>
     </w:pict>
@@ -15550,7 +15739,7 @@
 </file>
 
 <file path=customXml/itemProps1.xml><?xml version="1.0" encoding="utf-8"?>
-<ds:datastoreItem xmlns:ds="http://schemas.openxmlformats.org/officeDocument/2006/customXml" ds:itemID="{27C31FE5-9962-49F4-8788-5AAFE542AB88}">
+<ds:datastoreItem xmlns:ds="http://schemas.openxmlformats.org/officeDocument/2006/customXml" ds:itemID="{2E88DE22-F78B-42C7-83DD-79F7B7359535}">
   <ds:schemaRefs>
     <ds:schemaRef ds:uri="http://schemas.openxmlformats.org/officeDocument/2006/bibliography"/>
   </ds:schemaRefs>

</xml_diff>

<commit_message>
Added Lesser GNU General Public License and fixed annoying startup bugs.
</commit_message>
<xml_diff>
--- a/Manual.docx
+++ b/Manual.docx
@@ -277,7 +277,7 @@
             <w:pStyle w:val="Kopvaninhoudsopgave"/>
           </w:pPr>
           <w:r>
-            <w:t>Inhoud</w:t>
+            <w:t>Contents</w:t>
           </w:r>
         </w:p>
         <w:p>
@@ -298,127 +298,80 @@
           <w:r>
             <w:fldChar w:fldCharType="separate"/>
           </w:r>
-          <w:bookmarkStart w:id="0" w:name="_GoBack"/>
-          <w:bookmarkEnd w:id="0"/>
-          <w:r>
-            <w:rPr>
-              <w:rStyle w:val="Hyperlink"/>
-              <w:noProof/>
-            </w:rPr>
-            <w:fldChar w:fldCharType="begin"/>
-          </w:r>
-          <w:r>
-            <w:rPr>
-              <w:rStyle w:val="Hyperlink"/>
-              <w:noProof/>
-            </w:rPr>
-            <w:instrText xml:space="preserve"> </w:instrText>
-          </w:r>
-          <w:r>
-            <w:rPr>
-              <w:noProof/>
-            </w:rPr>
-            <w:instrText>HYPERLINK \l "_Toc435176326"</w:instrText>
-          </w:r>
-          <w:r>
-            <w:rPr>
-              <w:rStyle w:val="Hyperlink"/>
-              <w:noProof/>
-            </w:rPr>
-            <w:instrText xml:space="preserve"> </w:instrText>
-          </w:r>
-          <w:r>
-            <w:rPr>
-              <w:rStyle w:val="Hyperlink"/>
-              <w:noProof/>
-            </w:rPr>
-          </w:r>
-          <w:r>
-            <w:rPr>
-              <w:rStyle w:val="Hyperlink"/>
-              <w:noProof/>
-            </w:rPr>
-            <w:fldChar w:fldCharType="separate"/>
-          </w:r>
-          <w:r>
-            <w:rPr>
-              <w:rStyle w:val="Hyperlink"/>
-              <w:noProof/>
-              <w:lang w:val="en-US"/>
-            </w:rPr>
-            <w:t>1</w:t>
-          </w:r>
-          <w:r>
-            <w:rPr>
-              <w:rFonts w:eastAsiaTheme="minorEastAsia"/>
-              <w:noProof/>
-              <w:lang w:val="en-US"/>
-            </w:rPr>
-            <w:tab/>
-          </w:r>
-          <w:r>
-            <w:rPr>
-              <w:rStyle w:val="Hyperlink"/>
-              <w:noProof/>
-              <w:lang w:val="en-US"/>
-            </w:rPr>
-            <w:t>System requirements</w:t>
-          </w:r>
-          <w:r>
-            <w:rPr>
-              <w:noProof/>
-              <w:webHidden/>
-            </w:rPr>
-            <w:tab/>
-          </w:r>
-          <w:r>
-            <w:rPr>
-              <w:noProof/>
-              <w:webHidden/>
-            </w:rPr>
-            <w:fldChar w:fldCharType="begin"/>
-          </w:r>
-          <w:r>
-            <w:rPr>
-              <w:noProof/>
-              <w:webHidden/>
-            </w:rPr>
-            <w:instrText xml:space="preserve"> PAGEREF _Toc435176326 \h </w:instrText>
-          </w:r>
-          <w:r>
-            <w:rPr>
-              <w:noProof/>
-              <w:webHidden/>
-            </w:rPr>
-          </w:r>
-          <w:r>
-            <w:rPr>
-              <w:noProof/>
-              <w:webHidden/>
-            </w:rPr>
-            <w:fldChar w:fldCharType="separate"/>
-          </w:r>
-          <w:r>
-            <w:rPr>
-              <w:noProof/>
-              <w:webHidden/>
-            </w:rPr>
-            <w:t>4</w:t>
-          </w:r>
-          <w:r>
-            <w:rPr>
-              <w:noProof/>
-              <w:webHidden/>
-            </w:rPr>
-            <w:fldChar w:fldCharType="end"/>
-          </w:r>
-          <w:r>
-            <w:rPr>
-              <w:rStyle w:val="Hyperlink"/>
-              <w:noProof/>
-            </w:rPr>
-            <w:fldChar w:fldCharType="end"/>
-          </w:r>
+          <w:hyperlink w:anchor="_Toc435176326" w:history="1">
+            <w:r>
+              <w:rPr>
+                <w:rStyle w:val="Hyperlink"/>
+                <w:noProof/>
+                <w:lang w:val="en-US"/>
+              </w:rPr>
+              <w:t>1</w:t>
+            </w:r>
+            <w:r>
+              <w:rPr>
+                <w:rFonts w:eastAsiaTheme="minorEastAsia"/>
+                <w:noProof/>
+                <w:lang w:val="en-US"/>
+              </w:rPr>
+              <w:tab/>
+            </w:r>
+            <w:r>
+              <w:rPr>
+                <w:rStyle w:val="Hyperlink"/>
+                <w:noProof/>
+                <w:lang w:val="en-US"/>
+              </w:rPr>
+              <w:t>System requirements</w:t>
+            </w:r>
+            <w:r>
+              <w:rPr>
+                <w:noProof/>
+                <w:webHidden/>
+              </w:rPr>
+              <w:tab/>
+            </w:r>
+            <w:r>
+              <w:rPr>
+                <w:noProof/>
+                <w:webHidden/>
+              </w:rPr>
+              <w:fldChar w:fldCharType="begin"/>
+            </w:r>
+            <w:r>
+              <w:rPr>
+                <w:noProof/>
+                <w:webHidden/>
+              </w:rPr>
+              <w:instrText xml:space="preserve"> PAGEREF _Toc435176326 \h </w:instrText>
+            </w:r>
+            <w:r>
+              <w:rPr>
+                <w:noProof/>
+                <w:webHidden/>
+              </w:rPr>
+            </w:r>
+            <w:r>
+              <w:rPr>
+                <w:noProof/>
+                <w:webHidden/>
+              </w:rPr>
+              <w:fldChar w:fldCharType="separate"/>
+            </w:r>
+            <w:r>
+              <w:rPr>
+                <w:noProof/>
+                <w:webHidden/>
+              </w:rPr>
+              <w:t>4</w:t>
+            </w:r>
+            <w:r>
+              <w:rPr>
+                <w:noProof/>
+                <w:webHidden/>
+              </w:rPr>
+              <w:fldChar w:fldCharType="end"/>
+            </w:r>
+          </w:hyperlink>
         </w:p>
         <w:p>
           <w:pPr>
@@ -958,6 +911,7 @@
               <w:rPr>
                 <w:rStyle w:val="Hyperlink"/>
                 <w:noProof/>
+                <w:lang w:val="en-US"/>
               </w:rPr>
               <w:drawing>
                 <wp:inline distT="0" distB="0" distL="0" distR="0">
@@ -1100,6 +1054,7 @@
               <w:rPr>
                 <w:rStyle w:val="Hyperlink"/>
                 <w:noProof/>
+                <w:lang w:val="en-US"/>
               </w:rPr>
               <w:drawing>
                 <wp:inline distT="0" distB="0" distL="0" distR="0">
@@ -1243,7 +1198,7 @@
                 <w:noProof/>
               </w:rPr>
               <w:pict>
-                <v:shape id="_x0000_i1045" type="#_x0000_t75" style="width:15pt;height:15pt;visibility:visible;mso-wrap-style:square">
+                <v:shape id="_x0000_i1025" type="#_x0000_t75" style="width:15pt;height:15pt;visibility:visible;mso-wrap-style:square">
                   <v:imagedata r:id="rId8" o:title=""/>
                 </v:shape>
               </w:pict>
@@ -1341,7 +1296,7 @@
                 <w:noProof/>
               </w:rPr>
               <w:pict>
-                <v:shape id="_x0000_i1046" type="#_x0000_t75" style="width:15pt;height:15pt;visibility:visible;mso-wrap-style:square">
+                <v:shape id="_x0000_i1026" type="#_x0000_t75" style="width:15pt;height:15pt;visibility:visible;mso-wrap-style:square">
                   <v:imagedata r:id="rId9" o:title=""/>
                 </v:shape>
               </w:pict>
@@ -1439,7 +1394,7 @@
                 <w:noProof/>
               </w:rPr>
               <w:pict>
-                <v:shape id="_x0000_i1047" type="#_x0000_t75" style="width:14.25pt;height:14.25pt;visibility:visible;mso-wrap-style:square">
+                <v:shape id="_x0000_i1027" type="#_x0000_t75" style="width:14.25pt;height:14.25pt;visibility:visible;mso-wrap-style:square">
                   <v:imagedata r:id="rId10" o:title=""/>
                 </v:shape>
               </w:pict>
@@ -1537,7 +1492,7 @@
                 <w:noProof/>
               </w:rPr>
               <w:pict>
-                <v:shape id="_x0000_i1048" type="#_x0000_t75" style="width:16.5pt;height:14.25pt;visibility:visible;mso-wrap-style:square">
+                <v:shape id="_x0000_i1028" type="#_x0000_t75" style="width:16.5pt;height:14.25pt;visibility:visible;mso-wrap-style:square">
                   <v:imagedata r:id="rId11" o:title=""/>
                 </v:shape>
               </w:pict>
@@ -1635,7 +1590,7 @@
                 <w:noProof/>
               </w:rPr>
               <w:pict>
-                <v:shape id="_x0000_i1049" type="#_x0000_t75" style="width:14.25pt;height:14.25pt;visibility:visible;mso-wrap-style:square">
+                <v:shape id="_x0000_i1029" type="#_x0000_t75" style="width:14.25pt;height:14.25pt;visibility:visible;mso-wrap-style:square">
                   <v:imagedata r:id="rId12" o:title=""/>
                 </v:shape>
               </w:pict>
@@ -1817,7 +1772,7 @@
                 <w:noProof/>
               </w:rPr>
               <w:pict>
-                <v:shape id="_x0000_i1050" type="#_x0000_t75" style="width:11.25pt;height:11.25pt;visibility:visible;mso-wrap-style:square">
+                <v:shape id="_x0000_i1030" type="#_x0000_t75" style="width:14.25pt;height:14.25pt;visibility:visible;mso-wrap-style:square">
                   <v:imagedata r:id="rId13" o:title=""/>
                 </v:shape>
               </w:pict>
@@ -1914,6 +1869,7 @@
               <w:rPr>
                 <w:rStyle w:val="Hyperlink"/>
                 <w:noProof/>
+                <w:lang w:val="en-US"/>
               </w:rPr>
               <w:drawing>
                 <wp:inline distT="0" distB="0" distL="0" distR="0">
@@ -2057,7 +2013,7 @@
                 <w:noProof/>
               </w:rPr>
               <w:pict>
-                <v:shape id="_x0000_i1051" type="#_x0000_t75" style="width:11.25pt;height:10.5pt;visibility:visible;mso-wrap-style:square">
+                <v:shape id="_x0000_i1031" type="#_x0000_t75" style="width:14.25pt;height:7.5pt;visibility:visible;mso-wrap-style:square">
                   <v:imagedata r:id="rId15" o:title=""/>
                 </v:shape>
               </w:pict>
@@ -2238,6 +2194,7 @@
               <w:rPr>
                 <w:rStyle w:val="Hyperlink"/>
                 <w:noProof/>
+                <w:lang w:val="en-US"/>
               </w:rPr>
               <w:drawing>
                 <wp:inline distT="0" distB="0" distL="0" distR="0">
@@ -2380,6 +2337,7 @@
               <w:rPr>
                 <w:rStyle w:val="Hyperlink"/>
                 <w:noProof/>
+                <w:lang w:val="en-US"/>
               </w:rPr>
               <w:drawing>
                 <wp:inline distT="0" distB="0" distL="0" distR="0">
@@ -2522,6 +2480,7 @@
               <w:rPr>
                 <w:rStyle w:val="Hyperlink"/>
                 <w:noProof/>
+                <w:lang w:val="en-US"/>
               </w:rPr>
               <w:drawing>
                 <wp:inline distT="0" distB="0" distL="0" distR="0">
@@ -2664,6 +2623,7 @@
               <w:rPr>
                 <w:rStyle w:val="Hyperlink"/>
                 <w:noProof/>
+                <w:lang w:val="en-US"/>
               </w:rPr>
               <w:drawing>
                 <wp:inline distT="0" distB="0" distL="0" distR="0">
@@ -2891,7 +2851,7 @@
                 <w:noProof/>
               </w:rPr>
               <w:pict>
-                <v:shape id="_x0000_i1052" type="#_x0000_t75" style="width:11.25pt;height:11.25pt;visibility:visible;mso-wrap-style:square" o:bullet="t">
+                <v:shape id="_x0000_i1032" type="#_x0000_t75" style="width:11.25pt;height:11.25pt;visibility:visible;mso-wrap-style:square" o:bullet="t">
                   <v:imagedata r:id="rId20" o:title=""/>
                 </v:shape>
               </w:pict>
@@ -2989,7 +2949,7 @@
                 <w:noProof/>
               </w:rPr>
               <w:pict>
-                <v:shape id="_x0000_i1053" type="#_x0000_t75" style="width:12.75pt;height:10.5pt;visibility:visible;mso-wrap-style:square">
+                <v:shape id="_x0000_i1033" type="#_x0000_t75" style="width:12.75pt;height:10.5pt;visibility:visible;mso-wrap-style:square">
                   <v:imagedata r:id="rId21" o:title=""/>
                 </v:shape>
               </w:pict>
@@ -3518,6 +3478,7 @@
               <w:rPr>
                 <w:rStyle w:val="Hyperlink"/>
                 <w:noProof/>
+                <w:lang w:val="en-US"/>
               </w:rPr>
               <w:drawing>
                 <wp:inline distT="0" distB="0" distL="0" distR="0">
@@ -3661,7 +3622,7 @@
                 <w:noProof/>
               </w:rPr>
               <w:pict>
-                <v:shape id="_x0000_i1054" type="#_x0000_t75" style="width:12.75pt;height:11.25pt;visibility:visible;mso-wrap-style:square">
+                <v:shape id="_x0000_i1034" type="#_x0000_t75" style="width:12.75pt;height:11.25pt;visibility:visible;mso-wrap-style:square">
                   <v:imagedata r:id="rId23" o:title=""/>
                 </v:shape>
               </w:pict>
@@ -3842,6 +3803,7 @@
               <w:rPr>
                 <w:rStyle w:val="Hyperlink"/>
                 <w:noProof/>
+                <w:lang w:val="en-US"/>
               </w:rPr>
               <w:drawing>
                 <wp:inline distT="0" distB="0" distL="0" distR="0">
@@ -3985,7 +3947,7 @@
                 <w:noProof/>
               </w:rPr>
               <w:pict>
-                <v:shape id="_x0000_i1055" type="#_x0000_t75" style="width:15pt;height:10.5pt;visibility:visible;mso-wrap-style:square">
+                <v:shape id="_x0000_i1035" type="#_x0000_t75" style="width:15pt;height:10.5pt;visibility:visible;mso-wrap-style:square">
                   <v:imagedata r:id="rId25" o:title=""/>
                 </v:shape>
               </w:pict>
@@ -4339,7 +4301,7 @@
                 <w:noProof/>
               </w:rPr>
               <w:pict>
-                <v:shape id="_x0000_i1056" type="#_x0000_t75" style="width:18pt;height:18pt;visibility:visible;mso-wrap-style:square">
+                <v:shape id="_x0000_i1036" type="#_x0000_t75" style="width:18pt;height:18pt;visibility:visible;mso-wrap-style:square">
                   <v:imagedata r:id="rId26" o:title=""/>
                 </v:shape>
               </w:pict>
@@ -4444,7 +4406,7 @@
                 <w:noProof/>
               </w:rPr>
               <w:pict>
-                <v:shape id="_x0000_i1057" type="#_x0000_t75" style="width:18pt;height:18pt;visibility:visible;mso-wrap-style:square">
+                <v:shape id="_x0000_i1037" type="#_x0000_t75" style="width:18pt;height:18pt;visibility:visible;mso-wrap-style:square">
                   <v:imagedata r:id="rId27" o:title=""/>
                 </v:shape>
               </w:pict>
@@ -4549,7 +4511,7 @@
                 <w:noProof/>
               </w:rPr>
               <w:pict>
-                <v:shape id="_x0000_i1058" type="#_x0000_t75" style="width:18pt;height:18pt;visibility:visible;mso-wrap-style:square">
+                <v:shape id="_x0000_i1038" type="#_x0000_t75" style="width:18pt;height:18pt;visibility:visible;mso-wrap-style:square">
                   <v:imagedata r:id="rId28" o:title=""/>
                 </v:shape>
               </w:pict>
@@ -4653,6 +4615,7 @@
               <w:rPr>
                 <w:rStyle w:val="Hyperlink"/>
                 <w:noProof/>
+                <w:lang w:val="en-US"/>
               </w:rPr>
               <w:drawing>
                 <wp:inline distT="0" distB="0" distL="0" distR="0" wp14:anchorId="4FB59B4E" wp14:editId="0513CE04">
@@ -4795,6 +4758,7 @@
               <w:rPr>
                 <w:rStyle w:val="Hyperlink"/>
                 <w:noProof/>
+                <w:lang w:val="en-US"/>
               </w:rPr>
               <w:drawing>
                 <wp:inline distT="0" distB="0" distL="0" distR="0" wp14:anchorId="146B5BE1" wp14:editId="75B07BA2">
@@ -4857,6 +4821,7 @@
               <w:rPr>
                 <w:rStyle w:val="Hyperlink"/>
                 <w:noProof/>
+                <w:lang w:val="en-US"/>
               </w:rPr>
               <w:drawing>
                 <wp:inline distT="0" distB="0" distL="0" distR="0" wp14:anchorId="1A6012AC" wp14:editId="72B91B1C">
@@ -5000,7 +4965,7 @@
                 <w:noProof/>
               </w:rPr>
               <w:pict>
-                <v:shape id="_x0000_i1059" type="#_x0000_t75" style="width:18pt;height:18pt;visibility:visible;mso-wrap-style:square">
+                <v:shape id="_x0000_i1039" type="#_x0000_t75" style="width:18pt;height:18pt;visibility:visible;mso-wrap-style:square">
                   <v:imagedata r:id="rId32" o:title=""/>
                 </v:shape>
               </w:pict>
@@ -5189,7 +5154,7 @@
           <w:lang w:val="en-US"/>
         </w:rPr>
       </w:pPr>
-      <w:bookmarkStart w:id="1" w:name="_Toc435176326"/>
+      <w:bookmarkStart w:id="0" w:name="_Toc435176326"/>
       <w:r>
         <w:rPr>
           <w:lang w:val="en-US"/>
@@ -5197,6 +5162,41 @@
         <w:lastRenderedPageBreak/>
         <w:t>System requirements</w:t>
       </w:r>
+      <w:bookmarkEnd w:id="0"/>
+    </w:p>
+    <w:p>
+      <w:pPr>
+        <w:rPr>
+          <w:lang w:val="en-US"/>
+        </w:rPr>
+      </w:pPr>
+      <w:r>
+        <w:rPr>
+          <w:lang w:val="en-US"/>
+        </w:rPr>
+        <w:t xml:space="preserve">The </w:t>
+      </w:r>
+      <w:r>
+        <w:rPr>
+          <w:lang w:val="en-US"/>
+        </w:rPr>
+        <w:t>software is build upon Smallworld 4.3 core. No TSBs are required.</w:t>
+      </w:r>
+    </w:p>
+    <w:p>
+      <w:pPr>
+        <w:pStyle w:val="Kop1"/>
+        <w:rPr>
+          <w:lang w:val="en-US"/>
+        </w:rPr>
+      </w:pPr>
+      <w:bookmarkStart w:id="1" w:name="_Toc435176327"/>
+      <w:r>
+        <w:rPr>
+          <w:lang w:val="en-US"/>
+        </w:rPr>
+        <w:t>Installation</w:t>
+      </w:r>
       <w:bookmarkEnd w:id="1"/>
     </w:p>
     <w:p>
@@ -5209,84 +5209,7 @@
         <w:rPr>
           <w:lang w:val="en-US"/>
         </w:rPr>
-        <w:t xml:space="preserve">The </w:t>
-      </w:r>
-      <w:r>
-        <w:rPr>
-          <w:lang w:val="en-US"/>
-        </w:rPr>
-        <w:t xml:space="preserve">software is </w:t>
-      </w:r>
-      <w:proofErr w:type="spellStart"/>
-      <w:r>
-        <w:rPr>
-          <w:lang w:val="en-US"/>
-        </w:rPr>
-        <w:t>build</w:t>
-      </w:r>
-      <w:proofErr w:type="spellEnd"/>
-      <w:r>
-        <w:rPr>
-          <w:lang w:val="en-US"/>
-        </w:rPr>
-        <w:t xml:space="preserve"> upon </w:t>
-      </w:r>
-      <w:proofErr w:type="spellStart"/>
-      <w:r>
-        <w:rPr>
-          <w:lang w:val="en-US"/>
-        </w:rPr>
-        <w:t>Smallworld</w:t>
-      </w:r>
-      <w:proofErr w:type="spellEnd"/>
-      <w:r>
-        <w:rPr>
-          <w:lang w:val="en-US"/>
-        </w:rPr>
-        <w:t xml:space="preserve"> 4.3 core. No TSBs are required.</w:t>
-      </w:r>
-    </w:p>
-    <w:p>
-      <w:pPr>
-        <w:pStyle w:val="Kop1"/>
-        <w:rPr>
-          <w:lang w:val="en-US"/>
-        </w:rPr>
-      </w:pPr>
-      <w:bookmarkStart w:id="2" w:name="_Toc435176327"/>
-      <w:r>
-        <w:rPr>
-          <w:lang w:val="en-US"/>
-        </w:rPr>
-        <w:t>Installation</w:t>
-      </w:r>
-      <w:bookmarkEnd w:id="2"/>
-    </w:p>
-    <w:p>
-      <w:pPr>
-        <w:rPr>
-          <w:lang w:val="en-US"/>
-        </w:rPr>
-      </w:pPr>
-      <w:r>
-        <w:rPr>
-          <w:lang w:val="en-US"/>
-        </w:rPr>
-        <w:t xml:space="preserve">The Analysis Framework is delivered as a </w:t>
-      </w:r>
-      <w:proofErr w:type="spellStart"/>
-      <w:r>
-        <w:rPr>
-          <w:lang w:val="en-US"/>
-        </w:rPr>
-        <w:t>smallworld</w:t>
-      </w:r>
-      <w:proofErr w:type="spellEnd"/>
-      <w:r>
-        <w:rPr>
-          <w:lang w:val="en-US"/>
-        </w:rPr>
-        <w:t xml:space="preserve"> product, consisting of 3 modules:</w:t>
+        <w:t>The Analysis Framework is delivered as a smallworld product, consisting of 3 modules:</w:t>
       </w:r>
     </w:p>
     <w:p>
@@ -5300,7 +5223,6 @@
           <w:lang w:val="en-US"/>
         </w:rPr>
       </w:pPr>
-      <w:proofErr w:type="spellStart"/>
       <w:r>
         <w:rPr>
           <w:lang w:val="en-US"/>
@@ -5313,7 +5235,6 @@
         </w:rPr>
         <w:t>_workspace</w:t>
       </w:r>
-      <w:proofErr w:type="spellEnd"/>
       <w:r>
         <w:rPr>
           <w:lang w:val="en-US"/>
@@ -5332,14 +5253,12 @@
           <w:lang w:val="en-US"/>
         </w:rPr>
       </w:pPr>
-      <w:proofErr w:type="spellStart"/>
       <w:r>
         <w:rPr>
           <w:lang w:val="en-US"/>
         </w:rPr>
         <w:t>analysis_workspace_framework</w:t>
       </w:r>
-      <w:proofErr w:type="spellEnd"/>
       <w:r>
         <w:rPr>
           <w:lang w:val="en-US"/>
@@ -5358,7 +5277,6 @@
           <w:lang w:val="en-US"/>
         </w:rPr>
       </w:pPr>
-      <w:proofErr w:type="spellStart"/>
       <w:r>
         <w:rPr>
           <w:lang w:val="en-US"/>
@@ -5371,26 +5289,11 @@
         </w:rPr>
         <w:t>_workspace_test</w:t>
       </w:r>
-      <w:proofErr w:type="spellEnd"/>
-      <w:r>
-        <w:rPr>
-          <w:lang w:val="en-US"/>
-        </w:rPr>
-        <w:t xml:space="preserve">: test module to run on </w:t>
-      </w:r>
-      <w:proofErr w:type="spellStart"/>
-      <w:r>
-        <w:rPr>
-          <w:lang w:val="en-US"/>
-        </w:rPr>
-        <w:t>munit</w:t>
-      </w:r>
-      <w:proofErr w:type="spellEnd"/>
-      <w:r>
-        <w:rPr>
-          <w:lang w:val="en-US"/>
-        </w:rPr>
-        <w:t xml:space="preserve"> in a Cambridge environment.</w:t>
+      <w:r>
+        <w:rPr>
+          <w:lang w:val="en-US"/>
+        </w:rPr>
+        <w:t>: test module to run on munit in a Cambridge environment.</w:t>
       </w:r>
     </w:p>
     <w:p>
@@ -5417,14 +5320,12 @@
         </w:rPr>
         <w:t xml:space="preserve">First load the </w:t>
       </w:r>
-      <w:proofErr w:type="spellStart"/>
       <w:r>
         <w:rPr>
           <w:lang w:val="en-US"/>
         </w:rPr>
         <w:t>analysis_workspace_framework</w:t>
       </w:r>
-      <w:proofErr w:type="spellEnd"/>
       <w:r>
         <w:rPr>
           <w:lang w:val="en-US"/>
@@ -5435,35 +5336,7 @@
         <w:rPr>
           <w:lang w:val="en-US"/>
         </w:rPr>
-        <w:t xml:space="preserve">module using either </w:t>
-      </w:r>
-      <w:proofErr w:type="spellStart"/>
-      <w:r>
-        <w:rPr>
-          <w:lang w:val="en-US"/>
-        </w:rPr>
-        <w:t>sw_module_dialog</w:t>
-      </w:r>
-      <w:proofErr w:type="spellEnd"/>
-      <w:r>
-        <w:rPr>
-          <w:lang w:val="en-US"/>
-        </w:rPr>
-        <w:t xml:space="preserve"> or the </w:t>
-      </w:r>
-      <w:proofErr w:type="spellStart"/>
-      <w:r>
-        <w:rPr>
-          <w:lang w:val="en-US"/>
-        </w:rPr>
-        <w:t>sw_module_manager</w:t>
-      </w:r>
-      <w:proofErr w:type="spellEnd"/>
-      <w:r>
-        <w:rPr>
-          <w:lang w:val="en-US"/>
-        </w:rPr>
-        <w:t>.</w:t>
+        <w:t>module using either sw_module_dialog or the sw_module_manager.</w:t>
       </w:r>
     </w:p>
     <w:p>
@@ -5495,49 +5368,7 @@
         <w:rPr>
           <w:lang w:val="en-US"/>
         </w:rPr>
-        <w:t>&lt;plugin name="</w:t>
-      </w:r>
-      <w:proofErr w:type="spellStart"/>
-      <w:r>
-        <w:rPr>
-          <w:lang w:val="en-US"/>
-        </w:rPr>
-        <w:t>analysis_plugin</w:t>
-      </w:r>
-      <w:proofErr w:type="spellEnd"/>
-      <w:r>
-        <w:rPr>
-          <w:lang w:val="en-US"/>
-        </w:rPr>
-        <w:t xml:space="preserve">" </w:t>
-      </w:r>
-      <w:proofErr w:type="spellStart"/>
-      <w:r>
-        <w:rPr>
-          <w:lang w:val="en-US"/>
-        </w:rPr>
-        <w:t>class_name</w:t>
-      </w:r>
-      <w:proofErr w:type="spellEnd"/>
-      <w:r>
-        <w:rPr>
-          <w:lang w:val="en-US"/>
-        </w:rPr>
-        <w:t>="</w:t>
-      </w:r>
-      <w:proofErr w:type="spellStart"/>
-      <w:r>
-        <w:rPr>
-          <w:lang w:val="en-US"/>
-        </w:rPr>
-        <w:t>rwan:framework_plugin</w:t>
-      </w:r>
-      <w:proofErr w:type="spellEnd"/>
-      <w:r>
-        <w:rPr>
-          <w:lang w:val="en-US"/>
-        </w:rPr>
-        <w:t>"</w:t>
+        <w:t>&lt;plugin name="analysis_plugin" class_name="rwan:framework_plugin"</w:t>
       </w:r>
       <w:r>
         <w:rPr>
@@ -5607,21 +5438,7 @@
         <w:rPr>
           <w:lang w:val="en-US"/>
         </w:rPr>
-        <w:t>&lt;action name="</w:t>
-      </w:r>
-      <w:proofErr w:type="spellStart"/>
-      <w:r>
-        <w:rPr>
-          <w:lang w:val="en-US"/>
-        </w:rPr>
-        <w:t>analysis_plugin.activate_framework</w:t>
-      </w:r>
-      <w:proofErr w:type="spellEnd"/>
-      <w:r>
-        <w:rPr>
-          <w:lang w:val="en-US"/>
-        </w:rPr>
-        <w:t>"/&gt;</w:t>
+        <w:t>&lt;action name="analysis_plugin.activate_framework"/&gt;</w:t>
       </w:r>
     </w:p>
     <w:p>
@@ -5645,14 +5462,14 @@
           <w:lang w:val="en-US"/>
         </w:rPr>
       </w:pPr>
-      <w:bookmarkStart w:id="3" w:name="_Toc435176328"/>
+      <w:bookmarkStart w:id="2" w:name="_Toc435176328"/>
       <w:r>
         <w:rPr>
           <w:lang w:val="en-US"/>
         </w:rPr>
         <w:t>Concept</w:t>
       </w:r>
-      <w:bookmarkEnd w:id="3"/>
+      <w:bookmarkEnd w:id="2"/>
     </w:p>
     <w:p>
       <w:pPr>
@@ -5916,7 +5733,7 @@
           <w:lang w:val="en-US"/>
         </w:rPr>
       </w:pPr>
-      <w:bookmarkStart w:id="4" w:name="_Toc435176329"/>
+      <w:bookmarkStart w:id="3" w:name="_Toc435176329"/>
       <w:r>
         <w:rPr>
           <w:lang w:val="en-US"/>
@@ -5924,7 +5741,7 @@
         <w:lastRenderedPageBreak/>
         <w:t>GUI</w:t>
       </w:r>
-      <w:bookmarkEnd w:id="4"/>
+      <w:bookmarkEnd w:id="3"/>
     </w:p>
     <w:p>
       <w:pPr>
@@ -6365,7 +6182,6 @@
                                 <w:color w:val="FF0000"/>
                               </w:rPr>
                             </w:pPr>
-                            <w:proofErr w:type="spellStart"/>
                             <w:r>
                               <w:rPr>
                                 <w:b/>
@@ -6373,7 +6189,6 @@
                               </w:rPr>
                               <w:t>Execution</w:t>
                             </w:r>
-                            <w:proofErr w:type="spellEnd"/>
                           </w:p>
                         </w:txbxContent>
                       </wps:txbx>
@@ -6401,7 +6216,6 @@
                           <w:color w:val="FF0000"/>
                         </w:rPr>
                       </w:pPr>
-                      <w:proofErr w:type="spellStart"/>
                       <w:r>
                         <w:rPr>
                           <w:b/>
@@ -6409,7 +6223,6 @@
                         </w:rPr>
                         <w:t>Execution</w:t>
                       </w:r>
-                      <w:proofErr w:type="spellEnd"/>
                     </w:p>
                   </w:txbxContent>
                 </v:textbox>
@@ -6487,7 +6300,6 @@
                                 <w:color w:val="FF0000"/>
                               </w:rPr>
                             </w:pPr>
-                            <w:proofErr w:type="spellStart"/>
                             <w:r>
                               <w:rPr>
                                 <w:b/>
@@ -6495,7 +6307,6 @@
                               </w:rPr>
                               <w:t>Workspace</w:t>
                             </w:r>
-                            <w:proofErr w:type="spellEnd"/>
                           </w:p>
                         </w:txbxContent>
                       </wps:txbx>
@@ -6523,7 +6334,6 @@
                           <w:color w:val="FF0000"/>
                         </w:rPr>
                       </w:pPr>
-                      <w:proofErr w:type="spellStart"/>
                       <w:r>
                         <w:rPr>
                           <w:b/>
@@ -6531,7 +6341,6 @@
                         </w:rPr>
                         <w:t>Workspace</w:t>
                       </w:r>
-                      <w:proofErr w:type="spellEnd"/>
                     </w:p>
                   </w:txbxContent>
                 </v:textbox>
@@ -6659,21 +6468,7 @@
         <w:rPr>
           <w:lang w:val="en-US"/>
         </w:rPr>
-        <w:t xml:space="preserve">show the results of the analysis collections. Either send to the explorer, </w:t>
-      </w:r>
-      <w:proofErr w:type="spellStart"/>
-      <w:r>
-        <w:rPr>
-          <w:lang w:val="en-US"/>
-        </w:rPr>
-        <w:t>goto</w:t>
-      </w:r>
-      <w:proofErr w:type="spellEnd"/>
-      <w:r>
-        <w:rPr>
-          <w:lang w:val="en-US"/>
-        </w:rPr>
-        <w:t xml:space="preserve"> the area in the map or highlight it in different colors.</w:t>
+        <w:t>show the results of the analysis collections. Either send to the explorer, goto the area in the map or highlight it in different colors.</w:t>
       </w:r>
     </w:p>
     <w:p>
@@ -6703,7 +6498,7 @@
           <w:lang w:val="en-US"/>
         </w:rPr>
       </w:pPr>
-      <w:bookmarkStart w:id="5" w:name="_Toc435176330"/>
+      <w:bookmarkStart w:id="4" w:name="_Toc435176330"/>
       <w:r>
         <w:rPr>
           <w:lang w:val="en-US"/>
@@ -6711,33 +6506,19 @@
         <w:lastRenderedPageBreak/>
         <w:t>Open, Close and Save</w:t>
       </w:r>
-      <w:bookmarkEnd w:id="5"/>
-    </w:p>
-    <w:p>
-      <w:pPr>
-        <w:rPr>
-          <w:lang w:val="en-US"/>
-        </w:rPr>
-      </w:pPr>
-      <w:r>
-        <w:rPr>
-          <w:lang w:val="en-US"/>
-        </w:rPr>
-        <w:t xml:space="preserve">The AF uses a dataset to store the analysis collections. When the AF is started for the first time, there is no dataset yet. So you first have to create a dataset by using </w:t>
-      </w:r>
-      <w:proofErr w:type="spellStart"/>
-      <w:r>
-        <w:rPr>
-          <w:lang w:val="en-US"/>
-        </w:rPr>
-        <w:t>File|New</w:t>
-      </w:r>
-      <w:proofErr w:type="spellEnd"/>
-      <w:r>
-        <w:rPr>
-          <w:lang w:val="en-US"/>
-        </w:rPr>
-        <w:t xml:space="preserve"> …</w:t>
+      <w:bookmarkEnd w:id="4"/>
+    </w:p>
+    <w:p>
+      <w:pPr>
+        <w:rPr>
+          <w:lang w:val="en-US"/>
+        </w:rPr>
+      </w:pPr>
+      <w:r>
+        <w:rPr>
+          <w:lang w:val="en-US"/>
+        </w:rPr>
+        <w:t>The AF uses a dataset to store the analysis collections. When the AF is started for the first time, there is no dataset yet. So you first have to create a dataset by using File|New …</w:t>
       </w:r>
       <w:r>
         <w:rPr>
@@ -6761,27 +6542,13 @@
         <w:rPr>
           <w:lang w:val="en-US"/>
         </w:rPr>
-        <w:t xml:space="preserve"> on a local drive or a network drive. The AF needs single user access to the dataset, the dataset </w:t>
-      </w:r>
-      <w:proofErr w:type="spellStart"/>
-      <w:r>
-        <w:rPr>
-          <w:lang w:val="en-US"/>
-        </w:rPr>
-        <w:t xml:space="preserve">can </w:t>
-      </w:r>
-      <w:r>
-        <w:rPr>
-          <w:lang w:val="en-US"/>
-        </w:rPr>
-        <w:t>not</w:t>
-      </w:r>
-      <w:proofErr w:type="spellEnd"/>
-      <w:r>
-        <w:rPr>
-          <w:lang w:val="en-US"/>
-        </w:rPr>
-        <w:t xml:space="preserve"> be shared with other users.</w:t>
+        <w:t xml:space="preserve"> on a local drive or a network drive. The AF needs single user access to the dataset, the dataset can </w:t>
+      </w:r>
+      <w:r>
+        <w:rPr>
+          <w:lang w:val="en-US"/>
+        </w:rPr>
+        <w:t>not be shared with other users.</w:t>
       </w:r>
       <w:r>
         <w:rPr>
@@ -6964,14 +6731,14 @@
           <w:lang w:val="en-US"/>
         </w:rPr>
       </w:pPr>
-      <w:bookmarkStart w:id="6" w:name="_Toc435176331"/>
+      <w:bookmarkStart w:id="5" w:name="_Toc435176331"/>
       <w:r>
         <w:rPr>
           <w:lang w:val="en-US"/>
         </w:rPr>
         <w:t>Workspaces</w:t>
       </w:r>
-      <w:bookmarkEnd w:id="6"/>
+      <w:bookmarkEnd w:id="5"/>
     </w:p>
     <w:p>
       <w:pPr>
@@ -7282,40 +7049,26 @@
           <w:lang w:val="en-US"/>
         </w:rPr>
       </w:pPr>
-      <w:bookmarkStart w:id="7" w:name="_Toc435176332"/>
+      <w:bookmarkStart w:id="6" w:name="_Toc435176332"/>
       <w:r>
         <w:rPr>
           <w:lang w:val="en-US"/>
         </w:rPr>
         <w:t>Base collections</w:t>
       </w:r>
-      <w:bookmarkEnd w:id="7"/>
-    </w:p>
-    <w:p>
-      <w:pPr>
-        <w:rPr>
-          <w:lang w:val="en-US"/>
-        </w:rPr>
-      </w:pPr>
-      <w:r>
-        <w:rPr>
-          <w:lang w:val="en-US"/>
-        </w:rPr>
-        <w:t xml:space="preserve">Each analysis will start with some base collection at its core. Either is a trail, some selection or a </w:t>
-      </w:r>
-      <w:proofErr w:type="spellStart"/>
-      <w:r>
-        <w:rPr>
-          <w:lang w:val="en-US"/>
-        </w:rPr>
-        <w:t>smallworld</w:t>
-      </w:r>
-      <w:proofErr w:type="spellEnd"/>
-      <w:r>
-        <w:rPr>
-          <w:lang w:val="en-US"/>
-        </w:rPr>
-        <w:t xml:space="preserve"> collection.</w:t>
+      <w:bookmarkEnd w:id="6"/>
+    </w:p>
+    <w:p>
+      <w:pPr>
+        <w:rPr>
+          <w:lang w:val="en-US"/>
+        </w:rPr>
+      </w:pPr>
+      <w:r>
+        <w:rPr>
+          <w:lang w:val="en-US"/>
+        </w:rPr>
+        <w:t>Each analysis will start with some base collection at its core. Either is a trail, some selection or a smallworld collection.</w:t>
       </w:r>
     </w:p>
     <w:p>
@@ -7392,7 +7145,7 @@
           <w:lang w:val="en-US"/>
         </w:rPr>
       </w:pPr>
-      <w:bookmarkStart w:id="8" w:name="_Toc435176333"/>
+      <w:bookmarkStart w:id="7" w:name="_Toc435176333"/>
       <w:r>
         <w:rPr>
           <w:noProof/>
@@ -7457,63 +7210,21 @@
         <w:rPr>
           <w:lang w:val="en-US"/>
         </w:rPr>
-        <w:t xml:space="preserve">Add </w:t>
-      </w:r>
-      <w:proofErr w:type="spellStart"/>
-      <w:r>
-        <w:rPr>
-          <w:lang w:val="en-US"/>
-        </w:rPr>
-        <w:t>Smallworld</w:t>
-      </w:r>
-      <w:proofErr w:type="spellEnd"/>
-      <w:r>
-        <w:rPr>
-          <w:lang w:val="en-US"/>
-        </w:rPr>
-        <w:t xml:space="preserve"> collection</w:t>
-      </w:r>
-      <w:bookmarkEnd w:id="8"/>
-    </w:p>
-    <w:p>
-      <w:pPr>
-        <w:rPr>
-          <w:lang w:val="en-US"/>
-        </w:rPr>
-      </w:pPr>
-      <w:r>
-        <w:rPr>
-          <w:lang w:val="en-US"/>
-        </w:rPr>
-        <w:t xml:space="preserve">This will open a dialog to select one or more </w:t>
-      </w:r>
-      <w:proofErr w:type="spellStart"/>
-      <w:r>
-        <w:rPr>
-          <w:lang w:val="en-US"/>
-        </w:rPr>
-        <w:t>Smallworld</w:t>
-      </w:r>
-      <w:proofErr w:type="spellEnd"/>
-      <w:r>
-        <w:rPr>
-          <w:lang w:val="en-US"/>
-        </w:rPr>
-        <w:t xml:space="preserve"> collections. Press Add to add them to workspace (or </w:t>
-      </w:r>
-      <w:proofErr w:type="spellStart"/>
-      <w:r>
-        <w:rPr>
-          <w:lang w:val="en-US"/>
-        </w:rPr>
-        <w:t>doubleclick</w:t>
-      </w:r>
-      <w:proofErr w:type="spellEnd"/>
-      <w:r>
-        <w:rPr>
-          <w:lang w:val="en-US"/>
-        </w:rPr>
-        <w:t>).</w:t>
+        <w:t>Add Smallworld collection</w:t>
+      </w:r>
+      <w:bookmarkEnd w:id="7"/>
+    </w:p>
+    <w:p>
+      <w:pPr>
+        <w:rPr>
+          <w:lang w:val="en-US"/>
+        </w:rPr>
+      </w:pPr>
+      <w:r>
+        <w:rPr>
+          <w:lang w:val="en-US"/>
+        </w:rPr>
+        <w:t>This will open a dialog to select one or more Smallworld collections. Press Add to add them to workspace (or doubleclick).</w:t>
       </w:r>
     </w:p>
     <w:p>
@@ -7579,7 +7290,7 @@
           <w:lang w:val="en-US"/>
         </w:rPr>
       </w:pPr>
-      <w:bookmarkStart w:id="9" w:name="_Toc435176334"/>
+      <w:bookmarkStart w:id="8" w:name="_Toc435176334"/>
       <w:r>
         <w:rPr>
           <w:noProof/>
@@ -7640,7 +7351,7 @@
         </w:rPr>
         <w:t xml:space="preserve"> Add trail</w:t>
       </w:r>
-      <w:bookmarkEnd w:id="9"/>
+      <w:bookmarkEnd w:id="8"/>
     </w:p>
     <w:p>
       <w:pPr>
@@ -7817,10 +7528,10 @@
           <w:lang w:val="en-US"/>
         </w:rPr>
       </w:pPr>
-      <w:bookmarkStart w:id="10" w:name="_Toc435176335"/>
+      <w:bookmarkStart w:id="9" w:name="_Toc435176335"/>
       <w:r>
         <w:pict>
-          <v:shape id="Afbeelding 23" o:spid="_x0000_i1025" type="#_x0000_t75" style="width:15pt;height:15pt;visibility:visible;mso-wrap-style:square">
+          <v:shape id="Afbeelding 23" o:spid="_x0000_i1040" type="#_x0000_t75" style="width:15pt;height:15pt;visibility:visible;mso-wrap-style:square">
             <v:imagedata r:id="rId8" o:title=""/>
           </v:shape>
         </w:pict>
@@ -7831,7 +7542,7 @@
         </w:rPr>
         <w:t xml:space="preserve"> Add selection</w:t>
       </w:r>
-      <w:bookmarkEnd w:id="10"/>
+      <w:bookmarkEnd w:id="9"/>
     </w:p>
     <w:p>
       <w:pPr>
@@ -7934,10 +7645,10 @@
           <w:lang w:val="en-US"/>
         </w:rPr>
       </w:pPr>
-      <w:bookmarkStart w:id="11" w:name="_Toc435176336"/>
+      <w:bookmarkStart w:id="10" w:name="_Toc435176336"/>
       <w:r>
         <w:pict>
-          <v:shape id="Afbeelding 25" o:spid="_x0000_i1026" type="#_x0000_t75" style="width:15pt;height:15pt;visibility:visible;mso-wrap-style:square">
+          <v:shape id="Afbeelding 25" o:spid="_x0000_i1041" type="#_x0000_t75" style="width:15pt;height:15pt;visibility:visible;mso-wrap-style:square">
             <v:imagedata r:id="rId9" o:title=""/>
           </v:shape>
         </w:pict>
@@ -7948,33 +7659,19 @@
         </w:rPr>
         <w:t xml:space="preserve"> Add selection collections</w:t>
       </w:r>
-      <w:bookmarkEnd w:id="11"/>
-    </w:p>
-    <w:p>
-      <w:pPr>
-        <w:rPr>
-          <w:lang w:val="en-US"/>
-        </w:rPr>
-      </w:pPr>
-      <w:r>
-        <w:rPr>
-          <w:lang w:val="en-US"/>
-        </w:rPr>
-        <w:t xml:space="preserve">This will add the collections of the selection in the map. This way you don’t have to </w:t>
-      </w:r>
-      <w:proofErr w:type="spellStart"/>
-      <w:r>
-        <w:rPr>
-          <w:lang w:val="en-US"/>
-        </w:rPr>
-        <w:t>lookup</w:t>
-      </w:r>
-      <w:proofErr w:type="spellEnd"/>
-      <w:r>
-        <w:rPr>
-          <w:lang w:val="en-US"/>
-        </w:rPr>
-        <w:t xml:space="preserve"> the collection in a large list but you can rather simply select the an element from the collection in the map.</w:t>
+      <w:bookmarkEnd w:id="10"/>
+    </w:p>
+    <w:p>
+      <w:pPr>
+        <w:rPr>
+          <w:lang w:val="en-US"/>
+        </w:rPr>
+      </w:pPr>
+      <w:r>
+        <w:rPr>
+          <w:lang w:val="en-US"/>
+        </w:rPr>
+        <w:t>This will add the collections of the selection in the map. This way you don’t have to lookup the collection in a large list but you can rather simply select the an element from the collection in the map.</w:t>
       </w:r>
     </w:p>
     <w:p>
@@ -7984,11 +7681,11 @@
           <w:lang w:val="en-US"/>
         </w:rPr>
       </w:pPr>
-      <w:bookmarkStart w:id="12" w:name="_Toc435176337"/>
+      <w:bookmarkStart w:id="11" w:name="_Toc435176337"/>
       <w:r>
         <w:lastRenderedPageBreak/>
         <w:pict>
-          <v:shape id="Afbeelding 26" o:spid="_x0000_i1027" type="#_x0000_t75" style="width:14.25pt;height:14.25pt;visibility:visible;mso-wrap-style:square">
+          <v:shape id="Afbeelding 26" o:spid="_x0000_i1042" type="#_x0000_t75" style="width:14.25pt;height:14.25pt;visibility:visible;mso-wrap-style:square">
             <v:imagedata r:id="rId10" o:title=""/>
           </v:shape>
         </w:pict>
@@ -7999,7 +7696,7 @@
         </w:rPr>
         <w:t xml:space="preserve"> Add from explorer</w:t>
       </w:r>
-      <w:bookmarkEnd w:id="12"/>
+      <w:bookmarkEnd w:id="11"/>
     </w:p>
     <w:p>
       <w:pPr>
@@ -8027,10 +7724,10 @@
           <w:lang w:val="en-US"/>
         </w:rPr>
       </w:pPr>
-      <w:bookmarkStart w:id="13" w:name="_Toc435176338"/>
+      <w:bookmarkStart w:id="12" w:name="_Toc435176338"/>
       <w:r>
         <w:pict>
-          <v:shape id="Afbeelding 27" o:spid="_x0000_i1028" type="#_x0000_t75" style="width:16.5pt;height:14.25pt;visibility:visible;mso-wrap-style:square">
+          <v:shape id="Afbeelding 27" o:spid="_x0000_i1043" type="#_x0000_t75" style="width:16.5pt;height:14.25pt;visibility:visible;mso-wrap-style:square">
             <v:imagedata r:id="rId11" o:title=""/>
           </v:shape>
         </w:pict>
@@ -8041,7 +7738,7 @@
         </w:rPr>
         <w:t xml:space="preserve"> Add from explorer selection</w:t>
       </w:r>
-      <w:bookmarkEnd w:id="13"/>
+      <w:bookmarkEnd w:id="12"/>
     </w:p>
     <w:p>
       <w:pPr>
@@ -8063,10 +7760,10 @@
           <w:lang w:val="en-US"/>
         </w:rPr>
       </w:pPr>
-      <w:bookmarkStart w:id="14" w:name="_Toc435176339"/>
+      <w:bookmarkStart w:id="13" w:name="_Toc435176339"/>
       <w:r>
         <w:pict>
-          <v:shape id="Afbeelding 28" o:spid="_x0000_i1029" type="#_x0000_t75" style="width:14.25pt;height:14.25pt;visibility:visible;mso-wrap-style:square">
+          <v:shape id="Afbeelding 28" o:spid="_x0000_i1044" type="#_x0000_t75" style="width:14.25pt;height:14.25pt;visibility:visible;mso-wrap-style:square">
             <v:imagedata r:id="rId12" o:title=""/>
           </v:shape>
         </w:pict>
@@ -8077,43 +7774,43 @@
         </w:rPr>
         <w:t xml:space="preserve"> Add from scrapbook</w:t>
       </w:r>
+      <w:bookmarkEnd w:id="13"/>
+    </w:p>
+    <w:p>
+      <w:pPr>
+        <w:rPr>
+          <w:lang w:val="en-US"/>
+        </w:rPr>
+      </w:pPr>
+      <w:r>
+        <w:rPr>
+          <w:lang w:val="en-US"/>
+        </w:rPr>
+        <w:t xml:space="preserve">This will add elements from the scrapbook to the workspace. </w:t>
+      </w:r>
+    </w:p>
+    <w:p>
+      <w:pPr>
+        <w:rPr>
+          <w:lang w:val="en-US"/>
+        </w:rPr>
+      </w:pPr>
+    </w:p>
+    <w:p>
+      <w:pPr>
+        <w:pStyle w:val="Kop1"/>
+        <w:rPr>
+          <w:lang w:val="en-US"/>
+        </w:rPr>
+      </w:pPr>
+      <w:bookmarkStart w:id="14" w:name="_Toc435176340"/>
+      <w:r>
+        <w:rPr>
+          <w:lang w:val="en-US"/>
+        </w:rPr>
+        <w:t>Filter collections</w:t>
+      </w:r>
       <w:bookmarkEnd w:id="14"/>
-    </w:p>
-    <w:p>
-      <w:pPr>
-        <w:rPr>
-          <w:lang w:val="en-US"/>
-        </w:rPr>
-      </w:pPr>
-      <w:r>
-        <w:rPr>
-          <w:lang w:val="en-US"/>
-        </w:rPr>
-        <w:t xml:space="preserve">This will add elements from the scrapbook to the workspace. </w:t>
-      </w:r>
-    </w:p>
-    <w:p>
-      <w:pPr>
-        <w:rPr>
-          <w:lang w:val="en-US"/>
-        </w:rPr>
-      </w:pPr>
-    </w:p>
-    <w:p>
-      <w:pPr>
-        <w:pStyle w:val="Kop1"/>
-        <w:rPr>
-          <w:lang w:val="en-US"/>
-        </w:rPr>
-      </w:pPr>
-      <w:bookmarkStart w:id="15" w:name="_Toc435176340"/>
-      <w:r>
-        <w:rPr>
-          <w:lang w:val="en-US"/>
-        </w:rPr>
-        <w:t>Filter collections</w:t>
-      </w:r>
-      <w:bookmarkEnd w:id="15"/>
     </w:p>
     <w:p>
       <w:pPr>
@@ -8213,10 +7910,10 @@
           <w:lang w:val="en-US"/>
         </w:rPr>
       </w:pPr>
-      <w:bookmarkStart w:id="16" w:name="_Toc435176341"/>
+      <w:bookmarkStart w:id="15" w:name="_Toc435176341"/>
       <w:r>
         <w:pict>
-          <v:shape id="_x0000_i1030" type="#_x0000_t75" style="width:11.25pt;height:11.25pt;visibility:visible;mso-wrap-style:square">
+          <v:shape id="_x0000_i1045" type="#_x0000_t75" style="width:11.25pt;height:11.25pt;visibility:visible;mso-wrap-style:square">
             <v:imagedata r:id="rId13" o:title=""/>
           </v:shape>
         </w:pict>
@@ -8227,7 +7924,7 @@
         </w:rPr>
         <w:t xml:space="preserve"> Filter by geometry</w:t>
       </w:r>
-      <w:bookmarkEnd w:id="16"/>
+      <w:bookmarkEnd w:id="15"/>
     </w:p>
     <w:p>
       <w:pPr>
@@ -8471,7 +8168,7 @@
           <w:lang w:val="en-US"/>
         </w:rPr>
       </w:pPr>
-      <w:bookmarkStart w:id="17" w:name="_Toc435176342"/>
+      <w:bookmarkStart w:id="16" w:name="_Toc435176342"/>
       <w:r>
         <w:rPr>
           <w:noProof/>
@@ -8532,7 +8229,7 @@
         </w:rPr>
         <w:t>Filter by distance</w:t>
       </w:r>
-      <w:bookmarkEnd w:id="17"/>
+      <w:bookmarkEnd w:id="16"/>
     </w:p>
     <w:p>
       <w:pPr>
@@ -8727,11 +8424,11 @@
           <w:lang w:val="en-US"/>
         </w:rPr>
       </w:pPr>
-      <w:bookmarkStart w:id="18" w:name="_Toc435176343"/>
+      <w:bookmarkStart w:id="17" w:name="_Toc435176343"/>
       <w:r>
         <w:lastRenderedPageBreak/>
         <w:pict>
-          <v:shape id="_x0000_i1031" type="#_x0000_t75" style="width:11.25pt;height:10.5pt;visibility:visible;mso-wrap-style:square">
+          <v:shape id="_x0000_i1046" type="#_x0000_t75" style="width:11.25pt;height:10.5pt;visibility:visible;mso-wrap-style:square">
             <v:imagedata r:id="rId15" o:title=""/>
           </v:shape>
         </w:pict>
@@ -8742,7 +8439,7 @@
         </w:rPr>
         <w:t xml:space="preserve"> Filter by predicate</w:t>
       </w:r>
-      <w:bookmarkEnd w:id="18"/>
+      <w:bookmarkEnd w:id="17"/>
     </w:p>
     <w:p>
       <w:pPr>
@@ -8919,14 +8616,14 @@
           <w:lang w:val="en-US"/>
         </w:rPr>
       </w:pPr>
-      <w:bookmarkStart w:id="19" w:name="_Toc435176344"/>
+      <w:bookmarkStart w:id="18" w:name="_Toc435176344"/>
       <w:r>
         <w:rPr>
           <w:lang w:val="en-US"/>
         </w:rPr>
         <w:t>Follow collections</w:t>
       </w:r>
-      <w:bookmarkEnd w:id="19"/>
+      <w:bookmarkEnd w:id="18"/>
     </w:p>
     <w:p>
       <w:pPr>
@@ -9009,7 +8706,7 @@
           <w:lang w:val="en-US"/>
         </w:rPr>
       </w:pPr>
-      <w:bookmarkStart w:id="20" w:name="_Toc435176345"/>
+      <w:bookmarkStart w:id="19" w:name="_Toc435176345"/>
       <w:r>
         <w:rPr>
           <w:noProof/>
@@ -9071,7 +8768,7 @@
         </w:rPr>
         <w:t xml:space="preserve"> Topology collection</w:t>
       </w:r>
-      <w:bookmarkEnd w:id="20"/>
+      <w:bookmarkEnd w:id="19"/>
     </w:p>
     <w:p>
       <w:pPr>
@@ -9254,7 +8951,7 @@
           <w:lang w:val="en-US"/>
         </w:rPr>
       </w:pPr>
-      <w:bookmarkStart w:id="21" w:name="_Toc435176346"/>
+      <w:bookmarkStart w:id="20" w:name="_Toc435176346"/>
       <w:r>
         <w:rPr>
           <w:noProof/>
@@ -9315,7 +9012,7 @@
         </w:rPr>
         <w:t xml:space="preserve"> Join collection</w:t>
       </w:r>
-      <w:bookmarkEnd w:id="21"/>
+      <w:bookmarkEnd w:id="20"/>
     </w:p>
     <w:p>
       <w:pPr>
@@ -9511,7 +9208,7 @@
           <w:lang w:val="en-US"/>
         </w:rPr>
       </w:pPr>
-      <w:bookmarkStart w:id="22" w:name="_Toc435176347"/>
+      <w:bookmarkStart w:id="21" w:name="_Toc435176347"/>
       <w:r>
         <w:rPr>
           <w:noProof/>
@@ -9572,7 +9269,7 @@
         </w:rPr>
         <w:t xml:space="preserve"> Method collection</w:t>
       </w:r>
-      <w:bookmarkEnd w:id="22"/>
+      <w:bookmarkEnd w:id="21"/>
     </w:p>
     <w:p>
       <w:pPr>
@@ -9742,7 +9439,7 @@
           <w:lang w:val="en-US"/>
         </w:rPr>
       </w:pPr>
-      <w:bookmarkStart w:id="23" w:name="_Toc435176348"/>
+      <w:bookmarkStart w:id="22" w:name="_Toc435176348"/>
       <w:r>
         <w:rPr>
           <w:noProof/>
@@ -9803,7 +9500,7 @@
         </w:rPr>
         <w:t xml:space="preserve"> Root collection</w:t>
       </w:r>
-      <w:bookmarkEnd w:id="23"/>
+      <w:bookmarkEnd w:id="22"/>
     </w:p>
     <w:p>
       <w:pPr>
@@ -10152,14 +9849,14 @@
           <w:lang w:val="en-US"/>
         </w:rPr>
       </w:pPr>
-      <w:bookmarkStart w:id="24" w:name="_Toc435176349"/>
+      <w:bookmarkStart w:id="23" w:name="_Toc435176349"/>
       <w:r>
         <w:rPr>
           <w:lang w:val="en-US"/>
         </w:rPr>
         <w:t>Geometry operators</w:t>
       </w:r>
-      <w:bookmarkEnd w:id="24"/>
+      <w:bookmarkEnd w:id="23"/>
     </w:p>
     <w:p>
       <w:pPr>
@@ -10242,10 +9939,10 @@
           <w:lang w:val="en-US"/>
         </w:rPr>
       </w:pPr>
-      <w:bookmarkStart w:id="25" w:name="_Toc435176350"/>
+      <w:bookmarkStart w:id="24" w:name="_Toc435176350"/>
       <w:r>
         <w:pict>
-          <v:shape id="Afbeelding 69" o:spid="_x0000_i1032" type="#_x0000_t75" style="width:11.25pt;height:11.25pt;visibility:visible;mso-wrap-style:square" o:bullet="t">
+          <v:shape id="Afbeelding 69" o:spid="_x0000_i1047" type="#_x0000_t75" style="width:11.25pt;height:11.25pt;visibility:visible;mso-wrap-style:square" o:bullet="t">
             <v:imagedata r:id="rId20" o:title=""/>
           </v:shape>
         </w:pict>
@@ -10256,7 +9953,7 @@
         </w:rPr>
         <w:t xml:space="preserve"> Geometry collection</w:t>
       </w:r>
-      <w:bookmarkEnd w:id="25"/>
+      <w:bookmarkEnd w:id="24"/>
     </w:p>
     <w:p>
       <w:pPr>
@@ -10420,10 +10117,10 @@
           <w:lang w:val="en-US"/>
         </w:rPr>
       </w:pPr>
-      <w:bookmarkStart w:id="26" w:name="_Toc435176351"/>
+      <w:bookmarkStart w:id="25" w:name="_Toc435176351"/>
       <w:r>
         <w:pict>
-          <v:shape id="Afbeelding 72" o:spid="_x0000_i1033" type="#_x0000_t75" style="width:12.75pt;height:10.5pt;visibility:visible;mso-wrap-style:square">
+          <v:shape id="Afbeelding 72" o:spid="_x0000_i1048" type="#_x0000_t75" style="width:12.75pt;height:10.5pt;visibility:visible;mso-wrap-style:square">
             <v:imagedata r:id="rId21" o:title=""/>
           </v:shape>
         </w:pict>
@@ -10434,7 +10131,7 @@
         </w:rPr>
         <w:t xml:space="preserve"> Buffer collection</w:t>
       </w:r>
-      <w:bookmarkEnd w:id="26"/>
+      <w:bookmarkEnd w:id="25"/>
     </w:p>
     <w:p>
       <w:pPr>
@@ -10673,7 +10370,7 @@
           <w:lang w:val="en-US"/>
         </w:rPr>
       </w:pPr>
-      <w:bookmarkStart w:id="27" w:name="_Toc435176352"/>
+      <w:bookmarkStart w:id="26" w:name="_Toc435176352"/>
       <w:r>
         <w:rPr>
           <w:lang w:val="en-US"/>
@@ -10681,7 +10378,7 @@
         <w:lastRenderedPageBreak/>
         <w:t>Set operators</w:t>
       </w:r>
-      <w:bookmarkEnd w:id="27"/>
+      <w:bookmarkEnd w:id="26"/>
     </w:p>
     <w:p>
       <w:pPr>
@@ -10705,21 +10402,7 @@
         <w:rPr>
           <w:lang w:val="en-US"/>
         </w:rPr>
-        <w:t xml:space="preserve">, namely intersection, subtraction, union, </w:t>
-      </w:r>
-      <w:proofErr w:type="spellStart"/>
-      <w:r>
-        <w:rPr>
-          <w:lang w:val="en-US"/>
-        </w:rPr>
-        <w:t>xor</w:t>
-      </w:r>
-      <w:proofErr w:type="spellEnd"/>
-      <w:r>
-        <w:rPr>
-          <w:lang w:val="en-US"/>
-        </w:rPr>
-        <w:t xml:space="preserve">: </w:t>
+        <w:t xml:space="preserve">, namely intersection, subtraction, union, xor: </w:t>
       </w:r>
       <w:r>
         <w:rPr>
@@ -10883,19 +10566,11 @@
           <w:lang w:val="en-US"/>
         </w:rPr>
       </w:pPr>
-      <w:proofErr w:type="spellStart"/>
-      <w:r>
-        <w:rPr>
-          <w:lang w:val="en-US"/>
-        </w:rPr>
-        <w:t>Xor</w:t>
-      </w:r>
-      <w:proofErr w:type="spellEnd"/>
-      <w:r>
-        <w:rPr>
-          <w:lang w:val="en-US"/>
-        </w:rPr>
-        <w:t xml:space="preserve">: </w:t>
+      <w:r>
+        <w:rPr>
+          <w:lang w:val="en-US"/>
+        </w:rPr>
+        <w:t xml:space="preserve">Xor: </w:t>
       </w:r>
       <w:r>
         <w:rPr>
@@ -10954,14 +10629,14 @@
           <w:lang w:val="en-US"/>
         </w:rPr>
       </w:pPr>
-      <w:bookmarkStart w:id="28" w:name="_Toc435176353"/>
+      <w:bookmarkStart w:id="27" w:name="_Toc435176353"/>
       <w:r>
         <w:rPr>
           <w:lang w:val="en-US"/>
         </w:rPr>
         <w:t>Area collections</w:t>
       </w:r>
-      <w:bookmarkEnd w:id="28"/>
+      <w:bookmarkEnd w:id="27"/>
     </w:p>
     <w:p>
       <w:pPr>
@@ -11206,14 +10881,14 @@
           <w:lang w:val="en-US"/>
         </w:rPr>
       </w:pPr>
-      <w:bookmarkStart w:id="29" w:name="_Toc435176354"/>
+      <w:bookmarkStart w:id="28" w:name="_Toc435176354"/>
       <w:r>
         <w:rPr>
           <w:lang w:val="en-US"/>
         </w:rPr>
         <w:t>Record collections</w:t>
       </w:r>
-      <w:bookmarkEnd w:id="29"/>
+      <w:bookmarkEnd w:id="28"/>
     </w:p>
     <w:p>
       <w:pPr>
@@ -11346,50 +11021,50 @@
           <w:lang w:val="en-US"/>
         </w:rPr>
       </w:pPr>
-      <w:bookmarkStart w:id="30" w:name="_Toc435176355"/>
+      <w:bookmarkStart w:id="29" w:name="_Toc435176355"/>
       <w:r>
         <w:rPr>
           <w:lang w:val="en-US"/>
         </w:rPr>
         <w:t>Spatial collections</w:t>
       </w:r>
+      <w:bookmarkEnd w:id="29"/>
+    </w:p>
+    <w:p>
+      <w:pPr>
+        <w:rPr>
+          <w:lang w:val="en-US"/>
+        </w:rPr>
+      </w:pPr>
+      <w:r>
+        <w:rPr>
+          <w:lang w:val="en-US"/>
+        </w:rPr>
+        <w:t>Set operators only make sense for spatial collections when they are dealing with the same type of geometries. There is no sense in subtracting point from lines, because they will never match.</w:t>
+      </w:r>
+    </w:p>
+    <w:p>
+      <w:pPr>
+        <w:rPr>
+          <w:lang w:val="en-US"/>
+        </w:rPr>
+      </w:pPr>
+    </w:p>
+    <w:p>
+      <w:pPr>
+        <w:pStyle w:val="Kop1"/>
+        <w:rPr>
+          <w:lang w:val="en-US"/>
+        </w:rPr>
+      </w:pPr>
+      <w:bookmarkStart w:id="30" w:name="_Toc435176356"/>
+      <w:r>
+        <w:rPr>
+          <w:lang w:val="en-US"/>
+        </w:rPr>
+        <w:t>Views</w:t>
+      </w:r>
       <w:bookmarkEnd w:id="30"/>
-    </w:p>
-    <w:p>
-      <w:pPr>
-        <w:rPr>
-          <w:lang w:val="en-US"/>
-        </w:rPr>
-      </w:pPr>
-      <w:r>
-        <w:rPr>
-          <w:lang w:val="en-US"/>
-        </w:rPr>
-        <w:t>Set operators only make sense for spatial collections when they are dealing with the same type of geometries. There is no sense in subtracting point from lines, because they will never match.</w:t>
-      </w:r>
-    </w:p>
-    <w:p>
-      <w:pPr>
-        <w:rPr>
-          <w:lang w:val="en-US"/>
-        </w:rPr>
-      </w:pPr>
-    </w:p>
-    <w:p>
-      <w:pPr>
-        <w:pStyle w:val="Kop1"/>
-        <w:rPr>
-          <w:lang w:val="en-US"/>
-        </w:rPr>
-      </w:pPr>
-      <w:bookmarkStart w:id="31" w:name="_Toc435176356"/>
-      <w:r>
-        <w:rPr>
-          <w:lang w:val="en-US"/>
-        </w:rPr>
-        <w:t>Views</w:t>
-      </w:r>
-      <w:bookmarkEnd w:id="31"/>
     </w:p>
     <w:p>
       <w:pPr>
@@ -11465,7 +11140,7 @@
           <w:lang w:val="en-US"/>
         </w:rPr>
       </w:pPr>
-      <w:bookmarkStart w:id="32" w:name="_Toc435176357"/>
+      <w:bookmarkStart w:id="31" w:name="_Toc435176357"/>
       <w:r>
         <w:rPr>
           <w:noProof/>
@@ -11526,7 +11201,7 @@
         </w:rPr>
         <w:t xml:space="preserve"> View on join</w:t>
       </w:r>
-      <w:bookmarkEnd w:id="32"/>
+      <w:bookmarkEnd w:id="31"/>
     </w:p>
     <w:p>
       <w:pPr>
@@ -11556,21 +11231,7 @@
         <w:rPr>
           <w:lang w:val="en-US"/>
         </w:rPr>
-        <w:t xml:space="preserve">relate to a </w:t>
-      </w:r>
-      <w:proofErr w:type="spellStart"/>
-      <w:r>
-        <w:rPr>
-          <w:lang w:val="en-US"/>
-        </w:rPr>
-        <w:t>smallworld</w:t>
-      </w:r>
-      <w:proofErr w:type="spellEnd"/>
-      <w:r>
-        <w:rPr>
-          <w:lang w:val="en-US"/>
-        </w:rPr>
-        <w:t xml:space="preserve"> collection, it will not work on a filtered collection, set collection, etc.</w:t>
+        <w:t>relate to a smallworld collection, it will not work on a filtered collection, set collection, etc.</w:t>
       </w:r>
     </w:p>
     <w:p>
@@ -11822,11 +11483,11 @@
           <w:lang w:val="en-US"/>
         </w:rPr>
       </w:pPr>
-      <w:bookmarkStart w:id="33" w:name="_Toc435176358"/>
+      <w:bookmarkStart w:id="32" w:name="_Toc435176358"/>
       <w:r>
         <w:lastRenderedPageBreak/>
         <w:pict>
-          <v:shape id="Afbeelding 59" o:spid="_x0000_i1034" type="#_x0000_t75" style="width:12.75pt;height:11.25pt;visibility:visible;mso-wrap-style:square">
+          <v:shape id="Afbeelding 59" o:spid="_x0000_i1049" type="#_x0000_t75" style="width:12.75pt;height:11.25pt;visibility:visible;mso-wrap-style:square">
             <v:imagedata r:id="rId23" o:title=""/>
           </v:shape>
         </w:pict>
@@ -11837,33 +11498,19 @@
         </w:rPr>
         <w:t xml:space="preserve"> View based on common attribute</w:t>
       </w:r>
-      <w:bookmarkEnd w:id="33"/>
-    </w:p>
-    <w:p>
-      <w:pPr>
-        <w:rPr>
-          <w:lang w:val="en-US"/>
-        </w:rPr>
-      </w:pPr>
-      <w:r>
-        <w:rPr>
-          <w:lang w:val="en-US"/>
-        </w:rPr>
-        <w:t xml:space="preserve">This creates a collection that is a combination of attributes from two collections that are joined by a common attributes. This function only works on analysis collections that directly relate to a </w:t>
-      </w:r>
-      <w:proofErr w:type="spellStart"/>
-      <w:r>
-        <w:rPr>
-          <w:lang w:val="en-US"/>
-        </w:rPr>
-        <w:t>smallworld</w:t>
-      </w:r>
-      <w:proofErr w:type="spellEnd"/>
-      <w:r>
-        <w:rPr>
-          <w:lang w:val="en-US"/>
-        </w:rPr>
-        <w:t xml:space="preserve"> collection, it will not work on a filtered collection, set collection, etc.</w:t>
+      <w:bookmarkEnd w:id="32"/>
+    </w:p>
+    <w:p>
+      <w:pPr>
+        <w:rPr>
+          <w:lang w:val="en-US"/>
+        </w:rPr>
+      </w:pPr>
+      <w:r>
+        <w:rPr>
+          <w:lang w:val="en-US"/>
+        </w:rPr>
+        <w:t>This creates a collection that is a combination of attributes from two collections that are joined by a common attributes. This function only works on analysis collections that directly relate to a smallworld collection, it will not work on a filtered collection, set collection, etc.</w:t>
       </w:r>
     </w:p>
     <w:p>
@@ -11950,21 +11597,7 @@
         <w:rPr>
           <w:lang w:val="en-US"/>
         </w:rPr>
-        <w:t xml:space="preserve">If both the left and right list you should select the attribute that is used to match the collections. In this example the id from company is selected and the </w:t>
-      </w:r>
-      <w:proofErr w:type="spellStart"/>
-      <w:r>
-        <w:rPr>
-          <w:lang w:val="en-US"/>
-        </w:rPr>
-        <w:t>company_id</w:t>
-      </w:r>
-      <w:proofErr w:type="spellEnd"/>
-      <w:r>
-        <w:rPr>
-          <w:lang w:val="en-US"/>
-        </w:rPr>
-        <w:t xml:space="preserve"> from office is selected. Next click the Link button to link the collection. The resulting equation is displayed at the “Relation” label.</w:t>
+        <w:t>If both the left and right list you should select the attribute that is used to match the collections. In this example the id from company is selected and the company_id from office is selected. Next click the Link button to link the collection. The resulting equation is displayed at the “Relation” label.</w:t>
       </w:r>
     </w:p>
     <w:p>
@@ -12124,7 +11757,7 @@
           <w:lang w:val="en-US"/>
         </w:rPr>
       </w:pPr>
-      <w:bookmarkStart w:id="34" w:name="_Toc435176359"/>
+      <w:bookmarkStart w:id="33" w:name="_Toc435176359"/>
       <w:r>
         <w:rPr>
           <w:lang w:val="en-US"/>
@@ -12132,7 +11765,7 @@
         <w:lastRenderedPageBreak/>
         <w:t>Materialize</w:t>
       </w:r>
-      <w:bookmarkEnd w:id="34"/>
+      <w:bookmarkEnd w:id="33"/>
     </w:p>
     <w:p>
       <w:pPr>
@@ -12234,7 +11867,7 @@
           <w:lang w:val="en-US"/>
         </w:rPr>
       </w:pPr>
-      <w:bookmarkStart w:id="35" w:name="_Toc435176360"/>
+      <w:bookmarkStart w:id="34" w:name="_Toc435176360"/>
       <w:r>
         <w:rPr>
           <w:noProof/>
@@ -12295,7 +11928,7 @@
         </w:rPr>
         <w:t xml:space="preserve"> Materialize record collection</w:t>
       </w:r>
-      <w:bookmarkEnd w:id="35"/>
+      <w:bookmarkEnd w:id="34"/>
     </w:p>
     <w:p>
       <w:pPr>
@@ -12435,35 +12068,7 @@
         <w:rPr>
           <w:lang w:val="en-US"/>
         </w:rPr>
-        <w:t xml:space="preserve">Choose a different join aspect field for the 1:1 joins. In this example the join aspect is </w:t>
-      </w:r>
-      <w:proofErr w:type="spellStart"/>
-      <w:r>
-        <w:rPr>
-          <w:lang w:val="en-US"/>
-        </w:rPr>
-        <w:t>company_name</w:t>
-      </w:r>
-      <w:proofErr w:type="spellEnd"/>
-      <w:r>
-        <w:rPr>
-          <w:lang w:val="en-US"/>
-        </w:rPr>
-        <w:t xml:space="preserve">, but if you click in the join aspect column a </w:t>
-      </w:r>
-      <w:proofErr w:type="spellStart"/>
-      <w:r>
-        <w:rPr>
-          <w:lang w:val="en-US"/>
-        </w:rPr>
-        <w:t>combobox</w:t>
-      </w:r>
-      <w:proofErr w:type="spellEnd"/>
-      <w:r>
-        <w:rPr>
-          <w:lang w:val="en-US"/>
-        </w:rPr>
-        <w:t xml:space="preserve"> lets you chose a different value</w:t>
+        <w:t>Choose a different join aspect field for the 1:1 joins. In this example the join aspect is company_name, but if you click in the join aspect column a combobox lets you chose a different value</w:t>
       </w:r>
     </w:p>
     <w:p>
@@ -12654,10 +12259,10 @@
           <w:lang w:val="en-US"/>
         </w:rPr>
       </w:pPr>
-      <w:bookmarkStart w:id="36" w:name="_Toc435176361"/>
+      <w:bookmarkStart w:id="35" w:name="_Toc435176361"/>
       <w:r>
         <w:pict>
-          <v:shape id="Afbeelding 76" o:spid="_x0000_i1035" type="#_x0000_t75" style="width:15pt;height:10.5pt;visibility:visible;mso-wrap-style:square">
+          <v:shape id="Afbeelding 76" o:spid="_x0000_i1050" type="#_x0000_t75" style="width:15pt;height:10.5pt;visibility:visible;mso-wrap-style:square">
             <v:imagedata r:id="rId25" o:title=""/>
           </v:shape>
         </w:pict>
@@ -12668,7 +12273,7 @@
         </w:rPr>
         <w:t xml:space="preserve"> Materialize geometry collection</w:t>
       </w:r>
-      <w:bookmarkEnd w:id="36"/>
+      <w:bookmarkEnd w:id="35"/>
     </w:p>
     <w:p>
       <w:pPr>
@@ -12833,14 +12438,14 @@
           <w:lang w:val="en-US"/>
         </w:rPr>
       </w:pPr>
-      <w:bookmarkStart w:id="37" w:name="_Toc435176362"/>
+      <w:bookmarkStart w:id="36" w:name="_Toc435176362"/>
       <w:r>
         <w:rPr>
           <w:lang w:val="en-US"/>
         </w:rPr>
         <w:t>Utilities</w:t>
       </w:r>
-      <w:bookmarkEnd w:id="37"/>
+      <w:bookmarkEnd w:id="36"/>
     </w:p>
     <w:p>
       <w:pPr>
@@ -12851,7 +12456,7 @@
       </w:pPr>
       <w:r>
         <w:pict>
-          <v:shape id="Afbeelding 29" o:spid="_x0000_i1036" type="#_x0000_t75" style="width:10.5pt;height:9.75pt;visibility:visible;mso-wrap-style:square" o:bullet="t">
+          <v:shape id="Afbeelding 29" o:spid="_x0000_i1051" type="#_x0000_t75" style="width:10.5pt;height:9.75pt;visibility:visible;mso-wrap-style:square" o:bullet="t">
             <v:imagedata r:id="rId85" o:title=""/>
           </v:shape>
         </w:pict>
@@ -12873,7 +12478,7 @@
       </w:pPr>
       <w:r>
         <w:pict>
-          <v:shape id="Afbeelding 49" o:spid="_x0000_i1037" type="#_x0000_t75" style="width:12.75pt;height:10.5pt;visibility:visible;mso-wrap-style:square">
+          <v:shape id="Afbeelding 49" o:spid="_x0000_i1052" type="#_x0000_t75" style="width:12.75pt;height:10.5pt;visibility:visible;mso-wrap-style:square">
             <v:imagedata r:id="rId86" o:title=""/>
           </v:shape>
         </w:pict>
@@ -12895,7 +12500,7 @@
       </w:pPr>
       <w:r>
         <w:pict>
-          <v:shape id="Afbeelding 53" o:spid="_x0000_i1038" type="#_x0000_t75" style="width:11.25pt;height:11.25pt;visibility:visible;mso-wrap-style:square">
+          <v:shape id="Afbeelding 53" o:spid="_x0000_i1053" type="#_x0000_t75" style="width:11.25pt;height:11.25pt;visibility:visible;mso-wrap-style:square">
             <v:imagedata r:id="rId87" o:title=""/>
           </v:shape>
         </w:pict>
@@ -12917,7 +12522,7 @@
       </w:pPr>
       <w:r>
         <w:pict>
-          <v:shape id="_x0000_i1039" type="#_x0000_t75" style="width:9.75pt;height:10.5pt;visibility:visible;mso-wrap-style:square">
+          <v:shape id="_x0000_i1054" type="#_x0000_t75" style="width:9.75pt;height:10.5pt;visibility:visible;mso-wrap-style:square">
             <v:imagedata r:id="rId88" o:title=""/>
           </v:shape>
         </w:pict>
@@ -12939,7 +12544,7 @@
       </w:pPr>
       <w:r>
         <w:pict>
-          <v:shape id="Afbeelding 60" o:spid="_x0000_i1040" type="#_x0000_t75" style="width:9.75pt;height:10.5pt;visibility:visible;mso-wrap-style:square">
+          <v:shape id="Afbeelding 60" o:spid="_x0000_i1055" type="#_x0000_t75" style="width:9.75pt;height:10.5pt;visibility:visible;mso-wrap-style:square">
             <v:imagedata r:id="rId89" o:title=""/>
           </v:shape>
         </w:pict>
@@ -12959,14 +12564,14 @@
           <w:lang w:val="en-US"/>
         </w:rPr>
       </w:pPr>
-      <w:bookmarkStart w:id="38" w:name="_Toc435176363"/>
+      <w:bookmarkStart w:id="37" w:name="_Toc435176363"/>
       <w:r>
         <w:rPr>
           <w:lang w:val="en-US"/>
         </w:rPr>
         <w:t>rename</w:t>
       </w:r>
-      <w:bookmarkEnd w:id="38"/>
+      <w:bookmarkEnd w:id="37"/>
     </w:p>
     <w:p>
       <w:pPr>
@@ -13049,14 +12654,14 @@
           <w:lang w:val="en-US"/>
         </w:rPr>
       </w:pPr>
-      <w:bookmarkStart w:id="39" w:name="_Toc435176364"/>
+      <w:bookmarkStart w:id="38" w:name="_Toc435176364"/>
       <w:r>
         <w:rPr>
           <w:lang w:val="en-US"/>
         </w:rPr>
         <w:t>Execution</w:t>
       </w:r>
-      <w:bookmarkEnd w:id="39"/>
+      <w:bookmarkEnd w:id="38"/>
     </w:p>
     <w:p>
       <w:pPr>
@@ -13155,21 +12760,7 @@
         <w:rPr>
           <w:lang w:val="en-US"/>
         </w:rPr>
-        <w:t xml:space="preserve">ysis results: explorer, </w:t>
-      </w:r>
-      <w:proofErr w:type="spellStart"/>
-      <w:r>
-        <w:rPr>
-          <w:lang w:val="en-US"/>
-        </w:rPr>
-        <w:t>goto</w:t>
-      </w:r>
-      <w:proofErr w:type="spellEnd"/>
-      <w:r>
-        <w:rPr>
-          <w:lang w:val="en-US"/>
-        </w:rPr>
-        <w:t xml:space="preserve">, </w:t>
+        <w:t xml:space="preserve">ysis results: explorer, goto, </w:t>
       </w:r>
       <w:r>
         <w:rPr>
@@ -13221,10 +12812,10 @@
           <w:lang w:val="en-US"/>
         </w:rPr>
       </w:pPr>
-      <w:bookmarkStart w:id="40" w:name="_Toc435176365"/>
+      <w:bookmarkStart w:id="39" w:name="_Toc435176365"/>
       <w:r>
         <w:pict>
-          <v:shape id="Afbeelding 89" o:spid="_x0000_i1041" type="#_x0000_t75" style="width:18pt;height:18pt;visibility:visible;mso-wrap-style:square">
+          <v:shape id="Afbeelding 89" o:spid="_x0000_i1056" type="#_x0000_t75" style="width:18pt;height:18pt;visibility:visible;mso-wrap-style:square">
             <v:imagedata r:id="rId26" o:title=""/>
           </v:shape>
         </w:pict>
@@ -13238,7 +12829,7 @@
         </w:rPr>
         <w:t>Explorer</w:t>
       </w:r>
-      <w:bookmarkEnd w:id="40"/>
+      <w:bookmarkEnd w:id="39"/>
     </w:p>
     <w:p>
       <w:pPr>
@@ -13298,10 +12889,10 @@
           <w:lang w:val="en-US"/>
         </w:rPr>
       </w:pPr>
-      <w:bookmarkStart w:id="41" w:name="_Toc435176366"/>
+      <w:bookmarkStart w:id="40" w:name="_Toc435176366"/>
       <w:r>
         <w:pict>
-          <v:shape id="Afbeelding 90" o:spid="_x0000_i1042" type="#_x0000_t75" style="width:18pt;height:18pt;visibility:visible;mso-wrap-style:square">
+          <v:shape id="Afbeelding 90" o:spid="_x0000_i1057" type="#_x0000_t75" style="width:18pt;height:18pt;visibility:visible;mso-wrap-style:square">
             <v:imagedata r:id="rId27" o:title=""/>
           </v:shape>
         </w:pict>
@@ -13309,41 +12900,25 @@
       <w:r>
         <w:t xml:space="preserve"> </w:t>
       </w:r>
-      <w:proofErr w:type="spellStart"/>
       <w:r>
         <w:rPr>
           <w:lang w:val="en-US"/>
         </w:rPr>
         <w:t>Goto</w:t>
       </w:r>
-      <w:bookmarkEnd w:id="41"/>
-      <w:proofErr w:type="spellEnd"/>
-    </w:p>
-    <w:p>
-      <w:pPr>
-        <w:rPr>
-          <w:lang w:val="en-US"/>
-        </w:rPr>
-      </w:pPr>
-      <w:r>
-        <w:rPr>
-          <w:lang w:val="en-US"/>
-        </w:rPr>
-        <w:t xml:space="preserve">This will zoom the current map to the </w:t>
-      </w:r>
-      <w:proofErr w:type="spellStart"/>
-      <w:r>
-        <w:rPr>
-          <w:lang w:val="en-US"/>
-        </w:rPr>
-        <w:t>extend</w:t>
-      </w:r>
-      <w:proofErr w:type="spellEnd"/>
-      <w:r>
-        <w:rPr>
-          <w:lang w:val="en-US"/>
-        </w:rPr>
-        <w:t xml:space="preserve"> of the results of the analysis col</w:t>
+      <w:bookmarkEnd w:id="40"/>
+    </w:p>
+    <w:p>
+      <w:pPr>
+        <w:rPr>
+          <w:lang w:val="en-US"/>
+        </w:rPr>
+      </w:pPr>
+      <w:r>
+        <w:rPr>
+          <w:lang w:val="en-US"/>
+        </w:rPr>
+        <w:t>This will zoom the current map to the extend of the results of the analysis col</w:t>
       </w:r>
       <w:r>
         <w:rPr>
@@ -13377,10 +12952,10 @@
           <w:lang w:val="en-US"/>
         </w:rPr>
       </w:pPr>
-      <w:bookmarkStart w:id="42" w:name="_Toc435176367"/>
+      <w:bookmarkStart w:id="41" w:name="_Toc435176367"/>
       <w:r>
         <w:pict>
-          <v:shape id="Afbeelding 91" o:spid="_x0000_i1043" type="#_x0000_t75" style="width:18pt;height:18pt;visibility:visible;mso-wrap-style:square">
+          <v:shape id="Afbeelding 91" o:spid="_x0000_i1058" type="#_x0000_t75" style="width:18pt;height:18pt;visibility:visible;mso-wrap-style:square">
             <v:imagedata r:id="rId28" o:title=""/>
           </v:shape>
         </w:pict>
@@ -13388,21 +12963,13 @@
       <w:r>
         <w:t xml:space="preserve"> </w:t>
       </w:r>
-      <w:proofErr w:type="spellStart"/>
-      <w:r>
-        <w:rPr>
-          <w:lang w:val="en-US"/>
-        </w:rPr>
-        <w:t>Goto</w:t>
-      </w:r>
-      <w:proofErr w:type="spellEnd"/>
-      <w:r>
-        <w:rPr>
-          <w:lang w:val="en-US"/>
-        </w:rPr>
-        <w:t xml:space="preserve"> 1</w:t>
-      </w:r>
-      <w:bookmarkEnd w:id="42"/>
+      <w:r>
+        <w:rPr>
+          <w:lang w:val="en-US"/>
+        </w:rPr>
+        <w:t>Goto 1</w:t>
+      </w:r>
+      <w:bookmarkEnd w:id="41"/>
     </w:p>
     <w:p>
       <w:pPr>
@@ -13424,7 +12991,7 @@
           <w:lang w:val="en-US"/>
         </w:rPr>
       </w:pPr>
-      <w:bookmarkStart w:id="43" w:name="_Toc435176368"/>
+      <w:bookmarkStart w:id="42" w:name="_Toc435176368"/>
       <w:r>
         <w:rPr>
           <w:noProof/>
@@ -13491,7 +13058,7 @@
         </w:rPr>
         <w:t>Map</w:t>
       </w:r>
-      <w:bookmarkEnd w:id="43"/>
+      <w:bookmarkEnd w:id="42"/>
     </w:p>
     <w:p>
       <w:pPr>
@@ -13683,7 +13250,7 @@
           <w:lang w:val="en-US"/>
         </w:rPr>
       </w:pPr>
-      <w:bookmarkStart w:id="44" w:name="_Toc435176369"/>
+      <w:bookmarkStart w:id="43" w:name="_Toc435176369"/>
       <w:r>
         <w:rPr>
           <w:noProof/>
@@ -13816,7 +13383,7 @@
         </w:rPr>
         <w:t>Access</w:t>
       </w:r>
-      <w:bookmarkEnd w:id="44"/>
+      <w:bookmarkEnd w:id="43"/>
     </w:p>
     <w:p>
       <w:pPr>
@@ -13838,10 +13405,10 @@
           <w:lang w:val="en-US"/>
         </w:rPr>
       </w:pPr>
-      <w:bookmarkStart w:id="45" w:name="_Toc435176370"/>
+      <w:bookmarkStart w:id="44" w:name="_Toc435176370"/>
       <w:r>
         <w:pict>
-          <v:shape id="Afbeelding 95" o:spid="_x0000_i1044" type="#_x0000_t75" style="width:18pt;height:18pt;visibility:visible;mso-wrap-style:square">
+          <v:shape id="Afbeelding 95" o:spid="_x0000_i1059" type="#_x0000_t75" style="width:18pt;height:18pt;visibility:visible;mso-wrap-style:square">
             <v:imagedata r:id="rId32" o:title=""/>
           </v:shape>
         </w:pict>
@@ -13855,7 +13422,7 @@
         </w:rPr>
         <w:t>Report</w:t>
       </w:r>
-      <w:bookmarkEnd w:id="45"/>
+      <w:bookmarkEnd w:id="44"/>
     </w:p>
     <w:p>
       <w:pPr>
@@ -14136,6 +13703,1085 @@
           <w:lang w:val="en-US"/>
         </w:rPr>
       </w:pPr>
+      <w:r>
+        <w:rPr>
+          <w:lang w:val="en-US"/>
+        </w:rPr>
+        <w:br w:type="page"/>
+      </w:r>
+    </w:p>
+    <w:p>
+      <w:pPr>
+        <w:pStyle w:val="Kop1"/>
+        <w:rPr>
+          <w:lang w:val="en-US"/>
+        </w:rPr>
+      </w:pPr>
+      <w:r>
+        <w:rPr>
+          <w:lang w:val="en-US"/>
+        </w:rPr>
+        <w:lastRenderedPageBreak/>
+        <w:t>Example</w:t>
+      </w:r>
+    </w:p>
+    <w:p>
+      <w:pPr>
+        <w:rPr>
+          <w:lang w:val="en-US"/>
+        </w:rPr>
+      </w:pPr>
+    </w:p>
+    <w:p>
+      <w:pPr>
+        <w:rPr>
+          <w:lang w:val="en-US"/>
+        </w:rPr>
+      </w:pPr>
+      <w:r>
+        <w:rPr>
+          <w:lang w:val="en-US"/>
+        </w:rPr>
+        <w:t>How to find the tenniscourts that are inside a park?</w:t>
+      </w:r>
+    </w:p>
+    <w:p>
+      <w:pPr>
+        <w:pStyle w:val="Lijstalinea"/>
+        <w:numPr>
+          <w:ilvl w:val="0"/>
+          <w:numId w:val="16"/>
+        </w:numPr>
+        <w:rPr>
+          <w:lang w:val="en-US"/>
+        </w:rPr>
+      </w:pPr>
+      <w:r>
+        <w:rPr>
+          <w:lang w:val="en-US"/>
+        </w:rPr>
+        <w:t>Open Analysis Workspace</w:t>
+      </w:r>
+      <w:r>
+        <w:rPr>
+          <w:lang w:val="en-US"/>
+        </w:rPr>
+        <w:t xml:space="preserve"> in the Cambridge application</w:t>
+      </w:r>
+    </w:p>
+    <w:p>
+      <w:pPr>
+        <w:pStyle w:val="Lijstalinea"/>
+        <w:numPr>
+          <w:ilvl w:val="0"/>
+          <w:numId w:val="16"/>
+        </w:numPr>
+        <w:rPr>
+          <w:lang w:val="en-US"/>
+        </w:rPr>
+      </w:pPr>
+      <w:r>
+        <w:rPr>
+          <w:lang w:val="en-US"/>
+        </w:rPr>
+        <w:t>Open a document (*.ds) if you have not already.</w:t>
+      </w:r>
+    </w:p>
+    <w:p>
+      <w:pPr>
+        <w:pStyle w:val="Lijstalinea"/>
+        <w:numPr>
+          <w:ilvl w:val="0"/>
+          <w:numId w:val="16"/>
+        </w:numPr>
+        <w:rPr>
+          <w:lang w:val="en-US"/>
+        </w:rPr>
+      </w:pPr>
+      <w:r>
+        <w:rPr>
+          <w:lang w:val="en-US"/>
+        </w:rPr>
+        <w:t xml:space="preserve">Click </w:t>
+      </w:r>
+      <w:r>
+        <w:rPr>
+          <w:noProof/>
+          <w:lang w:val="en-US"/>
+        </w:rPr>
+        <w:drawing>
+          <wp:inline distT="0" distB="0" distL="0" distR="0" wp14:anchorId="582D7264" wp14:editId="628A523A">
+            <wp:extent cx="254635" cy="246380"/>
+            <wp:effectExtent l="0" t="0" r="0" b="1270"/>
+            <wp:docPr id="2" name="Afbeelding 2"/>
+            <wp:cNvGraphicFramePr>
+              <a:graphicFrameLocks xmlns:a="http://schemas.openxmlformats.org/drawingml/2006/main" noChangeAspect="1"/>
+            </wp:cNvGraphicFramePr>
+            <a:graphic xmlns:a="http://schemas.openxmlformats.org/drawingml/2006/main">
+              <a:graphicData uri="http://schemas.openxmlformats.org/drawingml/2006/picture">
+                <pic:pic xmlns:pic="http://schemas.openxmlformats.org/drawingml/2006/picture">
+                  <pic:nvPicPr>
+                    <pic:cNvPr id="0" name="Picture 9"/>
+                    <pic:cNvPicPr>
+                      <a:picLocks noChangeAspect="1" noChangeArrowheads="1"/>
+                    </pic:cNvPicPr>
+                  </pic:nvPicPr>
+                  <pic:blipFill>
+                    <a:blip r:embed="rId6">
+                      <a:extLst>
+                        <a:ext uri="{28A0092B-C50C-407E-A947-70E740481C1C}">
+                          <a14:useLocalDpi xmlns:a14="http://schemas.microsoft.com/office/drawing/2010/main" val="0"/>
+                        </a:ext>
+                      </a:extLst>
+                    </a:blip>
+                    <a:srcRect/>
+                    <a:stretch>
+                      <a:fillRect/>
+                    </a:stretch>
+                  </pic:blipFill>
+                  <pic:spPr bwMode="auto">
+                    <a:xfrm>
+                      <a:off x="0" y="0"/>
+                      <a:ext cx="254635" cy="246380"/>
+                    </a:xfrm>
+                    <a:prstGeom prst="rect">
+                      <a:avLst/>
+                    </a:prstGeom>
+                    <a:noFill/>
+                    <a:ln>
+                      <a:noFill/>
+                    </a:ln>
+                  </pic:spPr>
+                </pic:pic>
+              </a:graphicData>
+            </a:graphic>
+          </wp:inline>
+        </w:drawing>
+      </w:r>
+      <w:r>
+        <w:rPr>
+          <w:lang w:val="en-US"/>
+        </w:rPr>
+        <w:t xml:space="preserve"> to select collections to add to the workspace</w:t>
+      </w:r>
+    </w:p>
+    <w:p>
+      <w:pPr>
+        <w:pStyle w:val="Lijstalinea"/>
+        <w:numPr>
+          <w:ilvl w:val="0"/>
+          <w:numId w:val="16"/>
+        </w:numPr>
+        <w:rPr>
+          <w:lang w:val="en-US"/>
+        </w:rPr>
+      </w:pPr>
+      <w:r>
+        <w:rPr>
+          <w:lang w:val="en-US"/>
+        </w:rPr>
+        <w:t>Select Park and Places of Interest</w:t>
+      </w:r>
+      <w:r>
+        <w:rPr>
+          <w:noProof/>
+          <w:lang w:val="en-US"/>
+        </w:rPr>
+        <w:drawing>
+          <wp:inline distT="0" distB="0" distL="0" distR="0">
+            <wp:extent cx="5760720" cy="2600325"/>
+            <wp:effectExtent l="0" t="0" r="0" b="9525"/>
+            <wp:docPr id="3" name="Afbeelding 3"/>
+            <wp:cNvGraphicFramePr>
+              <a:graphicFrameLocks xmlns:a="http://schemas.openxmlformats.org/drawingml/2006/main" noChangeAspect="1"/>
+            </wp:cNvGraphicFramePr>
+            <a:graphic xmlns:a="http://schemas.openxmlformats.org/drawingml/2006/main">
+              <a:graphicData uri="http://schemas.openxmlformats.org/drawingml/2006/picture">
+                <pic:pic xmlns:pic="http://schemas.openxmlformats.org/drawingml/2006/picture">
+                  <pic:nvPicPr>
+                    <pic:cNvPr id="3" name="05C1E74.tmp"/>
+                    <pic:cNvPicPr/>
+                  </pic:nvPicPr>
+                  <pic:blipFill>
+                    <a:blip r:embed="rId94">
+                      <a:extLst>
+                        <a:ext uri="{28A0092B-C50C-407E-A947-70E740481C1C}">
+                          <a14:useLocalDpi xmlns:a14="http://schemas.microsoft.com/office/drawing/2010/main" val="0"/>
+                        </a:ext>
+                      </a:extLst>
+                    </a:blip>
+                    <a:stretch>
+                      <a:fillRect/>
+                    </a:stretch>
+                  </pic:blipFill>
+                  <pic:spPr>
+                    <a:xfrm>
+                      <a:off x="0" y="0"/>
+                      <a:ext cx="5760720" cy="2600325"/>
+                    </a:xfrm>
+                    <a:prstGeom prst="rect">
+                      <a:avLst/>
+                    </a:prstGeom>
+                  </pic:spPr>
+                </pic:pic>
+              </a:graphicData>
+            </a:graphic>
+          </wp:inline>
+        </w:drawing>
+      </w:r>
+    </w:p>
+    <w:p>
+      <w:pPr>
+        <w:pStyle w:val="Lijstalinea"/>
+        <w:numPr>
+          <w:ilvl w:val="0"/>
+          <w:numId w:val="16"/>
+        </w:numPr>
+        <w:rPr>
+          <w:lang w:val="en-US"/>
+        </w:rPr>
+      </w:pPr>
+      <w:r>
+        <w:rPr>
+          <w:lang w:val="en-US"/>
+        </w:rPr>
+        <w:t>Click Add.</w:t>
+      </w:r>
+    </w:p>
+    <w:p>
+      <w:pPr>
+        <w:pStyle w:val="Lijstalinea"/>
+        <w:numPr>
+          <w:ilvl w:val="0"/>
+          <w:numId w:val="16"/>
+        </w:numPr>
+        <w:rPr>
+          <w:lang w:val="en-US"/>
+        </w:rPr>
+      </w:pPr>
+      <w:r>
+        <w:rPr>
+          <w:lang w:val="en-US"/>
+        </w:rPr>
+        <w:t xml:space="preserve">Select Places of Interest and click </w:t>
+      </w:r>
+      <w:r>
+        <w:rPr>
+          <w:noProof/>
+          <w:lang w:val="en-US"/>
+        </w:rPr>
+        <w:drawing>
+          <wp:inline distT="0" distB="0" distL="0" distR="0">
+            <wp:extent cx="142875" cy="133350"/>
+            <wp:effectExtent l="0" t="0" r="9525" b="0"/>
+            <wp:docPr id="12" name="Afbeelding 12"/>
+            <wp:cNvGraphicFramePr>
+              <a:graphicFrameLocks xmlns:a="http://schemas.openxmlformats.org/drawingml/2006/main" noChangeAspect="1"/>
+            </wp:cNvGraphicFramePr>
+            <a:graphic xmlns:a="http://schemas.openxmlformats.org/drawingml/2006/main">
+              <a:graphicData uri="http://schemas.openxmlformats.org/drawingml/2006/picture">
+                <pic:pic xmlns:pic="http://schemas.openxmlformats.org/drawingml/2006/picture">
+                  <pic:nvPicPr>
+                    <pic:cNvPr id="0" name="Picture 76"/>
+                    <pic:cNvPicPr>
+                      <a:picLocks noChangeAspect="1" noChangeArrowheads="1"/>
+                    </pic:cNvPicPr>
+                  </pic:nvPicPr>
+                  <pic:blipFill>
+                    <a:blip r:embed="rId95">
+                      <a:extLst>
+                        <a:ext uri="{28A0092B-C50C-407E-A947-70E740481C1C}">
+                          <a14:useLocalDpi xmlns:a14="http://schemas.microsoft.com/office/drawing/2010/main" val="0"/>
+                        </a:ext>
+                      </a:extLst>
+                    </a:blip>
+                    <a:srcRect/>
+                    <a:stretch>
+                      <a:fillRect/>
+                    </a:stretch>
+                  </pic:blipFill>
+                  <pic:spPr bwMode="auto">
+                    <a:xfrm>
+                      <a:off x="0" y="0"/>
+                      <a:ext cx="142875" cy="133350"/>
+                    </a:xfrm>
+                    <a:prstGeom prst="rect">
+                      <a:avLst/>
+                    </a:prstGeom>
+                    <a:noFill/>
+                    <a:ln>
+                      <a:noFill/>
+                    </a:ln>
+                  </pic:spPr>
+                </pic:pic>
+              </a:graphicData>
+            </a:graphic>
+          </wp:inline>
+        </w:drawing>
+      </w:r>
+    </w:p>
+    <w:p>
+      <w:pPr>
+        <w:pStyle w:val="Lijstalinea"/>
+        <w:numPr>
+          <w:ilvl w:val="0"/>
+          <w:numId w:val="16"/>
+        </w:numPr>
+        <w:rPr>
+          <w:lang w:val="en-US"/>
+        </w:rPr>
+      </w:pPr>
+      <w:r>
+        <w:rPr>
+          <w:lang w:val="en-US"/>
+        </w:rPr>
+        <w:t>Select attribute “Type of Place”, condition “is exactly” and value is “Tennis Court”</w:t>
+      </w:r>
+      <w:r>
+        <w:rPr>
+          <w:noProof/>
+          <w:lang w:val="en-US"/>
+        </w:rPr>
+        <w:drawing>
+          <wp:inline distT="0" distB="0" distL="0" distR="0" wp14:anchorId="54C3B64B" wp14:editId="7DFB84B0">
+            <wp:extent cx="4657725" cy="3990975"/>
+            <wp:effectExtent l="0" t="0" r="9525" b="9525"/>
+            <wp:docPr id="15" name="Afbeelding 15"/>
+            <wp:cNvGraphicFramePr>
+              <a:graphicFrameLocks xmlns:a="http://schemas.openxmlformats.org/drawingml/2006/main" noChangeAspect="1"/>
+            </wp:cNvGraphicFramePr>
+            <a:graphic xmlns:a="http://schemas.openxmlformats.org/drawingml/2006/main">
+              <a:graphicData uri="http://schemas.openxmlformats.org/drawingml/2006/picture">
+                <pic:pic xmlns:pic="http://schemas.openxmlformats.org/drawingml/2006/picture">
+                  <pic:nvPicPr>
+                    <pic:cNvPr id="1" name=""/>
+                    <pic:cNvPicPr/>
+                  </pic:nvPicPr>
+                  <pic:blipFill>
+                    <a:blip r:embed="rId96"/>
+                    <a:stretch>
+                      <a:fillRect/>
+                    </a:stretch>
+                  </pic:blipFill>
+                  <pic:spPr>
+                    <a:xfrm>
+                      <a:off x="0" y="0"/>
+                      <a:ext cx="4657725" cy="3990975"/>
+                    </a:xfrm>
+                    <a:prstGeom prst="rect">
+                      <a:avLst/>
+                    </a:prstGeom>
+                  </pic:spPr>
+                </pic:pic>
+              </a:graphicData>
+            </a:graphic>
+          </wp:inline>
+        </w:drawing>
+      </w:r>
+    </w:p>
+    <w:p>
+      <w:pPr>
+        <w:pStyle w:val="Lijstalinea"/>
+        <w:numPr>
+          <w:ilvl w:val="0"/>
+          <w:numId w:val="16"/>
+        </w:numPr>
+        <w:rPr>
+          <w:lang w:val="en-US"/>
+        </w:rPr>
+      </w:pPr>
+      <w:r>
+        <w:rPr>
+          <w:lang w:val="en-US"/>
+        </w:rPr>
+        <w:lastRenderedPageBreak/>
+        <w:t>Click Add To List</w:t>
+      </w:r>
+    </w:p>
+    <w:p>
+      <w:pPr>
+        <w:pStyle w:val="Lijstalinea"/>
+        <w:numPr>
+          <w:ilvl w:val="0"/>
+          <w:numId w:val="16"/>
+        </w:numPr>
+        <w:rPr>
+          <w:lang w:val="en-US"/>
+        </w:rPr>
+      </w:pPr>
+      <w:r>
+        <w:rPr>
+          <w:lang w:val="en-US"/>
+        </w:rPr>
+        <w:t>Click Ok. The workspace will look like this:</w:t>
+      </w:r>
+      <w:r>
+        <w:rPr>
+          <w:lang w:val="en-US"/>
+        </w:rPr>
+        <w:br/>
+      </w:r>
+      <w:r>
+        <w:rPr>
+          <w:noProof/>
+          <w:lang w:val="en-US"/>
+        </w:rPr>
+        <w:drawing>
+          <wp:inline distT="0" distB="0" distL="0" distR="0" wp14:anchorId="041FA454" wp14:editId="698A5E21">
+            <wp:extent cx="5760720" cy="2520950"/>
+            <wp:effectExtent l="0" t="0" r="0" b="0"/>
+            <wp:docPr id="49" name="Afbeelding 49"/>
+            <wp:cNvGraphicFramePr>
+              <a:graphicFrameLocks xmlns:a="http://schemas.openxmlformats.org/drawingml/2006/main" noChangeAspect="1"/>
+            </wp:cNvGraphicFramePr>
+            <a:graphic xmlns:a="http://schemas.openxmlformats.org/drawingml/2006/main">
+              <a:graphicData uri="http://schemas.openxmlformats.org/drawingml/2006/picture">
+                <pic:pic xmlns:pic="http://schemas.openxmlformats.org/drawingml/2006/picture">
+                  <pic:nvPicPr>
+                    <pic:cNvPr id="1" name=""/>
+                    <pic:cNvPicPr/>
+                  </pic:nvPicPr>
+                  <pic:blipFill>
+                    <a:blip r:embed="rId97"/>
+                    <a:stretch>
+                      <a:fillRect/>
+                    </a:stretch>
+                  </pic:blipFill>
+                  <pic:spPr>
+                    <a:xfrm>
+                      <a:off x="0" y="0"/>
+                      <a:ext cx="5760720" cy="2520950"/>
+                    </a:xfrm>
+                    <a:prstGeom prst="rect">
+                      <a:avLst/>
+                    </a:prstGeom>
+                  </pic:spPr>
+                </pic:pic>
+              </a:graphicData>
+            </a:graphic>
+          </wp:inline>
+        </w:drawing>
+      </w:r>
+    </w:p>
+    <w:p>
+      <w:pPr>
+        <w:pStyle w:val="Lijstalinea"/>
+        <w:numPr>
+          <w:ilvl w:val="0"/>
+          <w:numId w:val="16"/>
+        </w:numPr>
+        <w:rPr>
+          <w:lang w:val="en-US"/>
+        </w:rPr>
+      </w:pPr>
+      <w:r>
+        <w:rPr>
+          <w:lang w:val="en-US"/>
+        </w:rPr>
+        <w:t>Click in the blue area to change the name of the collection to “Tennis Courts”</w:t>
+      </w:r>
+    </w:p>
+    <w:p>
+      <w:pPr>
+        <w:pStyle w:val="Lijstalinea"/>
+        <w:numPr>
+          <w:ilvl w:val="0"/>
+          <w:numId w:val="16"/>
+        </w:numPr>
+        <w:rPr>
+          <w:lang w:val="en-US"/>
+        </w:rPr>
+      </w:pPr>
+      <w:r>
+        <w:rPr>
+          <w:lang w:val="en-US"/>
+        </w:rPr>
+        <w:t>To do a spatial analysis, one of the collections has to be a geometry collection or an areal collection. At the moment both are now record collection</w:t>
+      </w:r>
+      <w:r>
+        <w:rPr>
+          <w:lang w:val="en-US"/>
+        </w:rPr>
+        <w:t>s</w:t>
+      </w:r>
+      <w:r>
+        <w:rPr>
+          <w:lang w:val="en-US"/>
+        </w:rPr>
+        <w:t>. Because we are looking in the area of the park, we have to convert the Park to a geometry collection.</w:t>
+      </w:r>
+    </w:p>
+    <w:p>
+      <w:pPr>
+        <w:pStyle w:val="Lijstalinea"/>
+        <w:numPr>
+          <w:ilvl w:val="0"/>
+          <w:numId w:val="16"/>
+        </w:numPr>
+        <w:rPr>
+          <w:lang w:val="en-US"/>
+        </w:rPr>
+      </w:pPr>
+      <w:r>
+        <w:rPr>
+          <w:lang w:val="en-US"/>
+        </w:rPr>
+        <w:t xml:space="preserve">Click on Park and click on </w:t>
+      </w:r>
+      <w:r>
+        <w:rPr>
+          <w:noProof/>
+          <w:lang w:val="en-US"/>
+        </w:rPr>
+        <w:drawing>
+          <wp:inline distT="0" distB="0" distL="0" distR="0">
+            <wp:extent cx="142875" cy="142875"/>
+            <wp:effectExtent l="0" t="0" r="9525" b="9525"/>
+            <wp:docPr id="59" name="Afbeelding 59"/>
+            <wp:cNvGraphicFramePr>
+              <a:graphicFrameLocks xmlns:a="http://schemas.openxmlformats.org/drawingml/2006/main" noChangeAspect="1"/>
+            </wp:cNvGraphicFramePr>
+            <a:graphic xmlns:a="http://schemas.openxmlformats.org/drawingml/2006/main">
+              <a:graphicData uri="http://schemas.openxmlformats.org/drawingml/2006/picture">
+                <pic:pic xmlns:pic="http://schemas.openxmlformats.org/drawingml/2006/picture">
+                  <pic:nvPicPr>
+                    <pic:cNvPr id="0" name="Afbeelding 69"/>
+                    <pic:cNvPicPr>
+                      <a:picLocks noChangeAspect="1" noChangeArrowheads="1"/>
+                    </pic:cNvPicPr>
+                  </pic:nvPicPr>
+                  <pic:blipFill>
+                    <a:blip r:embed="rId48">
+                      <a:extLst>
+                        <a:ext uri="{28A0092B-C50C-407E-A947-70E740481C1C}">
+                          <a14:useLocalDpi xmlns:a14="http://schemas.microsoft.com/office/drawing/2010/main" val="0"/>
+                        </a:ext>
+                      </a:extLst>
+                    </a:blip>
+                    <a:srcRect/>
+                    <a:stretch>
+                      <a:fillRect/>
+                    </a:stretch>
+                  </pic:blipFill>
+                  <pic:spPr bwMode="auto">
+                    <a:xfrm>
+                      <a:off x="0" y="0"/>
+                      <a:ext cx="142875" cy="142875"/>
+                    </a:xfrm>
+                    <a:prstGeom prst="rect">
+                      <a:avLst/>
+                    </a:prstGeom>
+                    <a:noFill/>
+                    <a:ln>
+                      <a:noFill/>
+                    </a:ln>
+                  </pic:spPr>
+                </pic:pic>
+              </a:graphicData>
+            </a:graphic>
+          </wp:inline>
+        </w:drawing>
+      </w:r>
+      <w:r>
+        <w:rPr>
+          <w:lang w:val="en-US"/>
+        </w:rPr>
+        <w:br/>
+      </w:r>
+      <w:r>
+        <w:rPr>
+          <w:noProof/>
+          <w:lang w:val="en-US"/>
+        </w:rPr>
+        <w:drawing>
+          <wp:inline distT="0" distB="0" distL="0" distR="0" wp14:anchorId="0DEE3FED" wp14:editId="2BF7B7E6">
+            <wp:extent cx="3686175" cy="1704975"/>
+            <wp:effectExtent l="0" t="0" r="9525" b="9525"/>
+            <wp:docPr id="69" name="Afbeelding 69"/>
+            <wp:cNvGraphicFramePr>
+              <a:graphicFrameLocks xmlns:a="http://schemas.openxmlformats.org/drawingml/2006/main" noChangeAspect="1"/>
+            </wp:cNvGraphicFramePr>
+            <a:graphic xmlns:a="http://schemas.openxmlformats.org/drawingml/2006/main">
+              <a:graphicData uri="http://schemas.openxmlformats.org/drawingml/2006/picture">
+                <pic:pic xmlns:pic="http://schemas.openxmlformats.org/drawingml/2006/picture">
+                  <pic:nvPicPr>
+                    <pic:cNvPr id="1" name=""/>
+                    <pic:cNvPicPr/>
+                  </pic:nvPicPr>
+                  <pic:blipFill>
+                    <a:blip r:embed="rId98"/>
+                    <a:stretch>
+                      <a:fillRect/>
+                    </a:stretch>
+                  </pic:blipFill>
+                  <pic:spPr>
+                    <a:xfrm>
+                      <a:off x="0" y="0"/>
+                      <a:ext cx="3686175" cy="1704975"/>
+                    </a:xfrm>
+                    <a:prstGeom prst="rect">
+                      <a:avLst/>
+                    </a:prstGeom>
+                  </pic:spPr>
+                </pic:pic>
+              </a:graphicData>
+            </a:graphic>
+          </wp:inline>
+        </w:drawing>
+      </w:r>
+    </w:p>
+    <w:p>
+      <w:pPr>
+        <w:pStyle w:val="Lijstalinea"/>
+        <w:numPr>
+          <w:ilvl w:val="0"/>
+          <w:numId w:val="16"/>
+        </w:numPr>
+        <w:rPr>
+          <w:lang w:val="en-US"/>
+        </w:rPr>
+      </w:pPr>
+      <w:r>
+        <w:rPr>
+          <w:lang w:val="en-US"/>
+        </w:rPr>
+        <w:t>Click Coverage and click Ok. The workspace will look like this:</w:t>
+      </w:r>
+      <w:r>
+        <w:rPr>
+          <w:lang w:val="en-US"/>
+        </w:rPr>
+        <w:br/>
+      </w:r>
+      <w:r>
+        <w:rPr>
+          <w:noProof/>
+          <w:lang w:val="en-US"/>
+        </w:rPr>
+        <w:drawing>
+          <wp:inline distT="0" distB="0" distL="0" distR="0" wp14:anchorId="059A2194" wp14:editId="2D872D81">
+            <wp:extent cx="5760720" cy="2520950"/>
+            <wp:effectExtent l="0" t="0" r="0" b="0"/>
+            <wp:docPr id="76" name="Afbeelding 76"/>
+            <wp:cNvGraphicFramePr>
+              <a:graphicFrameLocks xmlns:a="http://schemas.openxmlformats.org/drawingml/2006/main" noChangeAspect="1"/>
+            </wp:cNvGraphicFramePr>
+            <a:graphic xmlns:a="http://schemas.openxmlformats.org/drawingml/2006/main">
+              <a:graphicData uri="http://schemas.openxmlformats.org/drawingml/2006/picture">
+                <pic:pic xmlns:pic="http://schemas.openxmlformats.org/drawingml/2006/picture">
+                  <pic:nvPicPr>
+                    <pic:cNvPr id="1" name=""/>
+                    <pic:cNvPicPr/>
+                  </pic:nvPicPr>
+                  <pic:blipFill>
+                    <a:blip r:embed="rId99"/>
+                    <a:stretch>
+                      <a:fillRect/>
+                    </a:stretch>
+                  </pic:blipFill>
+                  <pic:spPr>
+                    <a:xfrm>
+                      <a:off x="0" y="0"/>
+                      <a:ext cx="5760720" cy="2520950"/>
+                    </a:xfrm>
+                    <a:prstGeom prst="rect">
+                      <a:avLst/>
+                    </a:prstGeom>
+                  </pic:spPr>
+                </pic:pic>
+              </a:graphicData>
+            </a:graphic>
+          </wp:inline>
+        </w:drawing>
+      </w:r>
+    </w:p>
+    <w:p>
+      <w:pPr>
+        <w:pStyle w:val="Lijstalinea"/>
+        <w:numPr>
+          <w:ilvl w:val="0"/>
+          <w:numId w:val="16"/>
+        </w:numPr>
+        <w:rPr>
+          <w:lang w:val="en-US"/>
+        </w:rPr>
+      </w:pPr>
+      <w:r>
+        <w:rPr>
+          <w:lang w:val="en-US"/>
+        </w:rPr>
+        <w:t xml:space="preserve">Now select both collections and click </w:t>
+      </w:r>
+      <w:r>
+        <w:rPr>
+          <w:noProof/>
+          <w:lang w:val="en-US"/>
+        </w:rPr>
+        <w:drawing>
+          <wp:inline distT="0" distB="0" distL="0" distR="0">
+            <wp:extent cx="142875" cy="142875"/>
+            <wp:effectExtent l="0" t="0" r="9525" b="9525"/>
+            <wp:docPr id="77" name="Afbeelding 77"/>
+            <wp:cNvGraphicFramePr>
+              <a:graphicFrameLocks xmlns:a="http://schemas.openxmlformats.org/drawingml/2006/main" noChangeAspect="1"/>
+            </wp:cNvGraphicFramePr>
+            <a:graphic xmlns:a="http://schemas.openxmlformats.org/drawingml/2006/main">
+              <a:graphicData uri="http://schemas.openxmlformats.org/drawingml/2006/picture">
+                <pic:pic xmlns:pic="http://schemas.openxmlformats.org/drawingml/2006/picture">
+                  <pic:nvPicPr>
+                    <pic:cNvPr id="0" name="Picture 78"/>
+                    <pic:cNvPicPr>
+                      <a:picLocks noChangeAspect="1" noChangeArrowheads="1"/>
+                    </pic:cNvPicPr>
+                  </pic:nvPicPr>
+                  <pic:blipFill>
+                    <a:blip r:embed="rId100">
+                      <a:extLst>
+                        <a:ext uri="{28A0092B-C50C-407E-A947-70E740481C1C}">
+                          <a14:useLocalDpi xmlns:a14="http://schemas.microsoft.com/office/drawing/2010/main" val="0"/>
+                        </a:ext>
+                      </a:extLst>
+                    </a:blip>
+                    <a:srcRect/>
+                    <a:stretch>
+                      <a:fillRect/>
+                    </a:stretch>
+                  </pic:blipFill>
+                  <pic:spPr bwMode="auto">
+                    <a:xfrm>
+                      <a:off x="0" y="0"/>
+                      <a:ext cx="142875" cy="142875"/>
+                    </a:xfrm>
+                    <a:prstGeom prst="rect">
+                      <a:avLst/>
+                    </a:prstGeom>
+                    <a:noFill/>
+                    <a:ln>
+                      <a:noFill/>
+                    </a:ln>
+                  </pic:spPr>
+                </pic:pic>
+              </a:graphicData>
+            </a:graphic>
+          </wp:inline>
+        </w:drawing>
+      </w:r>
+    </w:p>
+    <w:p>
+      <w:pPr>
+        <w:pStyle w:val="Lijstalinea"/>
+        <w:numPr>
+          <w:ilvl w:val="0"/>
+          <w:numId w:val="16"/>
+        </w:numPr>
+        <w:rPr>
+          <w:lang w:val="en-US"/>
+        </w:rPr>
+      </w:pPr>
+      <w:r>
+        <w:rPr>
+          <w:lang w:val="en-US"/>
+        </w:rPr>
+        <w:lastRenderedPageBreak/>
+        <w:t>Select Coverage and the function Within:</w:t>
+      </w:r>
+      <w:r>
+        <w:rPr>
+          <w:lang w:val="en-US"/>
+        </w:rPr>
+        <w:br/>
+      </w:r>
+      <w:r>
+        <w:rPr>
+          <w:noProof/>
+          <w:lang w:val="en-US"/>
+        </w:rPr>
+        <w:drawing>
+          <wp:inline distT="0" distB="0" distL="0" distR="0" wp14:anchorId="49D76B23" wp14:editId="6B5B4AB4">
+            <wp:extent cx="4905375" cy="4419600"/>
+            <wp:effectExtent l="0" t="0" r="9525" b="0"/>
+            <wp:docPr id="78" name="Afbeelding 78"/>
+            <wp:cNvGraphicFramePr>
+              <a:graphicFrameLocks xmlns:a="http://schemas.openxmlformats.org/drawingml/2006/main" noChangeAspect="1"/>
+            </wp:cNvGraphicFramePr>
+            <a:graphic xmlns:a="http://schemas.openxmlformats.org/drawingml/2006/main">
+              <a:graphicData uri="http://schemas.openxmlformats.org/drawingml/2006/picture">
+                <pic:pic xmlns:pic="http://schemas.openxmlformats.org/drawingml/2006/picture">
+                  <pic:nvPicPr>
+                    <pic:cNvPr id="1" name=""/>
+                    <pic:cNvPicPr/>
+                  </pic:nvPicPr>
+                  <pic:blipFill>
+                    <a:blip r:embed="rId101"/>
+                    <a:stretch>
+                      <a:fillRect/>
+                    </a:stretch>
+                  </pic:blipFill>
+                  <pic:spPr>
+                    <a:xfrm>
+                      <a:off x="0" y="0"/>
+                      <a:ext cx="4905375" cy="4419600"/>
+                    </a:xfrm>
+                    <a:prstGeom prst="rect">
+                      <a:avLst/>
+                    </a:prstGeom>
+                  </pic:spPr>
+                </pic:pic>
+              </a:graphicData>
+            </a:graphic>
+          </wp:inline>
+        </w:drawing>
+      </w:r>
+    </w:p>
+    <w:p>
+      <w:pPr>
+        <w:pStyle w:val="Lijstalinea"/>
+        <w:numPr>
+          <w:ilvl w:val="0"/>
+          <w:numId w:val="16"/>
+        </w:numPr>
+        <w:rPr>
+          <w:lang w:val="en-US"/>
+        </w:rPr>
+      </w:pPr>
+      <w:r>
+        <w:rPr>
+          <w:lang w:val="en-US"/>
+        </w:rPr>
+        <w:t>Click Ok. The workspace will look like this:</w:t>
+      </w:r>
+      <w:r>
+        <w:rPr>
+          <w:lang w:val="en-US"/>
+        </w:rPr>
+        <w:br/>
+      </w:r>
+      <w:r>
+        <w:rPr>
+          <w:noProof/>
+          <w:lang w:val="en-US"/>
+        </w:rPr>
+        <w:drawing>
+          <wp:inline distT="0" distB="0" distL="0" distR="0" wp14:anchorId="40B0BC5D" wp14:editId="33CA1613">
+            <wp:extent cx="5760720" cy="2520950"/>
+            <wp:effectExtent l="0" t="0" r="0" b="0"/>
+            <wp:docPr id="79" name="Afbeelding 79"/>
+            <wp:cNvGraphicFramePr>
+              <a:graphicFrameLocks xmlns:a="http://schemas.openxmlformats.org/drawingml/2006/main" noChangeAspect="1"/>
+            </wp:cNvGraphicFramePr>
+            <a:graphic xmlns:a="http://schemas.openxmlformats.org/drawingml/2006/main">
+              <a:graphicData uri="http://schemas.openxmlformats.org/drawingml/2006/picture">
+                <pic:pic xmlns:pic="http://schemas.openxmlformats.org/drawingml/2006/picture">
+                  <pic:nvPicPr>
+                    <pic:cNvPr id="1" name=""/>
+                    <pic:cNvPicPr/>
+                  </pic:nvPicPr>
+                  <pic:blipFill>
+                    <a:blip r:embed="rId102"/>
+                    <a:stretch>
+                      <a:fillRect/>
+                    </a:stretch>
+                  </pic:blipFill>
+                  <pic:spPr>
+                    <a:xfrm>
+                      <a:off x="0" y="0"/>
+                      <a:ext cx="5760720" cy="2520950"/>
+                    </a:xfrm>
+                    <a:prstGeom prst="rect">
+                      <a:avLst/>
+                    </a:prstGeom>
+                  </pic:spPr>
+                </pic:pic>
+              </a:graphicData>
+            </a:graphic>
+          </wp:inline>
+        </w:drawing>
+      </w:r>
+    </w:p>
+    <w:p>
+      <w:pPr>
+        <w:pStyle w:val="Lijstalinea"/>
+        <w:numPr>
+          <w:ilvl w:val="0"/>
+          <w:numId w:val="16"/>
+        </w:numPr>
+        <w:rPr>
+          <w:lang w:val="en-US"/>
+        </w:rPr>
+      </w:pPr>
+      <w:r>
+        <w:rPr>
+          <w:lang w:val="en-US"/>
+        </w:rPr>
+        <w:t xml:space="preserve">Now you can select the collection and press </w:t>
+      </w:r>
+      <w:r>
+        <w:rPr>
+          <w:noProof/>
+          <w:lang w:val="en-US"/>
+        </w:rPr>
+        <w:drawing>
+          <wp:inline distT="0" distB="0" distL="0" distR="0">
+            <wp:extent cx="228600" cy="228600"/>
+            <wp:effectExtent l="0" t="0" r="0" b="0"/>
+            <wp:docPr id="80" name="Afbeelding 80"/>
+            <wp:cNvGraphicFramePr>
+              <a:graphicFrameLocks xmlns:a="http://schemas.openxmlformats.org/drawingml/2006/main" noChangeAspect="1"/>
+            </wp:cNvGraphicFramePr>
+            <a:graphic xmlns:a="http://schemas.openxmlformats.org/drawingml/2006/main">
+              <a:graphicData uri="http://schemas.openxmlformats.org/drawingml/2006/picture">
+                <pic:pic xmlns:pic="http://schemas.openxmlformats.org/drawingml/2006/picture">
+                  <pic:nvPicPr>
+                    <pic:cNvPr id="0" name="Afbeelding 90"/>
+                    <pic:cNvPicPr>
+                      <a:picLocks noChangeAspect="1" noChangeArrowheads="1"/>
+                    </pic:cNvPicPr>
+                  </pic:nvPicPr>
+                  <pic:blipFill>
+                    <a:blip r:embed="rId103">
+                      <a:extLst>
+                        <a:ext uri="{28A0092B-C50C-407E-A947-70E740481C1C}">
+                          <a14:useLocalDpi xmlns:a14="http://schemas.microsoft.com/office/drawing/2010/main" val="0"/>
+                        </a:ext>
+                      </a:extLst>
+                    </a:blip>
+                    <a:srcRect/>
+                    <a:stretch>
+                      <a:fillRect/>
+                    </a:stretch>
+                  </pic:blipFill>
+                  <pic:spPr bwMode="auto">
+                    <a:xfrm>
+                      <a:off x="0" y="0"/>
+                      <a:ext cx="228600" cy="228600"/>
+                    </a:xfrm>
+                    <a:prstGeom prst="rect">
+                      <a:avLst/>
+                    </a:prstGeom>
+                    <a:noFill/>
+                    <a:ln>
+                      <a:noFill/>
+                    </a:ln>
+                  </pic:spPr>
+                </pic:pic>
+              </a:graphicData>
+            </a:graphic>
+          </wp:inline>
+        </w:drawing>
+      </w:r>
+      <w:r>
+        <w:rPr>
+          <w:lang w:val="en-US"/>
+        </w:rPr>
+        <w:t xml:space="preserve"> to goto the tennis courts bounding box.</w:t>
+      </w:r>
+    </w:p>
+    <w:p>
+      <w:pPr>
+        <w:pStyle w:val="Lijstalinea"/>
+        <w:numPr>
+          <w:ilvl w:val="0"/>
+          <w:numId w:val="16"/>
+        </w:numPr>
+        <w:rPr>
+          <w:lang w:val="en-US"/>
+        </w:rPr>
+      </w:pPr>
+      <w:r>
+        <w:rPr>
+          <w:lang w:val="en-US"/>
+        </w:rPr>
+        <w:lastRenderedPageBreak/>
+        <w:t>If you check the box at “Hlt?” and refresh the map, then the courts will be shown in red.</w:t>
+      </w:r>
+      <w:r>
+        <w:rPr>
+          <w:lang w:val="en-US"/>
+        </w:rPr>
+        <w:br/>
+      </w:r>
+      <w:r>
+        <w:rPr>
+          <w:noProof/>
+          <w:lang w:val="en-US"/>
+        </w:rPr>
+        <w:drawing>
+          <wp:inline distT="0" distB="0" distL="0" distR="0" wp14:anchorId="73F18241" wp14:editId="554A1FE3">
+            <wp:extent cx="5760720" cy="3240405"/>
+            <wp:effectExtent l="0" t="0" r="0" b="0"/>
+            <wp:docPr id="81" name="Afbeelding 81"/>
+            <wp:cNvGraphicFramePr>
+              <a:graphicFrameLocks xmlns:a="http://schemas.openxmlformats.org/drawingml/2006/main" noChangeAspect="1"/>
+            </wp:cNvGraphicFramePr>
+            <a:graphic xmlns:a="http://schemas.openxmlformats.org/drawingml/2006/main">
+              <a:graphicData uri="http://schemas.openxmlformats.org/drawingml/2006/picture">
+                <pic:pic xmlns:pic="http://schemas.openxmlformats.org/drawingml/2006/picture">
+                  <pic:nvPicPr>
+                    <pic:cNvPr id="1" name=""/>
+                    <pic:cNvPicPr/>
+                  </pic:nvPicPr>
+                  <pic:blipFill>
+                    <a:blip r:embed="rId104"/>
+                    <a:stretch>
+                      <a:fillRect/>
+                    </a:stretch>
+                  </pic:blipFill>
+                  <pic:spPr>
+                    <a:xfrm>
+                      <a:off x="0" y="0"/>
+                      <a:ext cx="5760720" cy="3240405"/>
+                    </a:xfrm>
+                    <a:prstGeom prst="rect">
+                      <a:avLst/>
+                    </a:prstGeom>
+                  </pic:spPr>
+                </pic:pic>
+              </a:graphicData>
+            </a:graphic>
+          </wp:inline>
+        </w:drawing>
+      </w:r>
+    </w:p>
+    <w:p>
+      <w:pPr>
+        <w:pStyle w:val="Lijstalinea"/>
+        <w:numPr>
+          <w:ilvl w:val="0"/>
+          <w:numId w:val="16"/>
+        </w:numPr>
+        <w:rPr>
+          <w:lang w:val="en-US"/>
+        </w:rPr>
+      </w:pPr>
+      <w:r>
+        <w:rPr>
+          <w:lang w:val="en-US"/>
+        </w:rPr>
+        <w:t>You can display the data in the Explorer or send it directly to Excel or Access.</w:t>
+      </w:r>
+      <w:bookmarkStart w:id="45" w:name="_GoBack"/>
+      <w:bookmarkEnd w:id="45"/>
+    </w:p>
+    <w:p>
+      <w:pPr>
+        <w:rPr>
+          <w:lang w:val="en-US"/>
+        </w:rPr>
+      </w:pPr>
+    </w:p>
+    <w:p>
+      <w:pPr>
+        <w:rPr>
+          <w:lang w:val="en-US"/>
+        </w:rPr>
+      </w:pPr>
+    </w:p>
+    <w:p>
+      <w:pPr>
+        <w:rPr>
+          <w:lang w:val="en-US"/>
+        </w:rPr>
+      </w:pPr>
     </w:p>
     <w:p>
       <w:pPr>
@@ -14202,21 +14848,7 @@
         <w:rPr>
           <w:lang w:val="en-US"/>
         </w:rPr>
-        <w:t xml:space="preserve">Add the </w:t>
-      </w:r>
-      <w:proofErr w:type="spellStart"/>
-      <w:r>
-        <w:rPr>
-          <w:lang w:val="en-US"/>
-        </w:rPr>
-        <w:t>munit</w:t>
-      </w:r>
-      <w:proofErr w:type="spellEnd"/>
-      <w:r>
-        <w:rPr>
-          <w:lang w:val="en-US"/>
-        </w:rPr>
-        <w:t xml:space="preserve"> product. The product is not included in this delivery, it should be available at your company if you are serious about development.</w:t>
+        <w:t>Add the munit product. The product is not included in this delivery, it should be available at your company if you are serious about development.</w:t>
       </w:r>
     </w:p>
     <w:p>
@@ -14236,14 +14868,12 @@
         </w:rPr>
         <w:t xml:space="preserve">Load the module </w:t>
       </w:r>
-      <w:proofErr w:type="spellStart"/>
       <w:r>
         <w:rPr>
           <w:lang w:val="en-US"/>
         </w:rPr>
         <w:t>analysis_workspace_test</w:t>
       </w:r>
-      <w:proofErr w:type="spellEnd"/>
     </w:p>
     <w:p>
       <w:pPr>
@@ -14262,14 +14892,12 @@
         </w:rPr>
         <w:t xml:space="preserve">Load the script </w:t>
       </w:r>
-      <w:proofErr w:type="spellStart"/>
       <w:r>
         <w:rPr>
           <w:lang w:val="en-US"/>
         </w:rPr>
         <w:t>drafting_creation.magik</w:t>
       </w:r>
-      <w:proofErr w:type="spellEnd"/>
       <w:r>
         <w:rPr>
           <w:lang w:val="en-US"/>
@@ -14294,19 +14922,11 @@
         </w:rPr>
         <w:t xml:space="preserve">On the prompt type: </w:t>
       </w:r>
-      <w:proofErr w:type="spellStart"/>
-      <w:r>
-        <w:rPr>
-          <w:lang w:val="en-US"/>
-        </w:rPr>
-        <w:t>simple_munit_gui.open</w:t>
-      </w:r>
-      <w:proofErr w:type="spellEnd"/>
-      <w:r>
-        <w:rPr>
-          <w:lang w:val="en-US"/>
-        </w:rPr>
-        <w:t>()</w:t>
+      <w:r>
+        <w:rPr>
+          <w:lang w:val="en-US"/>
+        </w:rPr>
+        <w:t>simple_munit_gui.open()</w:t>
       </w:r>
     </w:p>
     <w:p>
@@ -14324,21 +14944,7 @@
         <w:rPr>
           <w:lang w:val="en-US"/>
         </w:rPr>
-        <w:t xml:space="preserve">Select </w:t>
-      </w:r>
-      <w:proofErr w:type="spellStart"/>
-      <w:r>
-        <w:rPr>
-          <w:lang w:val="en-US"/>
-        </w:rPr>
-        <w:t>analysis_workspace</w:t>
-      </w:r>
-      <w:proofErr w:type="spellEnd"/>
-      <w:r>
-        <w:rPr>
-          <w:lang w:val="en-US"/>
-        </w:rPr>
-        <w:t xml:space="preserve"> and click on the green run button.</w:t>
+        <w:t>Select analysis_workspace and click on the green run button.</w:t>
       </w:r>
     </w:p>
     <w:p>
@@ -14368,7 +14974,7 @@
                     <pic:cNvPicPr/>
                   </pic:nvPicPr>
                   <pic:blipFill rotWithShape="1">
-                    <a:blip r:embed="rId94" cstate="email">
+                    <a:blip r:embed="rId105" cstate="email">
                       <a:extLst>
                         <a:ext uri="{28A0092B-C50C-407E-A947-70E740481C1C}">
                           <a14:useLocalDpi xmlns:a14="http://schemas.microsoft.com/office/drawing/2010/main"/>
@@ -14401,6 +15007,20 @@
           </wp:inline>
         </w:drawing>
       </w:r>
+    </w:p>
+    <w:p>
+      <w:pPr>
+        <w:rPr>
+          <w:lang w:val="en-US"/>
+        </w:rPr>
+      </w:pPr>
+    </w:p>
+    <w:p>
+      <w:pPr>
+        <w:rPr>
+          <w:lang w:val="en-US"/>
+        </w:rPr>
+      </w:pPr>
     </w:p>
     <w:sectPr>
       <w:pgSz w:w="11906" w:h="16838"/>
@@ -14435,140 +15055,140 @@
         <v:path o:extrusionok="f" gradientshapeok="t" o:connecttype="rect"/>
         <o:lock v:ext="edit" aspectratio="t"/>
       </v:shapetype>
-      <v:shape id="_x0000_i1136" type="#_x0000_t75" style="width:15pt;height:15pt;visibility:visible;mso-wrap-style:square" o:bullet="t">
+      <v:shape id="_x0000_i1046" type="#_x0000_t75" style="width:15pt;height:15pt;visibility:visible;mso-wrap-style:square" o:bullet="t">
         <v:imagedata r:id="rId1" o:title=""/>
       </v:shape>
     </w:pict>
   </w:numPicBullet>
   <w:numPicBullet w:numPicBulletId="1">
     <w:pict>
-      <v:shape id="_x0000_i1137" type="#_x0000_t75" style="width:15pt;height:15pt;visibility:visible;mso-wrap-style:square" o:bullet="t">
+      <v:shape id="_x0000_i1047" type="#_x0000_t75" style="width:15pt;height:15pt;visibility:visible;mso-wrap-style:square" o:bullet="t">
         <v:imagedata r:id="rId2" o:title=""/>
       </v:shape>
     </w:pict>
   </w:numPicBullet>
   <w:numPicBullet w:numPicBulletId="2">
     <w:pict>
-      <v:shape id="_x0000_i1138" type="#_x0000_t75" style="width:13.5pt;height:14.25pt;visibility:visible;mso-wrap-style:square" o:bullet="t">
+      <v:shape id="_x0000_i1048" type="#_x0000_t75" style="width:13.5pt;height:14.25pt;visibility:visible;mso-wrap-style:square" o:bullet="t">
         <v:imagedata r:id="rId3" o:title=""/>
       </v:shape>
     </w:pict>
   </w:numPicBullet>
   <w:numPicBullet w:numPicBulletId="3">
     <w:pict>
-      <v:shape id="_x0000_i1139" type="#_x0000_t75" style="width:15.75pt;height:13.5pt;visibility:visible;mso-wrap-style:square" o:bullet="t">
+      <v:shape id="_x0000_i1049" type="#_x0000_t75" style="width:15.75pt;height:13.5pt;visibility:visible;mso-wrap-style:square" o:bullet="t">
         <v:imagedata r:id="rId4" o:title=""/>
       </v:shape>
     </w:pict>
   </w:numPicBullet>
   <w:numPicBullet w:numPicBulletId="4">
     <w:pict>
-      <v:shape id="_x0000_i1140" type="#_x0000_t75" style="width:14.25pt;height:13.5pt;visibility:visible;mso-wrap-style:square" o:bullet="t">
+      <v:shape id="_x0000_i1050" type="#_x0000_t75" style="width:14.25pt;height:13.5pt;visibility:visible;mso-wrap-style:square" o:bullet="t">
         <v:imagedata r:id="rId5" o:title=""/>
       </v:shape>
     </w:pict>
   </w:numPicBullet>
   <w:numPicBullet w:numPicBulletId="5">
     <w:pict>
-      <v:shape id="_x0000_i1141" type="#_x0000_t75" style="width:12pt;height:12pt;visibility:visible;mso-wrap-style:square" o:bullet="t">
+      <v:shape id="_x0000_i1051" type="#_x0000_t75" style="width:12pt;height:12pt;visibility:visible;mso-wrap-style:square" o:bullet="t">
         <v:imagedata r:id="rId6" o:title=""/>
       </v:shape>
     </w:pict>
   </w:numPicBullet>
   <w:numPicBullet w:numPicBulletId="6">
     <w:pict>
-      <v:shape id="_x0000_i1142" type="#_x0000_t75" style="width:12pt;height:11.25pt;visibility:visible;mso-wrap-style:square" o:bullet="t">
+      <v:shape id="_x0000_i1052" type="#_x0000_t75" style="width:12pt;height:11.25pt;visibility:visible;mso-wrap-style:square" o:bullet="t">
         <v:imagedata r:id="rId7" o:title=""/>
       </v:shape>
     </w:pict>
   </w:numPicBullet>
   <w:numPicBullet w:numPicBulletId="7">
     <w:pict>
-      <v:shape id="_x0000_i1143" type="#_x0000_t75" style="width:13.5pt;height:12pt;visibility:visible;mso-wrap-style:square" o:bullet="t">
+      <v:shape id="_x0000_i1053" type="#_x0000_t75" style="width:13.5pt;height:12pt;visibility:visible;mso-wrap-style:square" o:bullet="t">
         <v:imagedata r:id="rId8" o:title=""/>
       </v:shape>
     </w:pict>
   </w:numPicBullet>
   <w:numPicBullet w:numPicBulletId="8">
     <w:pict>
-      <v:shape id="_x0000_i1144" type="#_x0000_t75" style="width:12pt;height:12pt;visibility:visible;mso-wrap-style:square" o:bullet="t">
+      <v:shape id="_x0000_i1054" type="#_x0000_t75" style="width:12pt;height:12pt;visibility:visible;mso-wrap-style:square" o:bullet="t">
         <v:imagedata r:id="rId9" o:title=""/>
       </v:shape>
     </w:pict>
   </w:numPicBullet>
   <w:numPicBullet w:numPicBulletId="9">
     <w:pict>
-      <v:shape id="_x0000_i1145" type="#_x0000_t75" style="width:13.5pt;height:11.25pt;visibility:visible;mso-wrap-style:square" o:bullet="t">
+      <v:shape id="_x0000_i1055" type="#_x0000_t75" style="width:13.5pt;height:11.25pt;visibility:visible;mso-wrap-style:square" o:bullet="t">
         <v:imagedata r:id="rId10" o:title=""/>
       </v:shape>
     </w:pict>
   </w:numPicBullet>
   <w:numPicBullet w:numPicBulletId="10">
     <w:pict>
-      <v:shape id="_x0000_i1146" type="#_x0000_t75" style="width:15pt;height:11.25pt;visibility:visible;mso-wrap-style:square" o:bullet="t">
+      <v:shape id="_x0000_i1056" type="#_x0000_t75" style="width:15pt;height:11.25pt;visibility:visible;mso-wrap-style:square" o:bullet="t">
         <v:imagedata r:id="rId11" o:title=""/>
       </v:shape>
     </w:pict>
   </w:numPicBullet>
   <w:numPicBullet w:numPicBulletId="11">
     <w:pict>
-      <v:shape id="_x0000_i1147" type="#_x0000_t75" style="width:11.25pt;height:9.75pt;visibility:visible;mso-wrap-style:square" o:bullet="t">
+      <v:shape id="_x0000_i1057" type="#_x0000_t75" style="width:11.25pt;height:9.75pt;visibility:visible;mso-wrap-style:square" o:bullet="t">
         <v:imagedata r:id="rId12" o:title=""/>
       </v:shape>
     </w:pict>
   </w:numPicBullet>
   <w:numPicBullet w:numPicBulletId="12">
     <w:pict>
-      <v:shape id="_x0000_i1148" type="#_x0000_t75" style="width:12.75pt;height:10.5pt;visibility:visible;mso-wrap-style:square" o:bullet="t">
+      <v:shape id="_x0000_i1058" type="#_x0000_t75" style="width:12.75pt;height:10.5pt;visibility:visible;mso-wrap-style:square" o:bullet="t">
         <v:imagedata r:id="rId13" o:title=""/>
       </v:shape>
     </w:pict>
   </w:numPicBullet>
   <w:numPicBullet w:numPicBulletId="13">
     <w:pict>
-      <v:shape id="_x0000_i1149" type="#_x0000_t75" style="width:12pt;height:12pt;visibility:visible;mso-wrap-style:square" o:bullet="t">
+      <v:shape id="_x0000_i1059" type="#_x0000_t75" style="width:12pt;height:12pt;visibility:visible;mso-wrap-style:square" o:bullet="t">
         <v:imagedata r:id="rId14" o:title=""/>
       </v:shape>
     </w:pict>
   </w:numPicBullet>
   <w:numPicBullet w:numPicBulletId="14">
     <w:pict>
-      <v:shape id="_x0000_i1150" type="#_x0000_t75" style="width:9.75pt;height:11.25pt;visibility:visible;mso-wrap-style:square" o:bullet="t">
+      <v:shape id="_x0000_i1060" type="#_x0000_t75" style="width:9.75pt;height:11.25pt;visibility:visible;mso-wrap-style:square" o:bullet="t">
         <v:imagedata r:id="rId15" o:title=""/>
       </v:shape>
     </w:pict>
   </w:numPicBullet>
   <w:numPicBullet w:numPicBulletId="15">
     <w:pict>
-      <v:shape id="_x0000_i1151" type="#_x0000_t75" style="width:9.75pt;height:11.25pt;visibility:visible;mso-wrap-style:square" o:bullet="t">
+      <v:shape id="_x0000_i1061" type="#_x0000_t75" style="width:9.75pt;height:11.25pt;visibility:visible;mso-wrap-style:square" o:bullet="t">
         <v:imagedata r:id="rId16" o:title=""/>
       </v:shape>
     </w:pict>
   </w:numPicBullet>
   <w:numPicBullet w:numPicBulletId="16">
     <w:pict>
-      <v:shape id="Afbeelding 89" o:spid="_x0000_i1152" type="#_x0000_t75" style="width:18pt;height:18pt;visibility:visible;mso-wrap-style:square" o:bullet="t">
+      <v:shape id="_x0000_i1062" type="#_x0000_t75" style="width:18pt;height:18pt;visibility:visible;mso-wrap-style:square" o:bullet="t">
         <v:imagedata r:id="rId17" o:title=""/>
       </v:shape>
     </w:pict>
   </w:numPicBullet>
   <w:numPicBullet w:numPicBulletId="17">
     <w:pict>
-      <v:shape id="Afbeelding 90" o:spid="_x0000_i1153" type="#_x0000_t75" style="width:18pt;height:18pt;visibility:visible;mso-wrap-style:square" o:bullet="t">
+      <v:shape id="_x0000_i1063" type="#_x0000_t75" style="width:18pt;height:18pt;visibility:visible;mso-wrap-style:square" o:bullet="t">
         <v:imagedata r:id="rId18" o:title=""/>
       </v:shape>
     </w:pict>
   </w:numPicBullet>
   <w:numPicBullet w:numPicBulletId="18">
     <w:pict>
-      <v:shape id="Afbeelding 91" o:spid="_x0000_i1154" type="#_x0000_t75" style="width:18pt;height:18pt;visibility:visible;mso-wrap-style:square" o:bullet="t">
+      <v:shape id="_x0000_i1064" type="#_x0000_t75" style="width:18pt;height:18pt;visibility:visible;mso-wrap-style:square" o:bullet="t">
         <v:imagedata r:id="rId19" o:title=""/>
       </v:shape>
     </w:pict>
   </w:numPicBullet>
   <w:numPicBullet w:numPicBulletId="19">
     <w:pict>
-      <v:shape id="Afbeelding 95" o:spid="_x0000_i1155" type="#_x0000_t75" style="width:18pt;height:18pt;visibility:visible;mso-wrap-style:square" o:bullet="t">
+      <v:shape id="_x0000_i1065" type="#_x0000_t75" style="width:18pt;height:18pt;visibility:visible;mso-wrap-style:square" o:bullet="t">
         <v:imagedata r:id="rId20" o:title=""/>
       </v:shape>
     </w:pict>
@@ -14913,6 +15533,119 @@
     </w:lvl>
   </w:abstractNum>
   <w:abstractNum w:abstractNumId="3" w15:restartNumberingAfterBreak="0">
+    <w:nsid w:val="200E79AA"/>
+    <w:multiLevelType w:val="hybridMultilevel"/>
+    <w:tmpl w:val="887A442A"/>
+    <w:lvl w:ilvl="0" w:tplc="04090001">
+      <w:start w:val="1"/>
+      <w:numFmt w:val="bullet"/>
+      <w:lvlText w:val=""/>
+      <w:lvlJc w:val="left"/>
+      <w:pPr>
+        <w:ind w:left="720" w:hanging="360"/>
+      </w:pPr>
+      <w:rPr>
+        <w:rFonts w:ascii="Symbol" w:hAnsi="Symbol" w:hint="default"/>
+      </w:rPr>
+    </w:lvl>
+    <w:lvl w:ilvl="1" w:tplc="04090003" w:tentative="1">
+      <w:start w:val="1"/>
+      <w:numFmt w:val="bullet"/>
+      <w:lvlText w:val="o"/>
+      <w:lvlJc w:val="left"/>
+      <w:pPr>
+        <w:ind w:left="1440" w:hanging="360"/>
+      </w:pPr>
+      <w:rPr>
+        <w:rFonts w:ascii="Courier New" w:hAnsi="Courier New" w:cs="Courier New" w:hint="default"/>
+      </w:rPr>
+    </w:lvl>
+    <w:lvl w:ilvl="2" w:tplc="04090005" w:tentative="1">
+      <w:start w:val="1"/>
+      <w:numFmt w:val="bullet"/>
+      <w:lvlText w:val=""/>
+      <w:lvlJc w:val="left"/>
+      <w:pPr>
+        <w:ind w:left="2160" w:hanging="360"/>
+      </w:pPr>
+      <w:rPr>
+        <w:rFonts w:ascii="Wingdings" w:hAnsi="Wingdings" w:hint="default"/>
+      </w:rPr>
+    </w:lvl>
+    <w:lvl w:ilvl="3" w:tplc="04090001" w:tentative="1">
+      <w:start w:val="1"/>
+      <w:numFmt w:val="bullet"/>
+      <w:lvlText w:val=""/>
+      <w:lvlJc w:val="left"/>
+      <w:pPr>
+        <w:ind w:left="2880" w:hanging="360"/>
+      </w:pPr>
+      <w:rPr>
+        <w:rFonts w:ascii="Symbol" w:hAnsi="Symbol" w:hint="default"/>
+      </w:rPr>
+    </w:lvl>
+    <w:lvl w:ilvl="4" w:tplc="04090003" w:tentative="1">
+      <w:start w:val="1"/>
+      <w:numFmt w:val="bullet"/>
+      <w:lvlText w:val="o"/>
+      <w:lvlJc w:val="left"/>
+      <w:pPr>
+        <w:ind w:left="3600" w:hanging="360"/>
+      </w:pPr>
+      <w:rPr>
+        <w:rFonts w:ascii="Courier New" w:hAnsi="Courier New" w:cs="Courier New" w:hint="default"/>
+      </w:rPr>
+    </w:lvl>
+    <w:lvl w:ilvl="5" w:tplc="04090005" w:tentative="1">
+      <w:start w:val="1"/>
+      <w:numFmt w:val="bullet"/>
+      <w:lvlText w:val=""/>
+      <w:lvlJc w:val="left"/>
+      <w:pPr>
+        <w:ind w:left="4320" w:hanging="360"/>
+      </w:pPr>
+      <w:rPr>
+        <w:rFonts w:ascii="Wingdings" w:hAnsi="Wingdings" w:hint="default"/>
+      </w:rPr>
+    </w:lvl>
+    <w:lvl w:ilvl="6" w:tplc="04090001" w:tentative="1">
+      <w:start w:val="1"/>
+      <w:numFmt w:val="bullet"/>
+      <w:lvlText w:val=""/>
+      <w:lvlJc w:val="left"/>
+      <w:pPr>
+        <w:ind w:left="5040" w:hanging="360"/>
+      </w:pPr>
+      <w:rPr>
+        <w:rFonts w:ascii="Symbol" w:hAnsi="Symbol" w:hint="default"/>
+      </w:rPr>
+    </w:lvl>
+    <w:lvl w:ilvl="7" w:tplc="04090003" w:tentative="1">
+      <w:start w:val="1"/>
+      <w:numFmt w:val="bullet"/>
+      <w:lvlText w:val="o"/>
+      <w:lvlJc w:val="left"/>
+      <w:pPr>
+        <w:ind w:left="5760" w:hanging="360"/>
+      </w:pPr>
+      <w:rPr>
+        <w:rFonts w:ascii="Courier New" w:hAnsi="Courier New" w:cs="Courier New" w:hint="default"/>
+      </w:rPr>
+    </w:lvl>
+    <w:lvl w:ilvl="8" w:tplc="04090005" w:tentative="1">
+      <w:start w:val="1"/>
+      <w:numFmt w:val="bullet"/>
+      <w:lvlText w:val=""/>
+      <w:lvlJc w:val="left"/>
+      <w:pPr>
+        <w:ind w:left="6480" w:hanging="360"/>
+      </w:pPr>
+      <w:rPr>
+        <w:rFonts w:ascii="Wingdings" w:hAnsi="Wingdings" w:hint="default"/>
+      </w:rPr>
+    </w:lvl>
+  </w:abstractNum>
+  <w:abstractNum w:abstractNumId="4" w15:restartNumberingAfterBreak="0">
     <w:nsid w:val="320A6EBC"/>
     <w:multiLevelType w:val="hybridMultilevel"/>
     <w:tmpl w:val="176AA2AC"/>
@@ -14998,7 +15731,7 @@
       </w:pPr>
     </w:lvl>
   </w:abstractNum>
-  <w:abstractNum w:abstractNumId="4" w15:restartNumberingAfterBreak="0">
+  <w:abstractNum w:abstractNumId="5" w15:restartNumberingAfterBreak="0">
     <w:nsid w:val="3AFA3957"/>
     <w:multiLevelType w:val="hybridMultilevel"/>
     <w:tmpl w:val="E7D474E4"/>
@@ -15111,7 +15844,7 @@
       </w:rPr>
     </w:lvl>
   </w:abstractNum>
-  <w:abstractNum w:abstractNumId="5" w15:restartNumberingAfterBreak="0">
+  <w:abstractNum w:abstractNumId="6" w15:restartNumberingAfterBreak="0">
     <w:nsid w:val="3C0B38A3"/>
     <w:multiLevelType w:val="hybridMultilevel"/>
     <w:tmpl w:val="1F0EDAA6"/>
@@ -15224,7 +15957,7 @@
       </w:rPr>
     </w:lvl>
   </w:abstractNum>
-  <w:abstractNum w:abstractNumId="6" w15:restartNumberingAfterBreak="0">
+  <w:abstractNum w:abstractNumId="7" w15:restartNumberingAfterBreak="0">
     <w:nsid w:val="497A240F"/>
     <w:multiLevelType w:val="hybridMultilevel"/>
     <w:tmpl w:val="073E54D2"/>
@@ -15310,7 +16043,7 @@
       </w:pPr>
     </w:lvl>
   </w:abstractNum>
-  <w:abstractNum w:abstractNumId="7" w15:restartNumberingAfterBreak="0">
+  <w:abstractNum w:abstractNumId="8" w15:restartNumberingAfterBreak="0">
     <w:nsid w:val="55184210"/>
     <w:multiLevelType w:val="hybridMultilevel"/>
     <w:tmpl w:val="05F87AC4"/>
@@ -15396,7 +16129,7 @@
       </w:pPr>
     </w:lvl>
   </w:abstractNum>
-  <w:abstractNum w:abstractNumId="8" w15:restartNumberingAfterBreak="0">
+  <w:abstractNum w:abstractNumId="9" w15:restartNumberingAfterBreak="0">
     <w:nsid w:val="5DCD4DDC"/>
     <w:multiLevelType w:val="hybridMultilevel"/>
     <w:tmpl w:val="7D742840"/>
@@ -15482,7 +16215,7 @@
       </w:pPr>
     </w:lvl>
   </w:abstractNum>
-  <w:abstractNum w:abstractNumId="9" w15:restartNumberingAfterBreak="0">
+  <w:abstractNum w:abstractNumId="10" w15:restartNumberingAfterBreak="0">
     <w:nsid w:val="6DE24863"/>
     <w:multiLevelType w:val="hybridMultilevel"/>
     <w:tmpl w:val="7B167DDC"/>
@@ -15595,7 +16328,7 @@
       </w:rPr>
     </w:lvl>
   </w:abstractNum>
-  <w:abstractNum w:abstractNumId="10" w15:restartNumberingAfterBreak="0">
+  <w:abstractNum w:abstractNumId="11" w15:restartNumberingAfterBreak="0">
     <w:nsid w:val="70E00696"/>
     <w:multiLevelType w:val="hybridMultilevel"/>
     <w:tmpl w:val="A3E4FB7A"/>
@@ -15708,7 +16441,93 @@
       </w:rPr>
     </w:lvl>
   </w:abstractNum>
-  <w:abstractNum w:abstractNumId="11" w15:restartNumberingAfterBreak="0">
+  <w:abstractNum w:abstractNumId="12" w15:restartNumberingAfterBreak="0">
+    <w:nsid w:val="74E65A94"/>
+    <w:multiLevelType w:val="hybridMultilevel"/>
+    <w:tmpl w:val="68C4938A"/>
+    <w:lvl w:ilvl="0" w:tplc="0409000F">
+      <w:start w:val="1"/>
+      <w:numFmt w:val="decimal"/>
+      <w:lvlText w:val="%1."/>
+      <w:lvlJc w:val="left"/>
+      <w:pPr>
+        <w:ind w:left="720" w:hanging="360"/>
+      </w:pPr>
+    </w:lvl>
+    <w:lvl w:ilvl="1" w:tplc="04090019" w:tentative="1">
+      <w:start w:val="1"/>
+      <w:numFmt w:val="lowerLetter"/>
+      <w:lvlText w:val="%2."/>
+      <w:lvlJc w:val="left"/>
+      <w:pPr>
+        <w:ind w:left="1440" w:hanging="360"/>
+      </w:pPr>
+    </w:lvl>
+    <w:lvl w:ilvl="2" w:tplc="0409001B" w:tentative="1">
+      <w:start w:val="1"/>
+      <w:numFmt w:val="lowerRoman"/>
+      <w:lvlText w:val="%3."/>
+      <w:lvlJc w:val="right"/>
+      <w:pPr>
+        <w:ind w:left="2160" w:hanging="180"/>
+      </w:pPr>
+    </w:lvl>
+    <w:lvl w:ilvl="3" w:tplc="0409000F" w:tentative="1">
+      <w:start w:val="1"/>
+      <w:numFmt w:val="decimal"/>
+      <w:lvlText w:val="%4."/>
+      <w:lvlJc w:val="left"/>
+      <w:pPr>
+        <w:ind w:left="2880" w:hanging="360"/>
+      </w:pPr>
+    </w:lvl>
+    <w:lvl w:ilvl="4" w:tplc="04090019" w:tentative="1">
+      <w:start w:val="1"/>
+      <w:numFmt w:val="lowerLetter"/>
+      <w:lvlText w:val="%5."/>
+      <w:lvlJc w:val="left"/>
+      <w:pPr>
+        <w:ind w:left="3600" w:hanging="360"/>
+      </w:pPr>
+    </w:lvl>
+    <w:lvl w:ilvl="5" w:tplc="0409001B" w:tentative="1">
+      <w:start w:val="1"/>
+      <w:numFmt w:val="lowerRoman"/>
+      <w:lvlText w:val="%6."/>
+      <w:lvlJc w:val="right"/>
+      <w:pPr>
+        <w:ind w:left="4320" w:hanging="180"/>
+      </w:pPr>
+    </w:lvl>
+    <w:lvl w:ilvl="6" w:tplc="0409000F" w:tentative="1">
+      <w:start w:val="1"/>
+      <w:numFmt w:val="decimal"/>
+      <w:lvlText w:val="%7."/>
+      <w:lvlJc w:val="left"/>
+      <w:pPr>
+        <w:ind w:left="5040" w:hanging="360"/>
+      </w:pPr>
+    </w:lvl>
+    <w:lvl w:ilvl="7" w:tplc="04090019" w:tentative="1">
+      <w:start w:val="1"/>
+      <w:numFmt w:val="lowerLetter"/>
+      <w:lvlText w:val="%8."/>
+      <w:lvlJc w:val="left"/>
+      <w:pPr>
+        <w:ind w:left="5760" w:hanging="360"/>
+      </w:pPr>
+    </w:lvl>
+    <w:lvl w:ilvl="8" w:tplc="0409001B" w:tentative="1">
+      <w:start w:val="1"/>
+      <w:numFmt w:val="lowerRoman"/>
+      <w:lvlText w:val="%9."/>
+      <w:lvlJc w:val="right"/>
+      <w:pPr>
+        <w:ind w:left="6480" w:hanging="180"/>
+      </w:pPr>
+    </w:lvl>
+  </w:abstractNum>
+  <w:abstractNum w:abstractNumId="13" w15:restartNumberingAfterBreak="0">
     <w:nsid w:val="7D6903CA"/>
     <w:multiLevelType w:val="multilevel"/>
     <w:tmpl w:val="04130025"/>
@@ -15803,7 +16622,7 @@
       </w:pPr>
     </w:lvl>
   </w:abstractNum>
-  <w:abstractNum w:abstractNumId="12" w15:restartNumberingAfterBreak="0">
+  <w:abstractNum w:abstractNumId="14" w15:restartNumberingAfterBreak="0">
     <w:nsid w:val="7FD96C91"/>
     <w:multiLevelType w:val="hybridMultilevel"/>
     <w:tmpl w:val="176AA2AC"/>
@@ -15893,43 +16712,49 @@
     <w:abstractNumId w:val="1"/>
   </w:num>
   <w:num w:numId="2">
-    <w:abstractNumId w:val="12"/>
+    <w:abstractNumId w:val="14"/>
   </w:num>
   <w:num w:numId="3">
-    <w:abstractNumId w:val="6"/>
+    <w:abstractNumId w:val="7"/>
   </w:num>
   <w:num w:numId="4">
-    <w:abstractNumId w:val="7"/>
+    <w:abstractNumId w:val="8"/>
   </w:num>
   <w:num w:numId="5">
-    <w:abstractNumId w:val="8"/>
+    <w:abstractNumId w:val="9"/>
   </w:num>
   <w:num w:numId="6">
-    <w:abstractNumId w:val="3"/>
+    <w:abstractNumId w:val="4"/>
   </w:num>
   <w:num w:numId="7">
     <w:abstractNumId w:val="0"/>
   </w:num>
   <w:num w:numId="8">
-    <w:abstractNumId w:val="9"/>
+    <w:abstractNumId w:val="10"/>
   </w:num>
   <w:num w:numId="9">
-    <w:abstractNumId w:val="10"/>
+    <w:abstractNumId w:val="11"/>
   </w:num>
   <w:num w:numId="10">
-    <w:abstractNumId w:val="5"/>
+    <w:abstractNumId w:val="6"/>
   </w:num>
   <w:num w:numId="11">
-    <w:abstractNumId w:val="11"/>
+    <w:abstractNumId w:val="13"/>
   </w:num>
   <w:num w:numId="12">
-    <w:abstractNumId w:val="11"/>
+    <w:abstractNumId w:val="13"/>
   </w:num>
   <w:num w:numId="13">
-    <w:abstractNumId w:val="4"/>
+    <w:abstractNumId w:val="5"/>
   </w:num>
   <w:num w:numId="14">
     <w:abstractNumId w:val="2"/>
+  </w:num>
+  <w:num w:numId="15">
+    <w:abstractNumId w:val="3"/>
+  </w:num>
+  <w:num w:numId="16">
+    <w:abstractNumId w:val="12"/>
   </w:num>
 </w:numbering>
 </file>
@@ -17086,7 +17911,7 @@
 </file>
 
 <file path=customXml/itemProps1.xml><?xml version="1.0" encoding="utf-8"?>
-<ds:datastoreItem xmlns:ds="http://schemas.openxmlformats.org/officeDocument/2006/customXml" ds:itemID="{C86CE050-3D86-452B-8F86-7FCFBA922368}">
+<ds:datastoreItem xmlns:ds="http://schemas.openxmlformats.org/officeDocument/2006/customXml" ds:itemID="{1E192608-0695-4CA4-8FC2-43E01D6189BC}">
   <ds:schemaRefs>
     <ds:schemaRef ds:uri="http://schemas.openxmlformats.org/officeDocument/2006/bibliography"/>
   </ds:schemaRefs>

</xml_diff>

<commit_message>
auto update when a materialized collection is created or deleted
</commit_message>
<xml_diff>
--- a/Manual.docx
+++ b/Manual.docx
@@ -9,19 +9,11 @@
           <w:lang w:val="en-US"/>
         </w:rPr>
       </w:pPr>
-      <w:proofErr w:type="gramStart"/>
-      <w:r>
-        <w:rPr>
-          <w:lang w:val="en-US"/>
-        </w:rPr>
-        <w:t>Analysis</w:t>
-      </w:r>
-      <w:proofErr w:type="gramEnd"/>
-      <w:r>
-        <w:rPr>
-          <w:lang w:val="en-US"/>
-        </w:rPr>
-        <w:t xml:space="preserve"> </w:t>
+      <w:r>
+        <w:rPr>
+          <w:lang w:val="en-US"/>
+        </w:rPr>
+        <w:t xml:space="preserve">Analysis </w:t>
       </w:r>
       <w:r>
         <w:rPr>
@@ -1495,23 +1487,7 @@
                 <w:noProof/>
                 <w:lang w:val="en-US"/>
               </w:rPr>
-              <w:t xml:space="preserve"> Ad</w:t>
-            </w:r>
-            <w:r>
-              <w:rPr>
-                <w:rStyle w:val="Hyperlink"/>
-                <w:noProof/>
-                <w:lang w:val="en-US"/>
-              </w:rPr>
-              <w:t>d</w:t>
-            </w:r>
-            <w:r>
-              <w:rPr>
-                <w:rStyle w:val="Hyperlink"/>
-                <w:noProof/>
-                <w:lang w:val="en-US"/>
-              </w:rPr>
-              <w:t xml:space="preserve"> Shapefile</w:t>
+              <w:t xml:space="preserve"> Add Shapefile</w:t>
             </w:r>
             <w:r>
               <w:rPr>
@@ -6952,23 +6928,7 @@
         <w:rPr>
           <w:lang w:val="en-US"/>
         </w:rPr>
-        <w:t xml:space="preserve">software is </w:t>
-      </w:r>
-      <w:proofErr w:type="spellStart"/>
-      <w:proofErr w:type="gramStart"/>
-      <w:r>
-        <w:rPr>
-          <w:lang w:val="en-US"/>
-        </w:rPr>
-        <w:t>build</w:t>
-      </w:r>
-      <w:proofErr w:type="spellEnd"/>
-      <w:proofErr w:type="gramEnd"/>
-      <w:r>
-        <w:rPr>
-          <w:lang w:val="en-US"/>
-        </w:rPr>
-        <w:t xml:space="preserve"> upon Smallworld </w:t>
+        <w:t xml:space="preserve">software is build upon Smallworld </w:t>
       </w:r>
       <w:r>
         <w:rPr>
@@ -7035,7 +6995,6 @@
           <w:lang w:val="en-US"/>
         </w:rPr>
       </w:pPr>
-      <w:proofErr w:type="spellStart"/>
       <w:r>
         <w:rPr>
           <w:lang w:val="en-US"/>
@@ -7048,7 +7007,6 @@
         </w:rPr>
         <w:t>_workspace</w:t>
       </w:r>
-      <w:proofErr w:type="spellEnd"/>
       <w:r>
         <w:rPr>
           <w:lang w:val="en-US"/>
@@ -7067,14 +7025,12 @@
           <w:lang w:val="en-US"/>
         </w:rPr>
       </w:pPr>
-      <w:proofErr w:type="spellStart"/>
       <w:r>
         <w:rPr>
           <w:lang w:val="en-US"/>
         </w:rPr>
         <w:t>analysis_workspace_framework</w:t>
       </w:r>
-      <w:proofErr w:type="spellEnd"/>
       <w:r>
         <w:rPr>
           <w:lang w:val="en-US"/>
@@ -7093,7 +7049,6 @@
           <w:lang w:val="en-US"/>
         </w:rPr>
       </w:pPr>
-      <w:proofErr w:type="spellStart"/>
       <w:r>
         <w:rPr>
           <w:lang w:val="en-US"/>
@@ -7106,26 +7061,11 @@
         </w:rPr>
         <w:t>_workspace_test</w:t>
       </w:r>
-      <w:proofErr w:type="spellEnd"/>
-      <w:r>
-        <w:rPr>
-          <w:lang w:val="en-US"/>
-        </w:rPr>
-        <w:t xml:space="preserve">: test module to run on </w:t>
-      </w:r>
-      <w:proofErr w:type="spellStart"/>
-      <w:r>
-        <w:rPr>
-          <w:lang w:val="en-US"/>
-        </w:rPr>
-        <w:t>munit</w:t>
-      </w:r>
-      <w:proofErr w:type="spellEnd"/>
-      <w:r>
-        <w:rPr>
-          <w:lang w:val="en-US"/>
-        </w:rPr>
-        <w:t xml:space="preserve"> in a Cambridge environment.</w:t>
+      <w:r>
+        <w:rPr>
+          <w:lang w:val="en-US"/>
+        </w:rPr>
+        <w:t>: test module to run on munit in a Cambridge environment.</w:t>
       </w:r>
     </w:p>
     <w:p>
@@ -7152,14 +7092,12 @@
         </w:rPr>
         <w:t xml:space="preserve">First load the </w:t>
       </w:r>
-      <w:proofErr w:type="spellStart"/>
       <w:r>
         <w:rPr>
           <w:lang w:val="en-US"/>
         </w:rPr>
         <w:t>analysis_workspace_framework</w:t>
       </w:r>
-      <w:proofErr w:type="spellEnd"/>
       <w:r>
         <w:rPr>
           <w:lang w:val="en-US"/>
@@ -7170,35 +7108,7 @@
         <w:rPr>
           <w:lang w:val="en-US"/>
         </w:rPr>
-        <w:t xml:space="preserve">module using either </w:t>
-      </w:r>
-      <w:proofErr w:type="spellStart"/>
-      <w:r>
-        <w:rPr>
-          <w:lang w:val="en-US"/>
-        </w:rPr>
-        <w:t>sw_module_dialog</w:t>
-      </w:r>
-      <w:proofErr w:type="spellEnd"/>
-      <w:r>
-        <w:rPr>
-          <w:lang w:val="en-US"/>
-        </w:rPr>
-        <w:t xml:space="preserve"> or the </w:t>
-      </w:r>
-      <w:proofErr w:type="spellStart"/>
-      <w:r>
-        <w:rPr>
-          <w:lang w:val="en-US"/>
-        </w:rPr>
-        <w:t>sw_module_manager</w:t>
-      </w:r>
-      <w:proofErr w:type="spellEnd"/>
-      <w:r>
-        <w:rPr>
-          <w:lang w:val="en-US"/>
-        </w:rPr>
-        <w:t>.</w:t>
+        <w:t>module using either sw_module_dialog or the sw_module_manager.</w:t>
       </w:r>
     </w:p>
     <w:p>
@@ -7230,57 +7140,7 @@
         <w:rPr>
           <w:lang w:val="en-US"/>
         </w:rPr>
-        <w:t>&lt;plugin name="</w:t>
-      </w:r>
-      <w:proofErr w:type="spellStart"/>
-      <w:r>
-        <w:rPr>
-          <w:lang w:val="en-US"/>
-        </w:rPr>
-        <w:t>analysis_plugin</w:t>
-      </w:r>
-      <w:proofErr w:type="spellEnd"/>
-      <w:r>
-        <w:rPr>
-          <w:lang w:val="en-US"/>
-        </w:rPr>
-        <w:t xml:space="preserve">" </w:t>
-      </w:r>
-      <w:proofErr w:type="spellStart"/>
-      <w:r>
-        <w:rPr>
-          <w:lang w:val="en-US"/>
-        </w:rPr>
-        <w:t>class_name</w:t>
-      </w:r>
-      <w:proofErr w:type="spellEnd"/>
-      <w:r>
-        <w:rPr>
-          <w:lang w:val="en-US"/>
-        </w:rPr>
-        <w:t>="</w:t>
-      </w:r>
-      <w:proofErr w:type="spellStart"/>
-      <w:proofErr w:type="gramStart"/>
-      <w:r>
-        <w:rPr>
-          <w:lang w:val="en-US"/>
-        </w:rPr>
-        <w:t>rwan:framework</w:t>
-      </w:r>
-      <w:proofErr w:type="gramEnd"/>
-      <w:r>
-        <w:rPr>
-          <w:lang w:val="en-US"/>
-        </w:rPr>
-        <w:t>_plugin</w:t>
-      </w:r>
-      <w:proofErr w:type="spellEnd"/>
-      <w:r>
-        <w:rPr>
-          <w:lang w:val="en-US"/>
-        </w:rPr>
-        <w:t>"</w:t>
+        <w:t>&lt;plugin name="analysis_plugin" class_name="rwan:framework_plugin"</w:t>
       </w:r>
       <w:r>
         <w:rPr>
@@ -7350,35 +7210,7 @@
         <w:rPr>
           <w:lang w:val="en-US"/>
         </w:rPr>
-        <w:t>&lt;action name="</w:t>
-      </w:r>
-      <w:proofErr w:type="spellStart"/>
-      <w:r>
-        <w:rPr>
-          <w:lang w:val="en-US"/>
-        </w:rPr>
-        <w:t>analysis_</w:t>
-      </w:r>
-      <w:proofErr w:type="gramStart"/>
-      <w:r>
-        <w:rPr>
-          <w:lang w:val="en-US"/>
-        </w:rPr>
-        <w:t>plugin.activate</w:t>
-      </w:r>
-      <w:proofErr w:type="gramEnd"/>
-      <w:r>
-        <w:rPr>
-          <w:lang w:val="en-US"/>
-        </w:rPr>
-        <w:t>_framework</w:t>
-      </w:r>
-      <w:proofErr w:type="spellEnd"/>
-      <w:r>
-        <w:rPr>
-          <w:lang w:val="en-US"/>
-        </w:rPr>
-        <w:t>"/&gt;</w:t>
+        <w:t>&lt;action name="analysis_plugin.activate_framework"/&gt;</w:t>
       </w:r>
     </w:p>
     <w:p>
@@ -7971,19 +7803,11 @@
         </w:rPr>
         <w:t xml:space="preserve"> Before you do any analysis, you need to add the relevant </w:t>
       </w:r>
-      <w:proofErr w:type="spellStart"/>
-      <w:r>
-        <w:rPr>
-          <w:lang w:val="en-US"/>
-        </w:rPr>
-        <w:t>smallworld</w:t>
-      </w:r>
-      <w:proofErr w:type="spellEnd"/>
-      <w:r>
-        <w:rPr>
-          <w:lang w:val="en-US"/>
-        </w:rPr>
-        <w:t xml:space="preserve"> collection</w:t>
+      <w:r>
+        <w:rPr>
+          <w:lang w:val="en-US"/>
+        </w:rPr>
+        <w:t>smallworld collection</w:t>
       </w:r>
       <w:r>
         <w:rPr>
@@ -8064,55 +7888,23 @@
         </w:rPr>
         <w:t xml:space="preserve"> to select the available </w:t>
       </w:r>
-      <w:proofErr w:type="spellStart"/>
-      <w:r>
-        <w:rPr>
-          <w:lang w:val="en-US"/>
-        </w:rPr>
-        <w:t>smallworld</w:t>
-      </w:r>
-      <w:proofErr w:type="spellEnd"/>
-      <w:r>
-        <w:rPr>
-          <w:lang w:val="en-US"/>
-        </w:rPr>
-        <w:t xml:space="preserve"> collections </w:t>
-      </w:r>
-      <w:r>
-        <w:rPr>
-          <w:lang w:val="en-US"/>
-        </w:rPr>
-        <w:t xml:space="preserve">in the application to add to the AF. You can also select a few objects </w:t>
-      </w:r>
-      <w:proofErr w:type="gramStart"/>
-      <w:r>
-        <w:rPr>
-          <w:lang w:val="en-US"/>
-        </w:rPr>
-        <w:t>in</w:t>
-      </w:r>
-      <w:proofErr w:type="gramEnd"/>
-      <w:r>
-        <w:rPr>
-          <w:lang w:val="en-US"/>
-        </w:rPr>
-        <w:t xml:space="preserve"> the map and add their underlying </w:t>
-      </w:r>
-      <w:proofErr w:type="spellStart"/>
-      <w:proofErr w:type="gramStart"/>
-      <w:r>
-        <w:rPr>
-          <w:lang w:val="en-US"/>
-        </w:rPr>
-        <w:t>smallworld</w:t>
-      </w:r>
-      <w:proofErr w:type="spellEnd"/>
-      <w:proofErr w:type="gramEnd"/>
-      <w:r>
-        <w:rPr>
-          <w:lang w:val="en-US"/>
-        </w:rPr>
-        <w:t xml:space="preserve"> collections </w:t>
+      <w:r>
+        <w:rPr>
+          <w:lang w:val="en-US"/>
+        </w:rPr>
+        <w:t xml:space="preserve">smallworld collections </w:t>
+      </w:r>
+      <w:r>
+        <w:rPr>
+          <w:lang w:val="en-US"/>
+        </w:rPr>
+        <w:t xml:space="preserve">in the application to add to the AF. You can also select a few objects in the map and add their underlying </w:t>
+      </w:r>
+      <w:r>
+        <w:rPr>
+          <w:lang w:val="en-US"/>
+        </w:rPr>
+        <w:t xml:space="preserve">smallworld collections </w:t>
       </w:r>
       <w:r>
         <w:rPr>
@@ -8178,21 +7970,7 @@
         <w:rPr>
           <w:lang w:val="en-US"/>
         </w:rPr>
-        <w:t xml:space="preserve">. </w:t>
-      </w:r>
-      <w:proofErr w:type="gramStart"/>
-      <w:r>
-        <w:rPr>
-          <w:lang w:val="en-US"/>
-        </w:rPr>
-        <w:t>Also</w:t>
-      </w:r>
-      <w:proofErr w:type="gramEnd"/>
-      <w:r>
-        <w:rPr>
-          <w:lang w:val="en-US"/>
-        </w:rPr>
-        <w:t xml:space="preserve"> you can use the Explorer or Scrapbook to get your records.</w:t>
+        <w:t>. Also you can use the Explorer or Scrapbook to get your records.</w:t>
       </w:r>
     </w:p>
     <w:p>
@@ -8662,21 +8440,7 @@
         <w:rPr>
           <w:lang w:val="en-US"/>
         </w:rPr>
-        <w:t xml:space="preserve">You </w:t>
-      </w:r>
-      <w:proofErr w:type="gramStart"/>
-      <w:r>
-        <w:rPr>
-          <w:lang w:val="en-US"/>
-        </w:rPr>
-        <w:t>can no</w:t>
-      </w:r>
-      <w:proofErr w:type="gramEnd"/>
-      <w:r>
-        <w:rPr>
-          <w:lang w:val="en-US"/>
-        </w:rPr>
-        <w:t xml:space="preserve"> view the result by highlighting the hotels or exporting them to Excel</w:t>
+        <w:t>You can no view the result by highlighting the hotels or exporting them to Excel</w:t>
       </w:r>
     </w:p>
     <w:p>
@@ -8856,21 +8620,7 @@
         <w:rPr>
           <w:lang w:val="en-US"/>
         </w:rPr>
-        <w:t xml:space="preserve">You use area collections to manipulate areas using typical areal functions like Union, </w:t>
-      </w:r>
-      <w:proofErr w:type="spellStart"/>
-      <w:r>
-        <w:rPr>
-          <w:lang w:val="en-US"/>
-        </w:rPr>
-        <w:t>Xor</w:t>
-      </w:r>
-      <w:proofErr w:type="spellEnd"/>
-      <w:r>
-        <w:rPr>
-          <w:lang w:val="en-US"/>
-        </w:rPr>
-        <w:t>, Intersection, Subtraction.</w:t>
+        <w:t>You use area collections to manipulate areas using typical areal functions like Union, Xor, Intersection, Subtraction.</w:t>
       </w:r>
     </w:p>
     <w:p>
@@ -9030,19 +8780,11 @@
           <w:lang w:val="en-US"/>
         </w:rPr>
       </w:pPr>
-      <w:proofErr w:type="gramStart"/>
-      <w:r>
-        <w:rPr>
-          <w:lang w:val="en-US"/>
-        </w:rPr>
-        <w:t>Typically</w:t>
-      </w:r>
-      <w:proofErr w:type="gramEnd"/>
-      <w:r>
-        <w:rPr>
-          <w:lang w:val="en-US"/>
-        </w:rPr>
-        <w:t xml:space="preserve"> you will use the area collection to build up a specific area then look for records inside that area.</w:t>
+      <w:r>
+        <w:rPr>
+          <w:lang w:val="en-US"/>
+        </w:rPr>
+        <w:t>Typically you will use the area collection to build up a specific area then look for records inside that area.</w:t>
       </w:r>
     </w:p>
     <w:p>
@@ -9816,7 +9558,6 @@
                                 <w:color w:val="FF0000"/>
                               </w:rPr>
                             </w:pPr>
-                            <w:proofErr w:type="spellStart"/>
                             <w:r>
                               <w:rPr>
                                 <w:b/>
@@ -9824,7 +9565,6 @@
                               </w:rPr>
                               <w:t>Workspace</w:t>
                             </w:r>
-                            <w:proofErr w:type="spellEnd"/>
                           </w:p>
                         </w:txbxContent>
                       </wps:txbx>
@@ -10213,7 +9953,6 @@
                                 <w:color w:val="FF0000"/>
                               </w:rPr>
                             </w:pPr>
-                            <w:proofErr w:type="spellStart"/>
                             <w:r>
                               <w:rPr>
                                 <w:b/>
@@ -10221,7 +9960,6 @@
                               </w:rPr>
                               <w:t>Execution</w:t>
                             </w:r>
-                            <w:proofErr w:type="spellEnd"/>
                           </w:p>
                         </w:txbxContent>
                       </wps:txbx>
@@ -10361,21 +10099,7 @@
         <w:rPr>
           <w:lang w:val="en-US"/>
         </w:rPr>
-        <w:t xml:space="preserve">The workspace area shows the analysis collections in the chosen workspace. You can add more </w:t>
-      </w:r>
-      <w:proofErr w:type="gramStart"/>
-      <w:r>
-        <w:rPr>
-          <w:lang w:val="en-US"/>
-        </w:rPr>
-        <w:t>workspaces</w:t>
-      </w:r>
-      <w:proofErr w:type="gramEnd"/>
-      <w:r>
-        <w:rPr>
-          <w:lang w:val="en-US"/>
-        </w:rPr>
-        <w:t xml:space="preserve"> and switch between them.</w:t>
+        <w:t>The workspace area shows the analysis collections in the chosen workspace. You can add more workspaces and switch between them.</w:t>
       </w:r>
     </w:p>
     <w:p>
@@ -10399,51 +10123,7 @@
         <w:rPr>
           <w:lang w:val="en-US"/>
         </w:rPr>
-        <w:t xml:space="preserve">show the results of the analysis collections. Either </w:t>
-      </w:r>
-      <w:proofErr w:type="gramStart"/>
-      <w:r>
-        <w:rPr>
-          <w:lang w:val="en-US"/>
-        </w:rPr>
-        <w:t>send</w:t>
-      </w:r>
-      <w:proofErr w:type="gramEnd"/>
-      <w:r>
-        <w:rPr>
-          <w:lang w:val="en-US"/>
-        </w:rPr>
-        <w:t xml:space="preserve"> to the explorer, </w:t>
-      </w:r>
-      <w:proofErr w:type="spellStart"/>
-      <w:proofErr w:type="gramStart"/>
-      <w:r>
-        <w:rPr>
-          <w:lang w:val="en-US"/>
-        </w:rPr>
-        <w:t>goto</w:t>
-      </w:r>
-      <w:proofErr w:type="spellEnd"/>
-      <w:proofErr w:type="gramEnd"/>
-      <w:r>
-        <w:rPr>
-          <w:lang w:val="en-US"/>
-        </w:rPr>
-        <w:t xml:space="preserve"> the area </w:t>
-      </w:r>
-      <w:proofErr w:type="gramStart"/>
-      <w:r>
-        <w:rPr>
-          <w:lang w:val="en-US"/>
-        </w:rPr>
-        <w:t>in</w:t>
-      </w:r>
-      <w:proofErr w:type="gramEnd"/>
-      <w:r>
-        <w:rPr>
-          <w:lang w:val="en-US"/>
-        </w:rPr>
-        <w:t xml:space="preserve"> the map or highlight it in different colors.</w:t>
+        <w:t>show the results of the analysis collections. Either send to the explorer, goto the area in the map or highlight it in different colors.</w:t>
       </w:r>
     </w:p>
     <w:p>
@@ -10493,21 +10173,7 @@
         <w:rPr>
           <w:lang w:val="en-US"/>
         </w:rPr>
-        <w:t xml:space="preserve">The AF uses a dataset to store the analysis collections. When the AF is started for the first time, there is no dataset yet. </w:t>
-      </w:r>
-      <w:proofErr w:type="gramStart"/>
-      <w:r>
-        <w:rPr>
-          <w:lang w:val="en-US"/>
-        </w:rPr>
-        <w:t>So</w:t>
-      </w:r>
-      <w:proofErr w:type="gramEnd"/>
-      <w:r>
-        <w:rPr>
-          <w:lang w:val="en-US"/>
-        </w:rPr>
-        <w:t xml:space="preserve"> you first </w:t>
+        <w:t xml:space="preserve">The AF uses a dataset to store the analysis collections. When the AF is started for the first time, there is no dataset yet. So you first </w:t>
       </w:r>
       <w:r>
         <w:rPr>
@@ -10543,41 +10209,13 @@
         <w:rPr>
           <w:lang w:val="en-US"/>
         </w:rPr>
-        <w:t xml:space="preserve"> on a local drive or a network drive. The AF needs single user access to the </w:t>
-      </w:r>
-      <w:proofErr w:type="gramStart"/>
-      <w:r>
-        <w:rPr>
-          <w:lang w:val="en-US"/>
-        </w:rPr>
-        <w:t>dataset,</w:t>
-      </w:r>
-      <w:proofErr w:type="gramEnd"/>
-      <w:r>
-        <w:rPr>
-          <w:lang w:val="en-US"/>
-        </w:rPr>
-        <w:t xml:space="preserve"> the dataset </w:t>
-      </w:r>
-      <w:proofErr w:type="spellStart"/>
-      <w:r>
-        <w:rPr>
-          <w:lang w:val="en-US"/>
-        </w:rPr>
-        <w:t xml:space="preserve">can </w:t>
-      </w:r>
-      <w:r>
-        <w:rPr>
-          <w:lang w:val="en-US"/>
-        </w:rPr>
-        <w:t>not</w:t>
-      </w:r>
-      <w:proofErr w:type="spellEnd"/>
-      <w:r>
-        <w:rPr>
-          <w:lang w:val="en-US"/>
-        </w:rPr>
-        <w:t xml:space="preserve"> be shared with other users.</w:t>
+        <w:t xml:space="preserve"> on a local drive or a network drive. The AF needs single user access to the dataset, the dataset can </w:t>
+      </w:r>
+      <w:r>
+        <w:rPr>
+          <w:lang w:val="en-US"/>
+        </w:rPr>
+        <w:t>not be shared with other users.</w:t>
       </w:r>
       <w:r>
         <w:rPr>
@@ -10615,35 +10253,7 @@
         <w:rPr>
           <w:lang w:val="en-US"/>
         </w:rPr>
-        <w:t xml:space="preserve">If any changes are made in the </w:t>
-      </w:r>
-      <w:proofErr w:type="gramStart"/>
-      <w:r>
-        <w:rPr>
-          <w:lang w:val="en-US"/>
-        </w:rPr>
-        <w:t>framework</w:t>
-      </w:r>
-      <w:proofErr w:type="gramEnd"/>
-      <w:r>
-        <w:rPr>
-          <w:lang w:val="en-US"/>
-        </w:rPr>
-        <w:t xml:space="preserve"> then title </w:t>
-      </w:r>
-      <w:proofErr w:type="gramStart"/>
-      <w:r>
-        <w:rPr>
-          <w:lang w:val="en-US"/>
-        </w:rPr>
-        <w:t>show</w:t>
-      </w:r>
-      <w:proofErr w:type="gramEnd"/>
-      <w:r>
-        <w:rPr>
-          <w:lang w:val="en-US"/>
-        </w:rPr>
-        <w:t xml:space="preserve"> asterisks to indicate change. </w:t>
+        <w:t xml:space="preserve">If any changes are made in the framework then title show asterisks to indicate change. </w:t>
       </w:r>
     </w:p>
     <w:p>
@@ -10840,21 +10450,7 @@
         <w:rPr>
           <w:lang w:val="en-US"/>
         </w:rPr>
-        <w:t xml:space="preserve">This will open a dialog to select one or more Smallworld collections. Press Add to add them to workspace (or </w:t>
-      </w:r>
-      <w:proofErr w:type="spellStart"/>
-      <w:r>
-        <w:rPr>
-          <w:lang w:val="en-US"/>
-        </w:rPr>
-        <w:t>doubleclick</w:t>
-      </w:r>
-      <w:proofErr w:type="spellEnd"/>
-      <w:r>
-        <w:rPr>
-          <w:lang w:val="en-US"/>
-        </w:rPr>
-        <w:t>).</w:t>
+        <w:t>This will open a dialog to select one or more Smallworld collections. Press Add to add them to workspace (or doubleclick).</w:t>
       </w:r>
     </w:p>
     <w:p>
@@ -10996,6 +10592,7 @@
       </w:pPr>
       <w:r>
         <w:rPr>
+          <w:noProof/>
           <w:lang w:val="en-US"/>
         </w:rPr>
         <w:lastRenderedPageBreak/>
@@ -11239,21 +10836,7 @@
         <w:rPr>
           <w:lang w:val="en-US"/>
         </w:rPr>
-        <w:t xml:space="preserve">If you </w:t>
-      </w:r>
-      <w:proofErr w:type="gramStart"/>
-      <w:r>
-        <w:rPr>
-          <w:lang w:val="en-US"/>
-        </w:rPr>
-        <w:t>like</w:t>
-      </w:r>
-      <w:proofErr w:type="gramEnd"/>
-      <w:r>
-        <w:rPr>
-          <w:lang w:val="en-US"/>
-        </w:rPr>
-        <w:t xml:space="preserve"> to check the imported data, use Refresh Application </w:t>
+        <w:t xml:space="preserve">If you like to check the imported data, use Refresh Application </w:t>
       </w:r>
       <w:r>
         <w:rPr>
@@ -11305,6 +10888,7 @@
       </w:pPr>
       <w:r>
         <w:rPr>
+          <w:noProof/>
           <w:lang w:val="en-US"/>
         </w:rPr>
         <w:drawing>
@@ -11354,21 +10938,7 @@
         <w:rPr>
           <w:lang w:val="en-US"/>
         </w:rPr>
-        <w:t xml:space="preserve">You can now use the Object Editor, the Browser and other Smallworld tools to analyze the imported data. The style of the </w:t>
-      </w:r>
-      <w:proofErr w:type="gramStart"/>
-      <w:r>
-        <w:rPr>
-          <w:lang w:val="en-US"/>
-        </w:rPr>
-        <w:t>geometries</w:t>
-      </w:r>
-      <w:proofErr w:type="gramEnd"/>
-      <w:r>
-        <w:rPr>
-          <w:lang w:val="en-US"/>
-        </w:rPr>
-        <w:t xml:space="preserve"> will be the default style, since the ACE is not configured obviously for this data.</w:t>
+        <w:t>You can now use the Object Editor, the Browser and other Smallworld tools to analyze the imported data. The style of the geometries will be the default style, since the ACE is not configured obviously for this data.</w:t>
       </w:r>
     </w:p>
     <w:p>
@@ -11730,21 +11300,7 @@
         <w:rPr>
           <w:lang w:val="en-US"/>
         </w:rPr>
-        <w:t xml:space="preserve">This will add the selection in the main map to the workspace. Each geometry type will be converted </w:t>
-      </w:r>
-      <w:proofErr w:type="gramStart"/>
-      <w:r>
-        <w:rPr>
-          <w:lang w:val="en-US"/>
-        </w:rPr>
-        <w:t>to</w:t>
-      </w:r>
-      <w:proofErr w:type="gramEnd"/>
-      <w:r>
-        <w:rPr>
-          <w:lang w:val="en-US"/>
-        </w:rPr>
-        <w:t xml:space="preserve"> a separate geometry collection, except for the areas who will be combined in one area collection.</w:t>
+        <w:t>This will add the selection in the main map to the workspace. Each geometry type will be converted to a separate geometry collection, except for the areas who will be combined in one area collection.</w:t>
       </w:r>
     </w:p>
     <w:p>
@@ -11924,21 +11480,7 @@
         <w:rPr>
           <w:lang w:val="en-US"/>
         </w:rPr>
-        <w:t xml:space="preserve">up the collection in a large </w:t>
-      </w:r>
-      <w:proofErr w:type="gramStart"/>
-      <w:r>
-        <w:rPr>
-          <w:lang w:val="en-US"/>
-        </w:rPr>
-        <w:t>list</w:t>
-      </w:r>
-      <w:proofErr w:type="gramEnd"/>
-      <w:r>
-        <w:rPr>
-          <w:lang w:val="en-US"/>
-        </w:rPr>
-        <w:t xml:space="preserve"> but you </w:t>
+        <w:t xml:space="preserve">up the collection in a large list but you </w:t>
       </w:r>
       <w:r>
         <w:rPr>
@@ -11950,21 +11492,7 @@
         <w:rPr>
           <w:lang w:val="en-US"/>
         </w:rPr>
-        <w:t xml:space="preserve"> simply select the element from the collection </w:t>
-      </w:r>
-      <w:proofErr w:type="gramStart"/>
-      <w:r>
-        <w:rPr>
-          <w:lang w:val="en-US"/>
-        </w:rPr>
-        <w:t>in</w:t>
-      </w:r>
-      <w:proofErr w:type="gramEnd"/>
-      <w:r>
-        <w:rPr>
-          <w:lang w:val="en-US"/>
-        </w:rPr>
-        <w:t xml:space="preserve"> the map.</w:t>
+        <w:t xml:space="preserve"> simply select the element from the collection in the map.</w:t>
       </w:r>
     </w:p>
     <w:p>
@@ -12312,21 +11840,7 @@
         <w:rPr>
           <w:lang w:val="en-US"/>
         </w:rPr>
-        <w:t xml:space="preserve"> basic operations to filter an analysis </w:t>
-      </w:r>
-      <w:proofErr w:type="gramStart"/>
-      <w:r>
-        <w:rPr>
-          <w:lang w:val="en-US"/>
-        </w:rPr>
-        <w:t>collection;</w:t>
-      </w:r>
-      <w:proofErr w:type="gramEnd"/>
-      <w:r>
-        <w:rPr>
-          <w:lang w:val="en-US"/>
-        </w:rPr>
-        <w:t xml:space="preserve"> either filter by geometry</w:t>
+        <w:t xml:space="preserve"> basic operations to filter an analysis collection; either filter by geometry</w:t>
       </w:r>
       <w:r>
         <w:rPr>
@@ -12426,21 +11940,7 @@
         <w:rPr>
           <w:lang w:val="en-US"/>
         </w:rPr>
-        <w:t xml:space="preserve">This will filter a collection by only allowing records that have a certain geometrical interaction with another collection. For this to work you will have to select a </w:t>
-      </w:r>
-      <w:proofErr w:type="gramStart"/>
-      <w:r>
-        <w:rPr>
-          <w:lang w:val="en-US"/>
-        </w:rPr>
-        <w:t>record collection</w:t>
-      </w:r>
-      <w:proofErr w:type="gramEnd"/>
-      <w:r>
-        <w:rPr>
-          <w:lang w:val="en-US"/>
-        </w:rPr>
-        <w:t xml:space="preserve"> (the one to be filtered) and an area or spatial collection. </w:t>
+        <w:t xml:space="preserve">This will filter a collection by only allowing records that have a certain geometrical interaction with another collection. For this to work you will have to select a record collection (the one to be filtered) and an area or spatial collection. </w:t>
       </w:r>
     </w:p>
     <w:p>
@@ -12540,21 +12040,7 @@
         <w:rPr>
           <w:lang w:val="en-US"/>
         </w:rPr>
-        <w:t xml:space="preserve">If you want to combine two record collections, then you </w:t>
-      </w:r>
-      <w:proofErr w:type="gramStart"/>
-      <w:r>
-        <w:rPr>
-          <w:lang w:val="en-US"/>
-        </w:rPr>
-        <w:t>have to</w:t>
-      </w:r>
-      <w:proofErr w:type="gramEnd"/>
-      <w:r>
-        <w:rPr>
-          <w:lang w:val="en-US"/>
-        </w:rPr>
-        <w:t xml:space="preserve"> convert one of them to a geometry collection using </w:t>
+        <w:t xml:space="preserve">If you want to combine two record collections, then you have to convert one of them to a geometry collection using </w:t>
       </w:r>
       <w:r>
         <w:rPr>
@@ -12703,21 +12189,7 @@
         <w:rPr>
           <w:lang w:val="en-US"/>
         </w:rPr>
-        <w:t xml:space="preserve">This will filter a collection by checking for the distance to another object. Only the records that are near the object will be yielded. Use this filter to find objects near another one. You </w:t>
-      </w:r>
-      <w:proofErr w:type="gramStart"/>
-      <w:r>
-        <w:rPr>
-          <w:lang w:val="en-US"/>
-        </w:rPr>
-        <w:t>have to</w:t>
-      </w:r>
-      <w:proofErr w:type="gramEnd"/>
-      <w:r>
-        <w:rPr>
-          <w:lang w:val="en-US"/>
-        </w:rPr>
-        <w:t xml:space="preserve"> select a record collection for this to work since they are the</w:t>
+        <w:t>This will filter a collection by checking for the distance to another object. Only the records that are near the object will be yielded. Use this filter to find objects near another one. You have to select a record collection for this to work since they are the</w:t>
       </w:r>
       <w:r>
         <w:rPr>
@@ -12822,49 +12294,7 @@
         <w:rPr>
           <w:lang w:val="en-US"/>
         </w:rPr>
-        <w:t xml:space="preserve"> If you want </w:t>
-      </w:r>
-      <w:proofErr w:type="gramStart"/>
-      <w:r>
-        <w:rPr>
-          <w:lang w:val="en-US"/>
-        </w:rPr>
-        <w:t>the objects</w:t>
-      </w:r>
-      <w:proofErr w:type="gramEnd"/>
-      <w:r>
-        <w:rPr>
-          <w:lang w:val="en-US"/>
-        </w:rPr>
-        <w:t xml:space="preserve"> outside the given distance then toggle Inverse?. By </w:t>
-      </w:r>
-      <w:proofErr w:type="gramStart"/>
-      <w:r>
-        <w:rPr>
-          <w:lang w:val="en-US"/>
-        </w:rPr>
-        <w:t>default</w:t>
-      </w:r>
-      <w:proofErr w:type="gramEnd"/>
-      <w:r>
-        <w:rPr>
-          <w:lang w:val="en-US"/>
-        </w:rPr>
-        <w:t xml:space="preserve"> the object within the given distance </w:t>
-      </w:r>
-      <w:proofErr w:type="gramStart"/>
-      <w:r>
-        <w:rPr>
-          <w:lang w:val="en-US"/>
-        </w:rPr>
-        <w:t>are</w:t>
-      </w:r>
-      <w:proofErr w:type="gramEnd"/>
-      <w:r>
-        <w:rPr>
-          <w:lang w:val="en-US"/>
-        </w:rPr>
-        <w:t xml:space="preserve"> returned.</w:t>
+        <w:t xml:space="preserve"> If you want the objects outside the given distance then toggle Inverse?. By default the object within the given distance are returned.</w:t>
       </w:r>
     </w:p>
     <w:p>
@@ -12971,21 +12401,7 @@
         <w:rPr>
           <w:lang w:val="en-US"/>
         </w:rPr>
-        <w:t xml:space="preserve">This will filter a collection by applying a predicate to it. You </w:t>
-      </w:r>
-      <w:proofErr w:type="gramStart"/>
-      <w:r>
-        <w:rPr>
-          <w:lang w:val="en-US"/>
-        </w:rPr>
-        <w:t>have to</w:t>
-      </w:r>
-      <w:proofErr w:type="gramEnd"/>
-      <w:r>
-        <w:rPr>
-          <w:lang w:val="en-US"/>
-        </w:rPr>
-        <w:t xml:space="preserve"> select a record collection for this to work since they are the only one having records to test predicates.</w:t>
+        <w:t>This will filter a collection by applying a predicate to it. You have to select a record collection for this to work since they are the only one having records to test predicates.</w:t>
       </w:r>
     </w:p>
     <w:p>
@@ -13059,21 +12475,7 @@
         <w:rPr>
           <w:lang w:val="en-US"/>
         </w:rPr>
-        <w:t xml:space="preserve">Construct a predicate to limit the records that are found in the source collection. Note that there is list of indexes available to the collection. The list is only there for information, predicates based on indexes </w:t>
-      </w:r>
-      <w:proofErr w:type="gramStart"/>
-      <w:r>
-        <w:rPr>
-          <w:lang w:val="en-US"/>
-        </w:rPr>
-        <w:t>are  much</w:t>
-      </w:r>
-      <w:proofErr w:type="gramEnd"/>
-      <w:r>
-        <w:rPr>
-          <w:lang w:val="en-US"/>
-        </w:rPr>
-        <w:t xml:space="preserve"> faster than others.</w:t>
+        <w:t>Construct a predicate to limit the records that are found in the source collection. Note that there is list of indexes available to the collection. The list is only there for information, predicates based on indexes are  much faster than others.</w:t>
       </w:r>
     </w:p>
     <w:p>
@@ -13134,21 +12536,7 @@
         <w:rPr>
           <w:lang w:val="en-US"/>
         </w:rPr>
-        <w:t xml:space="preserve">following a join, executing a method or by </w:t>
-      </w:r>
-      <w:proofErr w:type="gramStart"/>
-      <w:r>
-        <w:rPr>
-          <w:lang w:val="en-US"/>
-        </w:rPr>
-        <w:t>yield</w:t>
-      </w:r>
-      <w:proofErr w:type="gramEnd"/>
-      <w:r>
-        <w:rPr>
-          <w:lang w:val="en-US"/>
-        </w:rPr>
-        <w:t xml:space="preserve"> root records. </w:t>
+        <w:t xml:space="preserve">following a join, executing a method or by yield root records. </w:t>
       </w:r>
     </w:p>
     <w:p>
@@ -13238,35 +12626,7 @@
         <w:rPr>
           <w:lang w:val="en-US"/>
         </w:rPr>
-        <w:t xml:space="preserve">This will yield the </w:t>
-      </w:r>
-      <w:proofErr w:type="gramStart"/>
-      <w:r>
-        <w:rPr>
-          <w:lang w:val="en-US"/>
-        </w:rPr>
-        <w:t>topological</w:t>
-      </w:r>
-      <w:proofErr w:type="gramEnd"/>
-      <w:r>
-        <w:rPr>
-          <w:lang w:val="en-US"/>
-        </w:rPr>
-        <w:t xml:space="preserve"> connected objects from a chosen table. You </w:t>
-      </w:r>
-      <w:proofErr w:type="gramStart"/>
-      <w:r>
-        <w:rPr>
-          <w:lang w:val="en-US"/>
-        </w:rPr>
-        <w:t>have to</w:t>
-      </w:r>
-      <w:proofErr w:type="gramEnd"/>
-      <w:r>
-        <w:rPr>
-          <w:lang w:val="en-US"/>
-        </w:rPr>
-        <w:t xml:space="preserve"> select a record collection for this to work.</w:t>
+        <w:t>This will yield the topological connected objects from a chosen table. You have to select a record collection for this to work.</w:t>
       </w:r>
     </w:p>
     <w:p>
@@ -13468,35 +12828,7 @@
         <w:rPr>
           <w:lang w:val="en-US"/>
         </w:rPr>
-        <w:t xml:space="preserve">This will yield the </w:t>
-      </w:r>
-      <w:proofErr w:type="gramStart"/>
-      <w:r>
-        <w:rPr>
-          <w:lang w:val="en-US"/>
-        </w:rPr>
-        <w:t>object</w:t>
-      </w:r>
-      <w:proofErr w:type="gramEnd"/>
-      <w:r>
-        <w:rPr>
-          <w:lang w:val="en-US"/>
-        </w:rPr>
-        <w:t xml:space="preserve"> that are found while doing traces starting at the records of the chosen table. You </w:t>
-      </w:r>
-      <w:proofErr w:type="gramStart"/>
-      <w:r>
-        <w:rPr>
-          <w:lang w:val="en-US"/>
-        </w:rPr>
-        <w:t>have to</w:t>
-      </w:r>
-      <w:proofErr w:type="gramEnd"/>
-      <w:r>
-        <w:rPr>
-          <w:lang w:val="en-US"/>
-        </w:rPr>
-        <w:t xml:space="preserve"> select a record collection for this to work.</w:t>
+        <w:t>This will yield the object that are found while doing traces starting at the records of the chosen table. You have to select a record collection for this to work.</w:t>
       </w:r>
     </w:p>
     <w:p>
@@ -13737,21 +13069,7 @@
         <w:rPr>
           <w:lang w:val="en-US"/>
         </w:rPr>
-        <w:t xml:space="preserve">This dialog works </w:t>
-      </w:r>
-      <w:proofErr w:type="gramStart"/>
-      <w:r>
-        <w:rPr>
-          <w:lang w:val="en-US"/>
-        </w:rPr>
-        <w:t>similar to</w:t>
-      </w:r>
-      <w:proofErr w:type="gramEnd"/>
-      <w:r>
-        <w:rPr>
-          <w:lang w:val="en-US"/>
-        </w:rPr>
-        <w:t xml:space="preserve"> the dialog for the predicate filter dialog. </w:t>
+        <w:t xml:space="preserve">This dialog works similar to the dialog for the predicate filter dialog. </w:t>
       </w:r>
       <w:r>
         <w:rPr>
@@ -13957,35 +13275,7 @@
         <w:rPr>
           <w:lang w:val="en-US"/>
         </w:rPr>
-        <w:t xml:space="preserve">Select the </w:t>
-      </w:r>
-      <w:proofErr w:type="gramStart"/>
-      <w:r>
-        <w:rPr>
-          <w:lang w:val="en-US"/>
-        </w:rPr>
-        <w:t>join</w:t>
-      </w:r>
-      <w:proofErr w:type="gramEnd"/>
-      <w:r>
-        <w:rPr>
-          <w:lang w:val="en-US"/>
-        </w:rPr>
-        <w:t xml:space="preserve"> to follow into the target collection. Note that heterogeneous </w:t>
-      </w:r>
-      <w:proofErr w:type="gramStart"/>
-      <w:r>
-        <w:rPr>
-          <w:lang w:val="en-US"/>
-        </w:rPr>
-        <w:t>joins</w:t>
-      </w:r>
-      <w:proofErr w:type="gramEnd"/>
-      <w:r>
-        <w:rPr>
-          <w:lang w:val="en-US"/>
-        </w:rPr>
-        <w:t xml:space="preserve"> are not supported.</w:t>
+        <w:t>Select the join to follow into the target collection. Note that heterogeneous joins are not supported.</w:t>
       </w:r>
     </w:p>
     <w:p>
@@ -14113,21 +13403,7 @@
         <w:rPr>
           <w:lang w:val="en-US"/>
         </w:rPr>
-        <w:t xml:space="preserve">This will create a collection that uses a customized method to yield records from another table. The developer should provide the software for this to work. </w:t>
-      </w:r>
-      <w:proofErr w:type="gramStart"/>
-      <w:r>
-        <w:rPr>
-          <w:lang w:val="en-US"/>
-        </w:rPr>
-        <w:t>Basically</w:t>
-      </w:r>
-      <w:proofErr w:type="gramEnd"/>
-      <w:r>
-        <w:rPr>
-          <w:lang w:val="en-US"/>
-        </w:rPr>
-        <w:t xml:space="preserve"> anything can be provided here what can be programmed. For </w:t>
+        <w:t xml:space="preserve">This will create a collection that uses a customized method to yield records from another table. The developer should provide the software for this to work. Basically anything can be provided here what can be programmed. For </w:t>
       </w:r>
       <w:r>
         <w:rPr>
@@ -14139,21 +13415,7 @@
         <w:rPr>
           <w:lang w:val="en-US"/>
         </w:rPr>
-        <w:t xml:space="preserve"> on the collection of supply </w:t>
-      </w:r>
-      <w:proofErr w:type="gramStart"/>
-      <w:r>
-        <w:rPr>
-          <w:lang w:val="en-US"/>
-        </w:rPr>
-        <w:t>point</w:t>
-      </w:r>
-      <w:proofErr w:type="gramEnd"/>
-      <w:r>
-        <w:rPr>
-          <w:lang w:val="en-US"/>
-        </w:rPr>
-        <w:t xml:space="preserve"> could be a method that yields the feeding transformers.</w:t>
+        <w:t xml:space="preserve"> on the collection of supply point could be a method that yields the feeding transformers.</w:t>
       </w:r>
     </w:p>
     <w:p>
@@ -14261,34 +13523,14 @@
         </w:rPr>
         <w:t xml:space="preserve">If you like to define your own custom methods, please check </w:t>
       </w:r>
-      <w:proofErr w:type="spellStart"/>
       <w:r>
         <w:rPr>
           <w:b/>
           <w:bCs/>
           <w:lang w:val="en-US"/>
         </w:rPr>
-        <w:t>min_</w:t>
-      </w:r>
-      <w:proofErr w:type="gramStart"/>
-      <w:r>
-        <w:rPr>
-          <w:b/>
-          <w:bCs/>
-          <w:lang w:val="en-US"/>
-        </w:rPr>
-        <w:t>road.rwan</w:t>
-      </w:r>
-      <w:proofErr w:type="gramEnd"/>
-      <w:r>
-        <w:rPr>
-          <w:b/>
-          <w:bCs/>
-          <w:lang w:val="en-US"/>
-        </w:rPr>
-        <w:t>_methods</w:t>
-      </w:r>
-      <w:proofErr w:type="spellEnd"/>
+        <w:t>min_road.rwan_methods</w:t>
+      </w:r>
       <w:r>
         <w:rPr>
           <w:lang w:val="en-US"/>
@@ -14628,21 +13870,7 @@
         <w:rPr>
           <w:lang w:val="en-US"/>
         </w:rPr>
-        <w:t xml:space="preserve">This looks correct, the blue hotels are the hotels with correct </w:t>
-      </w:r>
-      <w:proofErr w:type="gramStart"/>
-      <w:r>
-        <w:rPr>
-          <w:lang w:val="en-US"/>
-        </w:rPr>
-        <w:t>type</w:t>
-      </w:r>
-      <w:proofErr w:type="gramEnd"/>
-      <w:r>
-        <w:rPr>
-          <w:lang w:val="en-US"/>
-        </w:rPr>
-        <w:t xml:space="preserve"> and the red lines are the road connected to it.</w:t>
+        <w:t>This looks correct, the blue hotels are the hotels with correct type and the red lines are the road connected to it.</w:t>
       </w:r>
       <w:r>
         <w:rPr>
@@ -14689,21 +13917,7 @@
         <w:rPr>
           <w:lang w:val="en-US"/>
         </w:rPr>
-        <w:t xml:space="preserve">There are two functions that create geometry collections, one simply </w:t>
-      </w:r>
-      <w:proofErr w:type="gramStart"/>
-      <w:r>
-        <w:rPr>
-          <w:lang w:val="en-US"/>
-        </w:rPr>
-        <w:t>selected</w:t>
-      </w:r>
-      <w:proofErr w:type="gramEnd"/>
-      <w:r>
-        <w:rPr>
-          <w:lang w:val="en-US"/>
-        </w:rPr>
-        <w:t xml:space="preserve"> one geometry from a collection and the other builds a buffer around a geometry. </w:t>
+        <w:t xml:space="preserve">There are two functions that create geometry collections, one simply selected one geometry from a collection and the other builds a buffer around a geometry. </w:t>
       </w:r>
     </w:p>
     <w:p>
@@ -15078,69 +14292,13 @@
         <w:rPr>
           <w:lang w:val="en-US"/>
         </w:rPr>
-        <w:t xml:space="preserve">Note that the buffer function is rather time </w:t>
-      </w:r>
-      <w:proofErr w:type="gramStart"/>
-      <w:r>
-        <w:rPr>
-          <w:lang w:val="en-US"/>
-        </w:rPr>
-        <w:t>consuming</w:t>
-      </w:r>
-      <w:proofErr w:type="gramEnd"/>
-      <w:r>
-        <w:rPr>
-          <w:lang w:val="en-US"/>
-        </w:rPr>
-        <w:t xml:space="preserve"> so you want to </w:t>
-      </w:r>
-      <w:proofErr w:type="gramStart"/>
-      <w:r>
-        <w:rPr>
-          <w:lang w:val="en-US"/>
-        </w:rPr>
-        <w:t>thinks</w:t>
-      </w:r>
-      <w:proofErr w:type="gramEnd"/>
-      <w:r>
-        <w:rPr>
-          <w:lang w:val="en-US"/>
-        </w:rPr>
-        <w:t xml:space="preserve"> about materializing it for further analysis.</w:t>
-      </w:r>
-      <w:r>
-        <w:rPr>
-          <w:lang w:val="en-US"/>
-        </w:rPr>
-        <w:t xml:space="preserve"> Also note that if you only </w:t>
-      </w:r>
-      <w:proofErr w:type="gramStart"/>
-      <w:r>
-        <w:rPr>
-          <w:lang w:val="en-US"/>
-        </w:rPr>
-        <w:t>are using</w:t>
-      </w:r>
-      <w:proofErr w:type="gramEnd"/>
-      <w:r>
-        <w:rPr>
-          <w:lang w:val="en-US"/>
-        </w:rPr>
-        <w:t xml:space="preserve"> the buffer to find objects nearby </w:t>
-      </w:r>
-      <w:proofErr w:type="gramStart"/>
-      <w:r>
-        <w:rPr>
-          <w:lang w:val="en-US"/>
-        </w:rPr>
-        <w:t>you rather</w:t>
-      </w:r>
-      <w:proofErr w:type="gramEnd"/>
-      <w:r>
-        <w:rPr>
-          <w:lang w:val="en-US"/>
-        </w:rPr>
-        <w:t xml:space="preserve"> should use the distance filter because that is more efficient with memory and performance.</w:t>
+        <w:t>Note that the buffer function is rather time consuming so you want to thinks about materializing it for further analysis.</w:t>
+      </w:r>
+      <w:r>
+        <w:rPr>
+          <w:lang w:val="en-US"/>
+        </w:rPr>
+        <w:t xml:space="preserve"> Also note that if you only are using the buffer to find objects nearby you rather should use the distance filter because that is more efficient with memory and performance.</w:t>
       </w:r>
     </w:p>
     <w:p>
@@ -15220,16 +14378,8 @@
         <w:rPr>
           <w:lang w:val="en-US"/>
         </w:rPr>
-        <w:t xml:space="preserve">, namely intersection, subtraction, union, </w:t>
-      </w:r>
-      <w:proofErr w:type="spellStart"/>
-      <w:r>
-        <w:rPr>
-          <w:lang w:val="en-US"/>
-        </w:rPr>
-        <w:t>xor</w:t>
-      </w:r>
-      <w:proofErr w:type="spellEnd"/>
+        <w:t>, namely intersection, subtraction, union, xor</w:t>
+      </w:r>
     </w:p>
     <w:p>
       <w:pPr>
@@ -15369,19 +14519,11 @@
           <w:lang w:val="en-US"/>
         </w:rPr>
       </w:pPr>
-      <w:proofErr w:type="spellStart"/>
-      <w:r>
-        <w:rPr>
-          <w:lang w:val="en-US"/>
-        </w:rPr>
-        <w:t>Xor</w:t>
-      </w:r>
-      <w:proofErr w:type="spellEnd"/>
-      <w:r>
-        <w:rPr>
-          <w:lang w:val="en-US"/>
-        </w:rPr>
-        <w:t xml:space="preserve">: </w:t>
+      <w:r>
+        <w:rPr>
+          <w:lang w:val="en-US"/>
+        </w:rPr>
+        <w:t xml:space="preserve">Xor: </w:t>
       </w:r>
       <w:r>
         <w:rPr>
@@ -15558,21 +14700,7 @@
         <w:rPr>
           <w:lang w:val="en-US"/>
         </w:rPr>
-        <w:t xml:space="preserve">For subtraction the order of the operation is important. </w:t>
-      </w:r>
-      <w:proofErr w:type="gramStart"/>
-      <w:r>
-        <w:rPr>
-          <w:lang w:val="en-US"/>
-        </w:rPr>
-        <w:t>So</w:t>
-      </w:r>
-      <w:proofErr w:type="gramEnd"/>
-      <w:r>
-        <w:rPr>
-          <w:lang w:val="en-US"/>
-        </w:rPr>
-        <w:t xml:space="preserve"> for that function a </w:t>
+        <w:t xml:space="preserve">For subtraction the order of the operation is important. So for that function a </w:t>
       </w:r>
       <w:r>
         <w:rPr>
@@ -15809,35 +14937,7 @@
         <w:rPr>
           <w:lang w:val="en-US"/>
         </w:rPr>
-        <w:t xml:space="preserve">Set operators only make sense for spatial collections when they are dealing with the same type of </w:t>
-      </w:r>
-      <w:proofErr w:type="gramStart"/>
-      <w:r>
-        <w:rPr>
-          <w:lang w:val="en-US"/>
-        </w:rPr>
-        <w:t>geometries</w:t>
-      </w:r>
-      <w:proofErr w:type="gramEnd"/>
-      <w:r>
-        <w:rPr>
-          <w:lang w:val="en-US"/>
-        </w:rPr>
-        <w:t xml:space="preserve">. There is no sense in subtracting </w:t>
-      </w:r>
-      <w:proofErr w:type="gramStart"/>
-      <w:r>
-        <w:rPr>
-          <w:lang w:val="en-US"/>
-        </w:rPr>
-        <w:t>point</w:t>
-      </w:r>
-      <w:proofErr w:type="gramEnd"/>
-      <w:r>
-        <w:rPr>
-          <w:lang w:val="en-US"/>
-        </w:rPr>
-        <w:t xml:space="preserve"> from lines, because they will never match.</w:t>
+        <w:t>Set operators only make sense for spatial collections when they are dealing with the same type of geometries. There is no sense in subtracting point from lines, because they will never match.</w:t>
       </w:r>
     </w:p>
     <w:p>
@@ -15885,21 +14985,7 @@
         <w:rPr>
           <w:lang w:val="en-US"/>
         </w:rPr>
-        <w:t xml:space="preserve"> combines the attributes of two </w:t>
-      </w:r>
-      <w:proofErr w:type="gramStart"/>
-      <w:r>
-        <w:rPr>
-          <w:lang w:val="en-US"/>
-        </w:rPr>
-        <w:t>collection</w:t>
-      </w:r>
-      <w:proofErr w:type="gramEnd"/>
-      <w:r>
-        <w:rPr>
-          <w:lang w:val="en-US"/>
-        </w:rPr>
-        <w:t>. The AF supports two type</w:t>
+        <w:t xml:space="preserve"> combines the attributes of two collection. The AF supports two type</w:t>
       </w:r>
       <w:r>
         <w:rPr>
@@ -15992,17 +15078,9 @@
         <w:rPr>
           <w:lang w:val="en-US"/>
         </w:rPr>
-        <w:t xml:space="preserve"> View on </w:t>
-      </w:r>
-      <w:proofErr w:type="gramStart"/>
-      <w:r>
-        <w:rPr>
-          <w:lang w:val="en-US"/>
-        </w:rPr>
-        <w:t>join</w:t>
+        <w:t xml:space="preserve"> View on join</w:t>
       </w:r>
       <w:bookmarkEnd w:id="36"/>
-      <w:proofErr w:type="gramEnd"/>
     </w:p>
     <w:p>
       <w:pPr>
@@ -16032,21 +15110,7 @@
         <w:rPr>
           <w:lang w:val="en-US"/>
         </w:rPr>
-        <w:t xml:space="preserve">relate to a </w:t>
-      </w:r>
-      <w:proofErr w:type="spellStart"/>
-      <w:r>
-        <w:rPr>
-          <w:lang w:val="en-US"/>
-        </w:rPr>
-        <w:t>smallworld</w:t>
-      </w:r>
-      <w:proofErr w:type="spellEnd"/>
-      <w:r>
-        <w:rPr>
-          <w:lang w:val="en-US"/>
-        </w:rPr>
-        <w:t xml:space="preserve"> collection, it will not work on a filtered collection, set collection, etc.</w:t>
+        <w:t>relate to a smallworld collection, it will not work on a filtered collection, set collection, etc.</w:t>
       </w:r>
     </w:p>
     <w:p>
@@ -16121,21 +15185,7 @@
           <w:lang w:val="en-US"/>
         </w:rPr>
         <w:lastRenderedPageBreak/>
-        <w:t xml:space="preserve">In the left list you must select a join field and click the Link button. This will fill the middle list with attribute values. Note that heterogeneous </w:t>
-      </w:r>
-      <w:proofErr w:type="gramStart"/>
-      <w:r>
-        <w:rPr>
-          <w:lang w:val="en-US"/>
-        </w:rPr>
-        <w:t>joins</w:t>
-      </w:r>
-      <w:proofErr w:type="gramEnd"/>
-      <w:r>
-        <w:rPr>
-          <w:lang w:val="en-US"/>
-        </w:rPr>
-        <w:t xml:space="preserve"> are not allowed, neither are cross dataset joins. </w:t>
+        <w:t xml:space="preserve">In the left list you must select a join field and click the Link button. This will fill the middle list with attribute values. Note that heterogeneous joins are not allowed, neither are cross dataset joins. </w:t>
       </w:r>
     </w:p>
     <w:p>
@@ -16177,21 +15227,7 @@
         <w:rPr>
           <w:lang w:val="en-US"/>
         </w:rPr>
-        <w:t xml:space="preserve">You can use spaces in the </w:t>
-      </w:r>
-      <w:proofErr w:type="gramStart"/>
-      <w:r>
-        <w:rPr>
-          <w:lang w:val="en-US"/>
-        </w:rPr>
-        <w:t>name,</w:t>
-      </w:r>
-      <w:proofErr w:type="gramEnd"/>
-      <w:r>
-        <w:rPr>
-          <w:lang w:val="en-US"/>
-        </w:rPr>
-        <w:t xml:space="preserve"> the AF will create a correct internal name for you.</w:t>
+        <w:t>You can use spaces in the name, the AF will create a correct internal name for you.</w:t>
       </w:r>
     </w:p>
     <w:p>
@@ -16241,48 +15277,20 @@
         <w:rPr>
           <w:lang w:val="en-US"/>
         </w:rPr>
-        <w:t xml:space="preserve">The resulting collection can be </w:t>
-      </w:r>
-      <w:proofErr w:type="gramStart"/>
-      <w:r>
-        <w:rPr>
-          <w:lang w:val="en-US"/>
-        </w:rPr>
-        <w:t>send</w:t>
-      </w:r>
-      <w:proofErr w:type="gramEnd"/>
-      <w:r>
-        <w:rPr>
-          <w:lang w:val="en-US"/>
-        </w:rPr>
-        <w:t xml:space="preserve"> to the explorer or highlight, but also become the base collection for further analysis, filtering, etc.</w:t>
-      </w:r>
-    </w:p>
-    <w:p>
-      <w:pPr>
-        <w:rPr>
-          <w:lang w:val="en-US"/>
-        </w:rPr>
-      </w:pPr>
-      <w:r>
-        <w:rPr>
-          <w:lang w:val="en-US"/>
-        </w:rPr>
-        <w:t xml:space="preserve">The resulting records can be </w:t>
-      </w:r>
-      <w:proofErr w:type="gramStart"/>
-      <w:r>
-        <w:rPr>
-          <w:lang w:val="en-US"/>
-        </w:rPr>
-        <w:t>send</w:t>
-      </w:r>
-      <w:proofErr w:type="gramEnd"/>
-      <w:r>
-        <w:rPr>
-          <w:lang w:val="en-US"/>
-        </w:rPr>
-        <w:t xml:space="preserve"> to the explorer and they will look like this:</w:t>
+        <w:t>The resulting collection can be send to the explorer or highlight, but also become the base collection for further analysis, filtering, etc.</w:t>
+      </w:r>
+    </w:p>
+    <w:p>
+      <w:pPr>
+        <w:rPr>
+          <w:lang w:val="en-US"/>
+        </w:rPr>
+      </w:pPr>
+      <w:r>
+        <w:rPr>
+          <w:lang w:val="en-US"/>
+        </w:rPr>
+        <w:t>The resulting records can be send to the explorer and they will look like this:</w:t>
       </w:r>
     </w:p>
     <w:p>
@@ -16411,57 +15419,21 @@
         <w:rPr>
           <w:lang w:val="en-US"/>
         </w:rPr>
-        <w:t xml:space="preserve">View based on common </w:t>
-      </w:r>
-      <w:proofErr w:type="gramStart"/>
-      <w:r>
-        <w:rPr>
-          <w:lang w:val="en-US"/>
-        </w:rPr>
-        <w:t>attribute</w:t>
+        <w:t>View based on common attribute</w:t>
       </w:r>
       <w:bookmarkEnd w:id="37"/>
-      <w:proofErr w:type="gramEnd"/>
-    </w:p>
-    <w:p>
-      <w:pPr>
-        <w:rPr>
-          <w:lang w:val="en-US"/>
-        </w:rPr>
-      </w:pPr>
-      <w:r>
-        <w:rPr>
-          <w:lang w:val="en-US"/>
-        </w:rPr>
-        <w:t xml:space="preserve">This creates a collection that is a combination of attributes from two collections that are joined by a </w:t>
-      </w:r>
-      <w:proofErr w:type="gramStart"/>
-      <w:r>
-        <w:rPr>
-          <w:lang w:val="en-US"/>
-        </w:rPr>
-        <w:t>common attributes</w:t>
-      </w:r>
-      <w:proofErr w:type="gramEnd"/>
-      <w:r>
-        <w:rPr>
-          <w:lang w:val="en-US"/>
-        </w:rPr>
-        <w:t xml:space="preserve">. This function only works on analysis collections that directly relate to a </w:t>
-      </w:r>
-      <w:proofErr w:type="spellStart"/>
-      <w:r>
-        <w:rPr>
-          <w:lang w:val="en-US"/>
-        </w:rPr>
-        <w:t>smallworld</w:t>
-      </w:r>
-      <w:proofErr w:type="spellEnd"/>
-      <w:r>
-        <w:rPr>
-          <w:lang w:val="en-US"/>
-        </w:rPr>
-        <w:t xml:space="preserve"> collection, it will not work on a filtered collection, set collection, etc.</w:t>
+    </w:p>
+    <w:p>
+      <w:pPr>
+        <w:rPr>
+          <w:lang w:val="en-US"/>
+        </w:rPr>
+      </w:pPr>
+      <w:r>
+        <w:rPr>
+          <w:lang w:val="en-US"/>
+        </w:rPr>
+        <w:t>This creates a collection that is a combination of attributes from two collections that are joined by a common attributes. This function only works on analysis collections that directly relate to a smallworld collection, it will not work on a filtered collection, set collection, etc.</w:t>
       </w:r>
     </w:p>
     <w:p>
@@ -16561,35 +15533,7 @@
         <w:rPr>
           <w:lang w:val="en-US"/>
         </w:rPr>
-        <w:t xml:space="preserve"> both the left and right </w:t>
-      </w:r>
-      <w:proofErr w:type="gramStart"/>
-      <w:r>
-        <w:rPr>
-          <w:lang w:val="en-US"/>
-        </w:rPr>
-        <w:t>list</w:t>
-      </w:r>
-      <w:proofErr w:type="gramEnd"/>
-      <w:r>
-        <w:rPr>
-          <w:lang w:val="en-US"/>
-        </w:rPr>
-        <w:t xml:space="preserve"> you should select the attribute that is used to match the collections. In this example the id from company is selected and the </w:t>
-      </w:r>
-      <w:proofErr w:type="spellStart"/>
-      <w:r>
-        <w:rPr>
-          <w:lang w:val="en-US"/>
-        </w:rPr>
-        <w:t>company_id</w:t>
-      </w:r>
-      <w:proofErr w:type="spellEnd"/>
-      <w:r>
-        <w:rPr>
-          <w:lang w:val="en-US"/>
-        </w:rPr>
-        <w:t xml:space="preserve"> from office is selected. Next click the Link button to link the collection. The resulting equation is displayed at the “Relation” label.</w:t>
+        <w:t xml:space="preserve"> both the left and right list you should select the attribute that is used to match the collections. In this example the id from company is selected and the company_id from office is selected. Next click the Link button to link the collection. The resulting equation is displayed at the “Relation” label.</w:t>
       </w:r>
     </w:p>
     <w:p>
@@ -16614,21 +15558,7 @@
           <w:lang w:val="en-US"/>
         </w:rPr>
         <w:br/>
-        <w:t xml:space="preserve">You should enter the name of the new collection at the label “Collection”. You can use spaces in the </w:t>
-      </w:r>
-      <w:proofErr w:type="gramStart"/>
-      <w:r>
-        <w:rPr>
-          <w:lang w:val="en-US"/>
-        </w:rPr>
-        <w:t>name,</w:t>
-      </w:r>
-      <w:proofErr w:type="gramEnd"/>
-      <w:r>
-        <w:rPr>
-          <w:lang w:val="en-US"/>
-        </w:rPr>
-        <w:t xml:space="preserve"> the AF will create a correct internal name for you.</w:t>
+        <w:t>You should enter the name of the new collection at the label “Collection”. You can use spaces in the name, the AF will create a correct internal name for you.</w:t>
       </w:r>
     </w:p>
     <w:p>
@@ -16691,21 +15621,7 @@
         <w:rPr>
           <w:lang w:val="en-US"/>
         </w:rPr>
-        <w:t xml:space="preserve">The resulting collection can be </w:t>
-      </w:r>
-      <w:proofErr w:type="gramStart"/>
-      <w:r>
-        <w:rPr>
-          <w:lang w:val="en-US"/>
-        </w:rPr>
-        <w:t>send</w:t>
-      </w:r>
-      <w:proofErr w:type="gramEnd"/>
-      <w:r>
-        <w:rPr>
-          <w:lang w:val="en-US"/>
-        </w:rPr>
-        <w:t xml:space="preserve"> to the explorer or highlight, but also become the base collection for further analysis, filtering, etc.</w:t>
+        <w:t>The resulting collection can be send to the explorer or highlight, but also become the base collection for further analysis, filtering, etc.</w:t>
       </w:r>
     </w:p>
     <w:p>
@@ -16762,47 +15678,11 @@
           <w:lang w:val="en-US"/>
         </w:rPr>
       </w:pPr>
-      <w:proofErr w:type="gramStart"/>
-      <w:r>
-        <w:rPr>
-          <w:lang w:val="en-US"/>
-        </w:rPr>
-        <w:t>However</w:t>
-      </w:r>
-      <w:proofErr w:type="gramEnd"/>
-      <w:r>
-        <w:rPr>
-          <w:lang w:val="en-US"/>
-        </w:rPr>
-        <w:t xml:space="preserve"> some analysis will take a long </w:t>
-      </w:r>
-      <w:proofErr w:type="gramStart"/>
-      <w:r>
-        <w:rPr>
-          <w:lang w:val="en-US"/>
-        </w:rPr>
-        <w:t>time</w:t>
-      </w:r>
-      <w:proofErr w:type="gramEnd"/>
-      <w:r>
-        <w:rPr>
-          <w:lang w:val="en-US"/>
-        </w:rPr>
-        <w:t xml:space="preserve"> and you don’t want to repeat the analysis </w:t>
-      </w:r>
-      <w:proofErr w:type="gramStart"/>
-      <w:r>
-        <w:rPr>
-          <w:lang w:val="en-US"/>
-        </w:rPr>
-        <w:t>over and over</w:t>
-      </w:r>
-      <w:proofErr w:type="gramEnd"/>
-      <w:r>
-        <w:rPr>
-          <w:lang w:val="en-US"/>
-        </w:rPr>
-        <w:t xml:space="preserve"> to wait and wait for an answer. In that case you can materialize the analysis collection to the analysis dataset. This involves basically a copy of the collection.</w:t>
+      <w:r>
+        <w:rPr>
+          <w:lang w:val="en-US"/>
+        </w:rPr>
+        <w:t>However some analysis will take a long time and you don’t want to repeat the analysis over and over to wait and wait for an answer. In that case you can materialize the analysis collection to the analysis dataset. This involves basically a copy of the collection.</w:t>
       </w:r>
     </w:p>
     <w:p>
@@ -17027,118 +15907,20 @@
         <w:rPr>
           <w:lang w:val="en-US"/>
         </w:rPr>
-        <w:t xml:space="preserve">Choose a different join aspect field for the 1:1 joins. In this example the join aspect is </w:t>
-      </w:r>
-      <w:proofErr w:type="spellStart"/>
-      <w:r>
-        <w:rPr>
-          <w:lang w:val="en-US"/>
-        </w:rPr>
-        <w:t>company_name</w:t>
-      </w:r>
-      <w:proofErr w:type="spellEnd"/>
-      <w:r>
-        <w:rPr>
-          <w:lang w:val="en-US"/>
-        </w:rPr>
-        <w:t xml:space="preserve">, but if you click in the join aspect column a </w:t>
-      </w:r>
-      <w:proofErr w:type="spellStart"/>
-      <w:r>
-        <w:rPr>
-          <w:lang w:val="en-US"/>
-        </w:rPr>
-        <w:t>combobox</w:t>
-      </w:r>
-      <w:proofErr w:type="spellEnd"/>
-      <w:r>
-        <w:rPr>
-          <w:lang w:val="en-US"/>
-        </w:rPr>
-        <w:t xml:space="preserve"> lets you </w:t>
-      </w:r>
-      <w:proofErr w:type="gramStart"/>
-      <w:r>
-        <w:rPr>
-          <w:lang w:val="en-US"/>
-        </w:rPr>
-        <w:t>chose</w:t>
-      </w:r>
-      <w:proofErr w:type="gramEnd"/>
-      <w:r>
-        <w:rPr>
-          <w:lang w:val="en-US"/>
-        </w:rPr>
-        <w:t xml:space="preserve"> a different value</w:t>
-      </w:r>
-    </w:p>
-    <w:p>
-      <w:pPr>
-        <w:rPr>
-          <w:lang w:val="en-US"/>
-        </w:rPr>
-      </w:pPr>
-      <w:r>
-        <w:rPr>
-          <w:lang w:val="en-US"/>
-        </w:rPr>
-        <w:t xml:space="preserve">Note that heterogeneous </w:t>
-      </w:r>
-      <w:proofErr w:type="gramStart"/>
-      <w:r>
-        <w:rPr>
-          <w:lang w:val="en-US"/>
-        </w:rPr>
-        <w:t>joins</w:t>
-      </w:r>
-      <w:proofErr w:type="gramEnd"/>
-      <w:r>
-        <w:rPr>
-          <w:lang w:val="en-US"/>
-        </w:rPr>
-        <w:t xml:space="preserve"> are not </w:t>
-      </w:r>
-      <w:proofErr w:type="gramStart"/>
-      <w:r>
-        <w:rPr>
-          <w:lang w:val="en-US"/>
-        </w:rPr>
-        <w:t>support</w:t>
-      </w:r>
-      <w:proofErr w:type="gramEnd"/>
-      <w:r>
-        <w:rPr>
-          <w:lang w:val="en-US"/>
-        </w:rPr>
-        <w:t xml:space="preserve">. </w:t>
-      </w:r>
-      <w:proofErr w:type="gramStart"/>
-      <w:r>
-        <w:rPr>
-          <w:lang w:val="en-US"/>
-        </w:rPr>
-        <w:t>1:n</w:t>
-      </w:r>
-      <w:proofErr w:type="gramEnd"/>
-      <w:r>
-        <w:rPr>
-          <w:lang w:val="en-US"/>
-        </w:rPr>
-        <w:t xml:space="preserve"> joins will automatically be converted to </w:t>
-      </w:r>
-      <w:proofErr w:type="gramStart"/>
-      <w:r>
-        <w:rPr>
-          <w:lang w:val="en-US"/>
-        </w:rPr>
-        <w:t>integers</w:t>
-      </w:r>
-      <w:proofErr w:type="gramEnd"/>
-      <w:r>
-        <w:rPr>
-          <w:lang w:val="en-US"/>
-        </w:rPr>
-        <w:t xml:space="preserve"> and the field will contain the number of matching elements.</w:t>
+        <w:t>Choose a different join aspect field for the 1:1 joins. In this example the join aspect is company_name, but if you click in the join aspect column a combobox lets you chose a different value</w:t>
+      </w:r>
+    </w:p>
+    <w:p>
+      <w:pPr>
+        <w:rPr>
+          <w:lang w:val="en-US"/>
+        </w:rPr>
+      </w:pPr>
+      <w:r>
+        <w:rPr>
+          <w:lang w:val="en-US"/>
+        </w:rPr>
+        <w:t>Note that heterogeneous joins are not support. 1:n joins will automatically be converted to integers and the field will contain the number of matching elements.</w:t>
       </w:r>
     </w:p>
     <w:p>
@@ -17218,35 +16000,7 @@
         <w:rPr>
           <w:lang w:val="en-US"/>
         </w:rPr>
-        <w:t xml:space="preserve">also become the base collection for further analysis, filtering, etc. Note that the highlight function will not draw </w:t>
-      </w:r>
-      <w:proofErr w:type="gramStart"/>
-      <w:r>
-        <w:rPr>
-          <w:lang w:val="en-US"/>
-        </w:rPr>
-        <w:t>the objects</w:t>
-      </w:r>
-      <w:proofErr w:type="gramEnd"/>
-      <w:r>
-        <w:rPr>
-          <w:lang w:val="en-US"/>
-        </w:rPr>
-        <w:t xml:space="preserve"> as you might expect them to do. Because the table is a copy of the original, the styling will not match the originals. This will typically be noticeable for the point objects. The </w:t>
-      </w:r>
-      <w:proofErr w:type="gramStart"/>
-      <w:r>
-        <w:rPr>
-          <w:lang w:val="en-US"/>
-        </w:rPr>
-        <w:t>highlight points</w:t>
-      </w:r>
-      <w:proofErr w:type="gramEnd"/>
-      <w:r>
-        <w:rPr>
-          <w:lang w:val="en-US"/>
-        </w:rPr>
-        <w:t xml:space="preserve"> are big red circles.</w:t>
+        <w:t>also become the base collection for further analysis, filtering, etc. Note that the highlight function will not draw the objects as you might expect them to do. Because the table is a copy of the original, the styling will not match the originals. This will typically be noticeable for the point objects. The highlight points are big red circles.</w:t>
       </w:r>
     </w:p>
     <w:p>
@@ -17416,21 +16170,7 @@
         <w:rPr>
           <w:lang w:val="en-US"/>
         </w:rPr>
-        <w:t xml:space="preserve">Click OK to acknowledge. The geometry will be </w:t>
-      </w:r>
-      <w:proofErr w:type="gramStart"/>
-      <w:r>
-        <w:rPr>
-          <w:lang w:val="en-US"/>
-        </w:rPr>
-        <w:t>materialized</w:t>
-      </w:r>
-      <w:proofErr w:type="gramEnd"/>
-      <w:r>
-        <w:rPr>
-          <w:lang w:val="en-US"/>
-        </w:rPr>
-        <w:t xml:space="preserve"> an</w:t>
+        <w:t>Click OK to acknowledge. The geometry will be materialized an</w:t>
       </w:r>
       <w:r>
         <w:rPr>
@@ -17526,14 +16266,7 @@
           <w:lang w:val="en-US"/>
         </w:rPr>
         <w:tab/>
-        <w:t xml:space="preserve">Will open the dialog that created the analysis </w:t>
-      </w:r>
-      <w:proofErr w:type="gramStart"/>
-      <w:r>
-        <w:rPr>
-          <w:lang w:val="en-US"/>
-        </w:rPr>
-        <w:t>collecti</w:t>
+        <w:t>Will open the dialog that created the analysis collecti</w:t>
       </w:r>
       <w:r>
         <w:rPr>
@@ -17545,14 +16278,7 @@
         <w:rPr>
           <w:lang w:val="en-US"/>
         </w:rPr>
-        <w:t>n</w:t>
-      </w:r>
-      <w:proofErr w:type="gramEnd"/>
-      <w:r>
-        <w:rPr>
-          <w:lang w:val="en-US"/>
-        </w:rPr>
-        <w:t xml:space="preserve"> and you can change parameters.</w:t>
+        <w:t>n and you can change parameters.</w:t>
       </w:r>
     </w:p>
     <w:p>
@@ -17639,21 +16365,7 @@
         <w:rPr>
           <w:lang w:val="en-US"/>
         </w:rPr>
-        <w:t xml:space="preserve">Note that for </w:t>
-      </w:r>
-      <w:proofErr w:type="gramStart"/>
-      <w:r>
-        <w:rPr>
-          <w:lang w:val="en-US"/>
-        </w:rPr>
-        <w:t>large materialized</w:t>
-      </w:r>
-      <w:proofErr w:type="gramEnd"/>
-      <w:r>
-        <w:rPr>
-          <w:lang w:val="en-US"/>
-        </w:rPr>
-        <w:t xml:space="preserve"> collections this can take a while.</w:t>
+        <w:t>Note that for large materialized collections this can take a while.</w:t>
       </w:r>
       <w:r>
         <w:rPr>
@@ -17751,21 +16463,7 @@
         <w:rPr>
           <w:lang w:val="en-US"/>
         </w:rPr>
-        <w:t xml:space="preserve"> is copied but rather a new reference to the same content is made. This means that a copy of a </w:t>
-      </w:r>
-      <w:proofErr w:type="gramStart"/>
-      <w:r>
-        <w:rPr>
-          <w:lang w:val="en-US"/>
-        </w:rPr>
-        <w:t>large materialized</w:t>
-      </w:r>
-      <w:proofErr w:type="gramEnd"/>
-      <w:r>
-        <w:rPr>
-          <w:lang w:val="en-US"/>
-        </w:rPr>
-        <w:t xml:space="preserve"> collection is very fast.</w:t>
+        <w:t xml:space="preserve"> is copied but rather a new reference to the same content is made. This means that a copy of a large materialized collection is very fast.</w:t>
       </w:r>
     </w:p>
     <w:p>
@@ -17777,7 +16475,7 @@
       </w:pPr>
       <w:r>
         <w:pict w14:anchorId="4B28ABFE">
-          <v:shape id="Afbeelding 53" o:spid="_x0000_i1077" type="#_x0000_t75" style="width:11.25pt;height:11.25pt;visibility:visible;mso-wrap-style:square">
+          <v:shape id="Afbeelding 53" o:spid="_x0000_i1047" type="#_x0000_t75" style="width:11.25pt;height:11.25pt;visibility:visible;mso-wrap-style:square">
             <v:imagedata r:id="rId73" o:title=""/>
           </v:shape>
         </w:pict>
@@ -18012,87 +16710,19 @@
     </w:p>
     <w:p>
       <w:pPr>
-        <w:pStyle w:val="Kop3"/>
-        <w:rPr>
-          <w:lang w:val="en-US"/>
-        </w:rPr>
-      </w:pPr>
-      <w:bookmarkStart w:id="43" w:name="_Ref209267724"/>
-      <w:bookmarkStart w:id="44" w:name="_Ref209267741"/>
-      <w:bookmarkStart w:id="45" w:name="_Toc209279835"/>
-      <w:r>
-        <w:rPr>
-          <w:lang w:val="en-US"/>
-        </w:rPr>
-        <w:t>Tool</w:t>
+        <w:pStyle w:val="Kop1"/>
+        <w:rPr>
+          <w:lang w:val="en-US"/>
+        </w:rPr>
+      </w:pPr>
+      <w:bookmarkStart w:id="43" w:name="_Toc209279836"/>
+      <w:r>
+        <w:rPr>
+          <w:lang w:val="en-US"/>
+        </w:rPr>
+        <w:t>Execution</w:t>
       </w:r>
       <w:bookmarkEnd w:id="43"/>
-      <w:bookmarkEnd w:id="44"/>
-      <w:bookmarkEnd w:id="45"/>
-    </w:p>
-    <w:p>
-      <w:pPr>
-        <w:rPr>
-          <w:lang w:val="en-US"/>
-        </w:rPr>
-      </w:pPr>
-    </w:p>
-    <w:p>
-      <w:pPr>
-        <w:rPr>
-          <w:lang w:val="en-US"/>
-        </w:rPr>
-      </w:pPr>
-      <w:r>
-        <w:rPr>
-          <w:lang w:val="en-US"/>
-        </w:rPr>
-        <w:t>Refresh Application</w:t>
-      </w:r>
-      <w:r>
-        <w:rPr>
-          <w:lang w:val="en-US"/>
-        </w:rPr>
-        <w:tab/>
-        <w:t xml:space="preserve">This will refresh the application by resetting the Object Control. You typically want to use this option when you have created Materialized collections that you want to see the collection in the Object Control. Note that your materialized collection does not need to be accessible in the Object Control for normal use of the AF. </w:t>
-      </w:r>
-      <w:proofErr w:type="gramStart"/>
-      <w:r>
-        <w:rPr>
-          <w:lang w:val="en-US"/>
-        </w:rPr>
-        <w:t>However</w:t>
-      </w:r>
-      <w:proofErr w:type="gramEnd"/>
-      <w:r>
-        <w:rPr>
-          <w:lang w:val="en-US"/>
-        </w:rPr>
-        <w:t xml:space="preserve"> you might like to select and browse the collection to investigate the data.</w:t>
-      </w:r>
-    </w:p>
-    <w:p>
-      <w:pPr>
-        <w:rPr>
-          <w:lang w:val="en-US"/>
-        </w:rPr>
-      </w:pPr>
-    </w:p>
-    <w:p>
-      <w:pPr>
-        <w:pStyle w:val="Kop1"/>
-        <w:rPr>
-          <w:lang w:val="en-US"/>
-        </w:rPr>
-      </w:pPr>
-      <w:bookmarkStart w:id="46" w:name="_Toc209279836"/>
-      <w:r>
-        <w:rPr>
-          <w:lang w:val="en-US"/>
-        </w:rPr>
-        <w:t>Execution</w:t>
-      </w:r>
-      <w:bookmarkEnd w:id="46"/>
     </w:p>
     <w:p>
       <w:pPr>
@@ -18116,21 +16746,7 @@
         <w:rPr>
           <w:lang w:val="en-US"/>
         </w:rPr>
-        <w:t xml:space="preserve">ysis results: explorer, </w:t>
-      </w:r>
-      <w:proofErr w:type="spellStart"/>
-      <w:r>
-        <w:rPr>
-          <w:lang w:val="en-US"/>
-        </w:rPr>
-        <w:t>goto</w:t>
-      </w:r>
-      <w:proofErr w:type="spellEnd"/>
-      <w:r>
-        <w:rPr>
-          <w:lang w:val="en-US"/>
-        </w:rPr>
-        <w:t xml:space="preserve">, </w:t>
+        <w:t xml:space="preserve">ysis results: explorer, goto, </w:t>
       </w:r>
       <w:r>
         <w:rPr>
@@ -18166,35 +16782,7 @@
         <w:rPr>
           <w:lang w:val="en-US"/>
         </w:rPr>
-        <w:t xml:space="preserve">. These can </w:t>
-      </w:r>
-      <w:proofErr w:type="gramStart"/>
-      <w:r>
-        <w:rPr>
-          <w:lang w:val="en-US"/>
-        </w:rPr>
-        <w:t>all be</w:t>
-      </w:r>
-      <w:proofErr w:type="gramEnd"/>
-      <w:r>
-        <w:rPr>
-          <w:lang w:val="en-US"/>
-        </w:rPr>
-        <w:t xml:space="preserve"> time </w:t>
-      </w:r>
-      <w:proofErr w:type="gramStart"/>
-      <w:r>
-        <w:rPr>
-          <w:lang w:val="en-US"/>
-        </w:rPr>
-        <w:t>consuming</w:t>
-      </w:r>
-      <w:proofErr w:type="gramEnd"/>
-      <w:r>
-        <w:rPr>
-          <w:lang w:val="en-US"/>
-        </w:rPr>
-        <w:t xml:space="preserve"> so they are performed in a background thread. </w:t>
+        <w:t xml:space="preserve">. These can all be time consuming so they are performed in a background thread. </w:t>
       </w:r>
       <w:r>
         <w:rPr>
@@ -18228,12 +16816,11 @@
           <w:lang w:val="en-US"/>
         </w:rPr>
       </w:pPr>
-      <w:bookmarkStart w:id="47" w:name="_Toc209279837"/>
+      <w:bookmarkStart w:id="44" w:name="_Toc209279837"/>
       <w:r>
         <w:rPr>
           <w:noProof/>
         </w:rPr>
-        <w:lastRenderedPageBreak/>
         <w:drawing>
           <wp:inline distT="0" distB="0" distL="0" distR="0" wp14:anchorId="1BE2EE12" wp14:editId="7701B302">
             <wp:extent cx="152400" cy="152400"/>
@@ -18295,100 +16882,45 @@
         </w:rPr>
         <w:t>Explorer</w:t>
       </w:r>
-      <w:bookmarkEnd w:id="47"/>
-    </w:p>
-    <w:p>
-      <w:pPr>
-        <w:rPr>
-          <w:lang w:val="en-US"/>
-        </w:rPr>
-      </w:pPr>
-      <w:r>
-        <w:rPr>
-          <w:lang w:val="en-US"/>
-        </w:rPr>
-        <w:t xml:space="preserve">This obviously only works for analysis collections that have records. It makes no sense for buffers or geometry collections. The explorer will use lazy </w:t>
-      </w:r>
-      <w:proofErr w:type="gramStart"/>
-      <w:r>
-        <w:rPr>
-          <w:lang w:val="en-US"/>
-        </w:rPr>
-        <w:t>evaluation</w:t>
-      </w:r>
-      <w:proofErr w:type="gramEnd"/>
-      <w:r>
-        <w:rPr>
-          <w:lang w:val="en-US"/>
-        </w:rPr>
-        <w:t xml:space="preserve"> when possible, this means that the first couple of records should appear </w:t>
-      </w:r>
-      <w:proofErr w:type="gramStart"/>
-      <w:r>
-        <w:rPr>
-          <w:lang w:val="en-US"/>
-        </w:rPr>
-        <w:t>pretty quick</w:t>
-      </w:r>
-      <w:proofErr w:type="gramEnd"/>
-      <w:r>
-        <w:rPr>
-          <w:lang w:val="en-US"/>
-        </w:rPr>
-        <w:t xml:space="preserve">. When you scroll down the analysis collection is evaluated further to yield the </w:t>
-      </w:r>
-      <w:proofErr w:type="gramStart"/>
-      <w:r>
-        <w:rPr>
-          <w:lang w:val="en-US"/>
-        </w:rPr>
-        <w:t>follow</w:t>
-      </w:r>
-      <w:proofErr w:type="gramEnd"/>
-      <w:r>
-        <w:rPr>
-          <w:lang w:val="en-US"/>
-        </w:rPr>
-        <w:t xml:space="preserve"> results.</w:t>
-      </w:r>
-    </w:p>
-    <w:p>
-      <w:pPr>
-        <w:rPr>
-          <w:lang w:val="en-US"/>
-        </w:rPr>
-      </w:pPr>
-      <w:r>
-        <w:rPr>
-          <w:lang w:val="en-US"/>
-        </w:rPr>
-        <w:t xml:space="preserve">Note that the first time the explorer is used there is a significant delay </w:t>
-      </w:r>
-      <w:proofErr w:type="gramStart"/>
-      <w:r>
-        <w:rPr>
-          <w:lang w:val="en-US"/>
-        </w:rPr>
-        <w:t>to start</w:t>
-      </w:r>
-      <w:proofErr w:type="gramEnd"/>
-      <w:r>
-        <w:rPr>
-          <w:lang w:val="en-US"/>
-        </w:rPr>
-        <w:t xml:space="preserve"> the explorer. So be patient…</w:t>
-      </w:r>
-    </w:p>
-    <w:p>
-      <w:pPr>
-        <w:rPr>
-          <w:lang w:val="en-US"/>
-        </w:rPr>
-      </w:pPr>
-      <w:r>
-        <w:rPr>
-          <w:lang w:val="en-US"/>
-        </w:rPr>
+      <w:bookmarkEnd w:id="44"/>
+    </w:p>
+    <w:p>
+      <w:pPr>
+        <w:rPr>
+          <w:lang w:val="en-US"/>
+        </w:rPr>
+      </w:pPr>
+      <w:r>
+        <w:rPr>
+          <w:lang w:val="en-US"/>
+        </w:rPr>
+        <w:t>This obviously only works for analysis collections that have records. It makes no sense for buffers or geometry collections. The explorer will use lazy evaluation when possible, this means that the first couple of records should appear pretty quick. When you scroll down the analysis collection is evaluated further to yield the follow results.</w:t>
+      </w:r>
+    </w:p>
+    <w:p>
+      <w:pPr>
+        <w:rPr>
+          <w:lang w:val="en-US"/>
+        </w:rPr>
+      </w:pPr>
+      <w:r>
+        <w:rPr>
+          <w:lang w:val="en-US"/>
+        </w:rPr>
+        <w:t>Note that the first time the explorer is used there is a significant delay to start the explorer. So be patient…</w:t>
+      </w:r>
+    </w:p>
+    <w:p>
+      <w:pPr>
+        <w:rPr>
+          <w:lang w:val="en-US"/>
+        </w:rPr>
+      </w:pPr>
+      <w:r>
+        <w:rPr>
+          <w:lang w:val="en-US"/>
+        </w:rPr>
+        <w:lastRenderedPageBreak/>
         <w:t xml:space="preserve">Also note that the explorer is *not* the explorer from the application but a local explorer in the workspace framework. The reason for that is a bit nasty, but in practice the application explorer </w:t>
       </w:r>
       <w:r>
@@ -18401,21 +16933,7 @@
         <w:rPr>
           <w:lang w:val="en-US"/>
         </w:rPr>
-        <w:t xml:space="preserve"> extended with customer and </w:t>
-      </w:r>
-      <w:proofErr w:type="gramStart"/>
-      <w:r>
-        <w:rPr>
-          <w:lang w:val="en-US"/>
-        </w:rPr>
-        <w:t>3th</w:t>
-      </w:r>
-      <w:proofErr w:type="gramEnd"/>
-      <w:r>
-        <w:rPr>
-          <w:lang w:val="en-US"/>
-        </w:rPr>
-        <w:t xml:space="preserve"> party components that slow down large exports to the explorer or even crash the explorer. We have discovered this in several configurations so the analysis framework uses a clean local explorer to make sure the explorer will work as expected.</w:t>
+        <w:t xml:space="preserve"> extended with customer and 3th party components that slow down large exports to the explorer or even crash the explorer. We have discovered this in several configurations so the analysis framework uses a clean local explorer to make sure the explorer will work as expected.</w:t>
       </w:r>
     </w:p>
     <w:p>
@@ -18425,7 +16943,7 @@
           <w:lang w:val="en-US"/>
         </w:rPr>
       </w:pPr>
-      <w:bookmarkStart w:id="48" w:name="_Toc209279838"/>
+      <w:bookmarkStart w:id="45" w:name="_Toc209279838"/>
       <w:r>
         <w:rPr>
           <w:noProof/>
@@ -18488,7 +17006,7 @@
         </w:rPr>
         <w:t>Goto</w:t>
       </w:r>
-      <w:bookmarkEnd w:id="48"/>
+      <w:bookmarkEnd w:id="45"/>
     </w:p>
     <w:p>
       <w:pPr>
@@ -18530,41 +17048,13 @@
         <w:rPr>
           <w:lang w:val="en-US"/>
         </w:rPr>
-        <w:t xml:space="preserve">Note that for this function the entire analysis collection </w:t>
-      </w:r>
-      <w:proofErr w:type="gramStart"/>
-      <w:r>
-        <w:rPr>
-          <w:lang w:val="en-US"/>
-        </w:rPr>
-        <w:t>has to</w:t>
-      </w:r>
-      <w:proofErr w:type="gramEnd"/>
-      <w:r>
-        <w:rPr>
-          <w:lang w:val="en-US"/>
-        </w:rPr>
-        <w:t xml:space="preserve"> be scanned to construct the bounds.</w:t>
-      </w:r>
-      <w:r>
-        <w:rPr>
-          <w:lang w:val="en-US"/>
-        </w:rPr>
-        <w:t xml:space="preserve"> </w:t>
-      </w:r>
-      <w:proofErr w:type="gramStart"/>
-      <w:r>
-        <w:rPr>
-          <w:lang w:val="en-US"/>
-        </w:rPr>
-        <w:t>So</w:t>
-      </w:r>
-      <w:proofErr w:type="gramEnd"/>
-      <w:r>
-        <w:rPr>
-          <w:lang w:val="en-US"/>
-        </w:rPr>
-        <w:t xml:space="preserve"> this function will take as long as a full export of the collection…</w:t>
+        <w:t>Note that for this function the entire analysis collection has to be scanned to construct the bounds.</w:t>
+      </w:r>
+      <w:r>
+        <w:rPr>
+          <w:lang w:val="en-US"/>
+        </w:rPr>
+        <w:t xml:space="preserve"> So this function will take as long as a full export of the collection…</w:t>
       </w:r>
     </w:p>
     <w:p>
@@ -18574,14 +17064,14 @@
           <w:lang w:val="en-US"/>
         </w:rPr>
       </w:pPr>
-      <w:bookmarkStart w:id="49" w:name="_Toc209279839"/>
+      <w:bookmarkStart w:id="46" w:name="_Toc209279839"/>
       <w:r>
         <w:rPr>
           <w:lang w:val="en-US"/>
         </w:rPr>
         <w:t>Goto 1</w:t>
       </w:r>
-      <w:bookmarkEnd w:id="49"/>
+      <w:bookmarkEnd w:id="46"/>
     </w:p>
     <w:p>
       <w:pPr>
@@ -18603,7 +17093,7 @@
           <w:lang w:val="en-US"/>
         </w:rPr>
       </w:pPr>
-      <w:bookmarkStart w:id="50" w:name="_Toc209279840"/>
+      <w:bookmarkStart w:id="47" w:name="_Toc209279840"/>
       <w:r>
         <w:rPr>
           <w:noProof/>
@@ -18676,7 +17166,7 @@
         </w:rPr>
         <w:t>ap</w:t>
       </w:r>
-      <w:bookmarkEnd w:id="50"/>
+      <w:bookmarkEnd w:id="47"/>
     </w:p>
     <w:p>
       <w:pPr>
@@ -18868,7 +17358,7 @@
           <w:lang w:val="en-US"/>
         </w:rPr>
       </w:pPr>
-      <w:bookmarkStart w:id="51" w:name="_Toc209279841"/>
+      <w:bookmarkStart w:id="48" w:name="_Toc209279841"/>
       <w:r>
         <w:rPr>
           <w:noProof/>
@@ -19007,47 +17497,19 @@
         </w:rPr>
         <w:t>Access</w:t>
       </w:r>
-      <w:bookmarkEnd w:id="51"/>
-    </w:p>
-    <w:p>
-      <w:pPr>
-        <w:rPr>
-          <w:lang w:val="en-US"/>
-        </w:rPr>
-      </w:pPr>
-      <w:r>
-        <w:rPr>
-          <w:lang w:val="en-US"/>
-        </w:rPr>
-        <w:t xml:space="preserve">This will export the collections to Excel or Access. The function is </w:t>
-      </w:r>
-      <w:proofErr w:type="gramStart"/>
-      <w:r>
-        <w:rPr>
-          <w:lang w:val="en-US"/>
-        </w:rPr>
-        <w:t>similar to</w:t>
-      </w:r>
-      <w:proofErr w:type="gramEnd"/>
-      <w:r>
-        <w:rPr>
-          <w:lang w:val="en-US"/>
-        </w:rPr>
-        <w:t xml:space="preserve"> exporting to the Explorer and then </w:t>
-      </w:r>
-      <w:proofErr w:type="gramStart"/>
-      <w:r>
-        <w:rPr>
-          <w:lang w:val="en-US"/>
-        </w:rPr>
-        <w:t>export</w:t>
-      </w:r>
-      <w:proofErr w:type="gramEnd"/>
-      <w:r>
-        <w:rPr>
-          <w:lang w:val="en-US"/>
-        </w:rPr>
-        <w:t xml:space="preserve"> it to Excel or Access.</w:t>
+      <w:bookmarkEnd w:id="48"/>
+    </w:p>
+    <w:p>
+      <w:pPr>
+        <w:rPr>
+          <w:lang w:val="en-US"/>
+        </w:rPr>
+      </w:pPr>
+      <w:r>
+        <w:rPr>
+          <w:lang w:val="en-US"/>
+        </w:rPr>
+        <w:t>This will export the collections to Excel or Access. The function is similar to exporting to the Explorer and then export it to Excel or Access.</w:t>
       </w:r>
     </w:p>
     <w:p>
@@ -19084,7 +17546,7 @@
           <w:lang w:val="en-US"/>
         </w:rPr>
       </w:pPr>
-      <w:bookmarkStart w:id="52" w:name="_Toc209279842"/>
+      <w:bookmarkStart w:id="49" w:name="_Toc209279842"/>
       <w:r>
         <w:rPr>
           <w:lang w:val="en-US"/>
@@ -19092,56 +17554,26 @@
         <w:lastRenderedPageBreak/>
         <w:t>Example</w:t>
       </w:r>
-      <w:bookmarkEnd w:id="52"/>
-    </w:p>
-    <w:p>
-      <w:pPr>
-        <w:rPr>
-          <w:lang w:val="en-US"/>
-        </w:rPr>
-      </w:pPr>
-    </w:p>
-    <w:p>
-      <w:pPr>
-        <w:rPr>
-          <w:lang w:val="en-US"/>
-        </w:rPr>
-      </w:pPr>
-      <w:r>
-        <w:rPr>
-          <w:lang w:val="en-US"/>
-        </w:rPr>
-        <w:t xml:space="preserve">How </w:t>
-      </w:r>
-      <w:proofErr w:type="gramStart"/>
-      <w:r>
-        <w:rPr>
-          <w:lang w:val="en-US"/>
-        </w:rPr>
-        <w:t>to</w:t>
-      </w:r>
-      <w:proofErr w:type="gramEnd"/>
-      <w:r>
-        <w:rPr>
-          <w:lang w:val="en-US"/>
-        </w:rPr>
-        <w:t xml:space="preserve"> find the </w:t>
-      </w:r>
-      <w:proofErr w:type="spellStart"/>
-      <w:proofErr w:type="gramStart"/>
-      <w:r>
-        <w:rPr>
-          <w:lang w:val="en-US"/>
-        </w:rPr>
-        <w:t>tenniscourts</w:t>
-      </w:r>
-      <w:proofErr w:type="spellEnd"/>
-      <w:proofErr w:type="gramEnd"/>
-      <w:r>
-        <w:rPr>
-          <w:lang w:val="en-US"/>
-        </w:rPr>
-        <w:t xml:space="preserve"> that are inside a park?</w:t>
+      <w:bookmarkEnd w:id="49"/>
+    </w:p>
+    <w:p>
+      <w:pPr>
+        <w:rPr>
+          <w:lang w:val="en-US"/>
+        </w:rPr>
+      </w:pPr>
+    </w:p>
+    <w:p>
+      <w:pPr>
+        <w:rPr>
+          <w:lang w:val="en-US"/>
+        </w:rPr>
+      </w:pPr>
+      <w:r>
+        <w:rPr>
+          <w:lang w:val="en-US"/>
+        </w:rPr>
+        <w:t>How to find the tenniscourts that are inside a park?</w:t>
       </w:r>
     </w:p>
     <w:p>
@@ -19405,21 +17837,7 @@
         <w:rPr>
           <w:lang w:val="en-US"/>
         </w:rPr>
-        <w:t xml:space="preserve">Click Add </w:t>
-      </w:r>
-      <w:proofErr w:type="gramStart"/>
-      <w:r>
-        <w:rPr>
-          <w:lang w:val="en-US"/>
-        </w:rPr>
-        <w:t>To</w:t>
-      </w:r>
-      <w:proofErr w:type="gramEnd"/>
-      <w:r>
-        <w:rPr>
-          <w:lang w:val="en-US"/>
-        </w:rPr>
-        <w:t xml:space="preserve"> List</w:t>
+        <w:t>Click Add To List</w:t>
       </w:r>
     </w:p>
     <w:p>
@@ -19581,35 +17999,7 @@
         <w:rPr>
           <w:lang w:val="en-US"/>
         </w:rPr>
-        <w:t xml:space="preserve"> be a geometry collection or an </w:t>
-      </w:r>
-      <w:proofErr w:type="spellStart"/>
-      <w:r>
-        <w:rPr>
-          <w:lang w:val="en-US"/>
-        </w:rPr>
-        <w:t>areal</w:t>
-      </w:r>
-      <w:proofErr w:type="spellEnd"/>
-      <w:r>
-        <w:rPr>
-          <w:lang w:val="en-US"/>
-        </w:rPr>
-        <w:t xml:space="preserve"> collection. </w:t>
-      </w:r>
-      <w:proofErr w:type="gramStart"/>
-      <w:r>
-        <w:rPr>
-          <w:lang w:val="en-US"/>
-        </w:rPr>
-        <w:t>At the moment</w:t>
-      </w:r>
-      <w:proofErr w:type="gramEnd"/>
-      <w:r>
-        <w:rPr>
-          <w:lang w:val="en-US"/>
-        </w:rPr>
-        <w:t xml:space="preserve"> both are now record collection</w:t>
+        <w:t xml:space="preserve"> be a geometry collection or an areal collection. At the moment both are now record collection</w:t>
       </w:r>
       <w:r>
         <w:rPr>
@@ -19621,35 +18011,7 @@
         <w:rPr>
           <w:lang w:val="en-US"/>
         </w:rPr>
-        <w:t xml:space="preserve">. Because we are looking </w:t>
-      </w:r>
-      <w:proofErr w:type="gramStart"/>
-      <w:r>
-        <w:rPr>
-          <w:lang w:val="en-US"/>
-        </w:rPr>
-        <w:t>in the area of</w:t>
-      </w:r>
-      <w:proofErr w:type="gramEnd"/>
-      <w:r>
-        <w:rPr>
-          <w:lang w:val="en-US"/>
-        </w:rPr>
-        <w:t xml:space="preserve"> the park, we </w:t>
-      </w:r>
-      <w:proofErr w:type="gramStart"/>
-      <w:r>
-        <w:rPr>
-          <w:lang w:val="en-US"/>
-        </w:rPr>
-        <w:t>have to</w:t>
-      </w:r>
-      <w:proofErr w:type="gramEnd"/>
-      <w:r>
-        <w:rPr>
-          <w:lang w:val="en-US"/>
-        </w:rPr>
-        <w:t xml:space="preserve"> convert the Park to a geometry collection.</w:t>
+        <w:t>. Because we are looking in the area of the park, we have to convert the Park to a geometry collection.</w:t>
       </w:r>
     </w:p>
     <w:p>
@@ -20145,21 +18507,7 @@
           <w:lang w:val="en-US"/>
         </w:rPr>
         <w:lastRenderedPageBreak/>
-        <w:t>If you check the box at “</w:t>
-      </w:r>
-      <w:proofErr w:type="spellStart"/>
-      <w:r>
-        <w:rPr>
-          <w:lang w:val="en-US"/>
-        </w:rPr>
-        <w:t>Hlt</w:t>
-      </w:r>
-      <w:proofErr w:type="spellEnd"/>
-      <w:r>
-        <w:rPr>
-          <w:lang w:val="en-US"/>
-        </w:rPr>
-        <w:t>?” and refresh the map, then the courts will be shown in red.</w:t>
+        <w:t>If you check the box at “Hlt?” and refresh the map, then the courts will be shown in red.</w:t>
       </w:r>
       <w:r>
         <w:rPr>
@@ -20241,7 +18589,7 @@
           <w:lang w:val="en-US"/>
         </w:rPr>
       </w:pPr>
-      <w:bookmarkStart w:id="53" w:name="_Toc209279843"/>
+      <w:bookmarkStart w:id="50" w:name="_Toc209279843"/>
       <w:r>
         <w:rPr>
           <w:noProof/>
@@ -20302,7 +18650,7 @@
         </w:rPr>
         <w:t xml:space="preserve"> Export to Shapefile</w:t>
       </w:r>
-      <w:bookmarkEnd w:id="53"/>
+      <w:bookmarkEnd w:id="50"/>
     </w:p>
     <w:p>
       <w:pPr>
@@ -20385,6 +18733,7 @@
       </w:pPr>
       <w:r>
         <w:rPr>
+          <w:noProof/>
           <w:lang w:val="en-US"/>
         </w:rPr>
         <w:drawing>
@@ -20434,19 +18783,7 @@
         <w:rPr>
           <w:lang w:val="en-US"/>
         </w:rPr>
-        <w:t xml:space="preserve">That will show the attributes </w:t>
-      </w:r>
-      <w:r>
-        <w:rPr>
-          <w:lang w:val="en-US"/>
-        </w:rPr>
-        <w:t>of the collection</w:t>
-      </w:r>
-      <w:r>
-        <w:rPr>
-          <w:lang w:val="en-US"/>
-        </w:rPr>
-        <w:t>. Next:</w:t>
+        <w:t>That will show the attributes of the collection. Next:</w:t>
       </w:r>
     </w:p>
     <w:p>
@@ -20464,21 +18801,7 @@
         <w:rPr>
           <w:lang w:val="en-US"/>
         </w:rPr>
-        <w:t xml:space="preserve">Select </w:t>
-      </w:r>
-      <w:proofErr w:type="gramStart"/>
-      <w:r>
-        <w:rPr>
-          <w:lang w:val="en-US"/>
-        </w:rPr>
-        <w:t>the geometry</w:t>
-      </w:r>
-      <w:proofErr w:type="gramEnd"/>
-      <w:r>
-        <w:rPr>
-          <w:lang w:val="en-US"/>
-        </w:rPr>
-        <w:t xml:space="preserve"> to export. Note that only one geometry can be included.</w:t>
+        <w:t>Select the geometry to export. Note that only one geometry can be included.</w:t>
       </w:r>
     </w:p>
     <w:p>
@@ -20514,13 +18837,7 @@
         <w:rPr>
           <w:lang w:val="en-US"/>
         </w:rPr>
-        <w:t xml:space="preserve">Enter </w:t>
-      </w:r>
-      <w:r>
-        <w:rPr>
-          <w:lang w:val="en-US"/>
-        </w:rPr>
-        <w:t xml:space="preserve">the filename using the </w:t>
+        <w:t xml:space="preserve">Enter the filename using the </w:t>
       </w:r>
       <w:r>
         <w:rPr>
@@ -20598,19 +18915,7 @@
         <w:rPr>
           <w:lang w:val="en-US"/>
         </w:rPr>
-        <w:t xml:space="preserve">Enter the scale to apply during import. Often Smallworld uses [mm] while the shapefile will use [m]. In that case use the scale of </w:t>
-      </w:r>
-      <w:r>
-        <w:rPr>
-          <w:lang w:val="en-US"/>
-        </w:rPr>
-        <w:t>0.00</w:t>
-      </w:r>
-      <w:r>
-        <w:rPr>
-          <w:lang w:val="en-US"/>
-        </w:rPr>
-        <w:t>1 to convert.</w:t>
+        <w:t>Enter the scale to apply during import. Often Smallworld uses [mm] while the shapefile will use [m]. In that case use the scale of 0.001 to convert.</w:t>
       </w:r>
     </w:p>
     <w:p>
@@ -20628,19 +18933,7 @@
         <w:rPr>
           <w:lang w:val="en-US"/>
         </w:rPr>
-        <w:t xml:space="preserve">Press OK to </w:t>
-      </w:r>
-      <w:r>
-        <w:rPr>
-          <w:lang w:val="en-US"/>
-        </w:rPr>
-        <w:t>export</w:t>
-      </w:r>
-      <w:r>
-        <w:rPr>
-          <w:lang w:val="en-US"/>
-        </w:rPr>
-        <w:t>.</w:t>
+        <w:t>Press OK to export.</w:t>
       </w:r>
     </w:p>
     <w:p>
@@ -20689,7 +18982,7 @@
           <w:lang w:val="en-US"/>
         </w:rPr>
       </w:pPr>
-      <w:bookmarkStart w:id="54" w:name="_Toc209279844"/>
+      <w:bookmarkStart w:id="51" w:name="_Toc209279844"/>
       <w:r>
         <w:rPr>
           <w:lang w:val="en-US"/>
@@ -20697,33 +18990,19 @@
         <w:lastRenderedPageBreak/>
         <w:t>Unit Test</w:t>
       </w:r>
-      <w:bookmarkEnd w:id="54"/>
-    </w:p>
-    <w:p>
-      <w:pPr>
-        <w:rPr>
-          <w:lang w:val="en-US"/>
-        </w:rPr>
-      </w:pPr>
-      <w:r>
-        <w:rPr>
-          <w:lang w:val="en-US"/>
-        </w:rPr>
-        <w:t xml:space="preserve">The delivery comes with several unit tests that run in the Cambridge environment. To run the unit </w:t>
-      </w:r>
-      <w:proofErr w:type="gramStart"/>
-      <w:r>
-        <w:rPr>
-          <w:lang w:val="en-US"/>
-        </w:rPr>
-        <w:t>tests</w:t>
-      </w:r>
-      <w:proofErr w:type="gramEnd"/>
-      <w:r>
-        <w:rPr>
-          <w:lang w:val="en-US"/>
-        </w:rPr>
-        <w:t xml:space="preserve"> do the following:</w:t>
+      <w:bookmarkEnd w:id="51"/>
+    </w:p>
+    <w:p>
+      <w:pPr>
+        <w:rPr>
+          <w:lang w:val="en-US"/>
+        </w:rPr>
+      </w:pPr>
+      <w:r>
+        <w:rPr>
+          <w:lang w:val="en-US"/>
+        </w:rPr>
+        <w:t>The delivery comes with several unit tests that run in the Cambridge environment. To run the unit tests do the following:</w:t>
       </w:r>
     </w:p>
     <w:p>
@@ -20741,35 +19020,7 @@
         <w:rPr>
           <w:lang w:val="en-US"/>
         </w:rPr>
-        <w:t xml:space="preserve">Add the </w:t>
-      </w:r>
-      <w:proofErr w:type="spellStart"/>
-      <w:r>
-        <w:rPr>
-          <w:lang w:val="en-US"/>
-        </w:rPr>
-        <w:t>munit</w:t>
-      </w:r>
-      <w:proofErr w:type="spellEnd"/>
-      <w:r>
-        <w:rPr>
-          <w:lang w:val="en-US"/>
-        </w:rPr>
-        <w:t xml:space="preserve"> product. The product is not included in this </w:t>
-      </w:r>
-      <w:proofErr w:type="gramStart"/>
-      <w:r>
-        <w:rPr>
-          <w:lang w:val="en-US"/>
-        </w:rPr>
-        <w:t>delivery,</w:t>
-      </w:r>
-      <w:proofErr w:type="gramEnd"/>
-      <w:r>
-        <w:rPr>
-          <w:lang w:val="en-US"/>
-        </w:rPr>
-        <w:t xml:space="preserve"> it should be available at your company if you are serious about development.</w:t>
+        <w:t>Add the munit product. The product is not included in this delivery, it should be available at your company if you are serious about development.</w:t>
       </w:r>
     </w:p>
     <w:p>
@@ -20789,14 +19040,12 @@
         </w:rPr>
         <w:t xml:space="preserve">Load the module </w:t>
       </w:r>
-      <w:proofErr w:type="spellStart"/>
       <w:r>
         <w:rPr>
           <w:lang w:val="en-US"/>
         </w:rPr>
         <w:t>analysis_workspace_test</w:t>
       </w:r>
-      <w:proofErr w:type="spellEnd"/>
     </w:p>
     <w:p>
       <w:pPr>
@@ -20815,22 +19064,12 @@
         </w:rPr>
         <w:t xml:space="preserve">Load the script </w:t>
       </w:r>
-      <w:proofErr w:type="spellStart"/>
-      <w:r>
-        <w:rPr>
-          <w:lang w:val="en-US"/>
-        </w:rPr>
-        <w:t>drafting_</w:t>
-      </w:r>
-      <w:proofErr w:type="gramStart"/>
-      <w:r>
-        <w:rPr>
-          <w:lang w:val="en-US"/>
-        </w:rPr>
-        <w:t>creation.magik</w:t>
-      </w:r>
-      <w:proofErr w:type="spellEnd"/>
-      <w:proofErr w:type="gramEnd"/>
+      <w:r>
+        <w:rPr>
+          <w:lang w:val="en-US"/>
+        </w:rPr>
+        <w:t>drafting_creation.magik</w:t>
+      </w:r>
       <w:r>
         <w:rPr>
           <w:lang w:val="en-US"/>
@@ -20855,27 +19094,11 @@
         </w:rPr>
         <w:t xml:space="preserve">On the prompt type: </w:t>
       </w:r>
-      <w:proofErr w:type="spellStart"/>
-      <w:r>
-        <w:rPr>
-          <w:lang w:val="en-US"/>
-        </w:rPr>
-        <w:t>simple_munit_</w:t>
-      </w:r>
-      <w:proofErr w:type="gramStart"/>
-      <w:r>
-        <w:rPr>
-          <w:lang w:val="en-US"/>
-        </w:rPr>
-        <w:t>gui.open</w:t>
-      </w:r>
-      <w:proofErr w:type="spellEnd"/>
-      <w:proofErr w:type="gramEnd"/>
-      <w:r>
-        <w:rPr>
-          <w:lang w:val="en-US"/>
-        </w:rPr>
-        <w:t>()</w:t>
+      <w:r>
+        <w:rPr>
+          <w:lang w:val="en-US"/>
+        </w:rPr>
+        <w:t>simple_munit_gui.open()</w:t>
       </w:r>
     </w:p>
     <w:p>
@@ -20893,21 +19116,7 @@
         <w:rPr>
           <w:lang w:val="en-US"/>
         </w:rPr>
-        <w:t xml:space="preserve">Select </w:t>
-      </w:r>
-      <w:proofErr w:type="spellStart"/>
-      <w:r>
-        <w:rPr>
-          <w:lang w:val="en-US"/>
-        </w:rPr>
-        <w:t>analysis_workspace</w:t>
-      </w:r>
-      <w:proofErr w:type="spellEnd"/>
-      <w:r>
-        <w:rPr>
-          <w:lang w:val="en-US"/>
-        </w:rPr>
-        <w:t xml:space="preserve"> and click on the green run button.</w:t>
+        <w:t>Select analysis_workspace and click on the green run button.</w:t>
       </w:r>
     </w:p>
     <w:p>
@@ -21005,154 +19214,154 @@
         <v:path o:extrusionok="f" gradientshapeok="t" o:connecttype="rect"/>
         <o:lock v:ext="edit" aspectratio="t"/>
       </v:shapetype>
-      <v:shape id="_x0000_i2634" type="#_x0000_t75" style="width:15.05pt;height:15.05pt;visibility:visible;mso-wrap-style:square" o:bullet="t">
+      <v:shape id="_x0000_i1092" type="#_x0000_t75" style="width:15.05pt;height:15.05pt;visibility:visible;mso-wrap-style:square" o:bullet="t">
         <v:imagedata r:id="rId1" o:title=""/>
       </v:shape>
     </w:pict>
   </w:numPicBullet>
   <w:numPicBullet w:numPicBulletId="1">
     <w:pict>
-      <v:shape id="_x0000_i2635" type="#_x0000_t75" style="width:15.05pt;height:15.05pt;visibility:visible;mso-wrap-style:square" o:bullet="t">
+      <v:shape id="_x0000_i1093" type="#_x0000_t75" style="width:15.05pt;height:15.05pt;visibility:visible;mso-wrap-style:square" o:bullet="t">
         <v:imagedata r:id="rId2" o:title=""/>
       </v:shape>
     </w:pict>
   </w:numPicBullet>
   <w:numPicBullet w:numPicBulletId="2">
     <w:pict>
-      <v:shape id="_x0000_i2636" type="#_x0000_t75" style="width:13.75pt;height:14.4pt;visibility:visible;mso-wrap-style:square" o:bullet="t">
+      <v:shape id="_x0000_i1094" type="#_x0000_t75" style="width:13.75pt;height:14.4pt;visibility:visible;mso-wrap-style:square" o:bullet="t">
         <v:imagedata r:id="rId3" o:title=""/>
       </v:shape>
     </w:pict>
   </w:numPicBullet>
   <w:numPicBullet w:numPicBulletId="3">
     <w:pict>
-      <v:shape id="_x0000_i2637" type="#_x0000_t75" style="width:15.65pt;height:13.75pt;visibility:visible;mso-wrap-style:square" o:bullet="t">
+      <v:shape id="_x0000_i1095" type="#_x0000_t75" style="width:15.65pt;height:13.75pt;visibility:visible;mso-wrap-style:square" o:bullet="t">
         <v:imagedata r:id="rId4" o:title=""/>
       </v:shape>
     </w:pict>
   </w:numPicBullet>
   <w:numPicBullet w:numPicBulletId="4">
     <w:pict>
-      <v:shape id="_x0000_i2638" type="#_x0000_t75" style="width:14.4pt;height:13.75pt;visibility:visible;mso-wrap-style:square" o:bullet="t">
+      <v:shape id="_x0000_i1096" type="#_x0000_t75" style="width:14.4pt;height:13.75pt;visibility:visible;mso-wrap-style:square" o:bullet="t">
         <v:imagedata r:id="rId5" o:title=""/>
       </v:shape>
     </w:pict>
   </w:numPicBullet>
   <w:numPicBullet w:numPicBulletId="5">
     <w:pict>
-      <v:shape id="_x0000_i2639" type="#_x0000_t75" style="width:11.9pt;height:11.9pt;visibility:visible;mso-wrap-style:square" o:bullet="t">
+      <v:shape id="_x0000_i1097" type="#_x0000_t75" style="width:11.9pt;height:11.9pt;visibility:visible;mso-wrap-style:square" o:bullet="t">
         <v:imagedata r:id="rId6" o:title=""/>
       </v:shape>
     </w:pict>
   </w:numPicBullet>
   <w:numPicBullet w:numPicBulletId="6">
     <w:pict>
-      <v:shape id="_x0000_i2640" type="#_x0000_t75" style="width:11.9pt;height:11.25pt;visibility:visible;mso-wrap-style:square" o:bullet="t">
+      <v:shape id="_x0000_i1098" type="#_x0000_t75" style="width:11.9pt;height:11.25pt;visibility:visible;mso-wrap-style:square" o:bullet="t">
         <v:imagedata r:id="rId7" o:title=""/>
       </v:shape>
     </w:pict>
   </w:numPicBullet>
   <w:numPicBullet w:numPicBulletId="7">
     <w:pict>
-      <v:shape id="_x0000_i2641" type="#_x0000_t75" style="width:13.75pt;height:11.9pt;visibility:visible;mso-wrap-style:square" o:bullet="t">
+      <v:shape id="_x0000_i1099" type="#_x0000_t75" style="width:13.75pt;height:11.9pt;visibility:visible;mso-wrap-style:square" o:bullet="t">
         <v:imagedata r:id="rId8" o:title=""/>
       </v:shape>
     </w:pict>
   </w:numPicBullet>
   <w:numPicBullet w:numPicBulletId="8">
     <w:pict>
-      <v:shape id="_x0000_i2642" type="#_x0000_t75" style="width:11.9pt;height:11.9pt;visibility:visible;mso-wrap-style:square" o:bullet="t">
+      <v:shape id="_x0000_i1100" type="#_x0000_t75" style="width:11.9pt;height:11.9pt;visibility:visible;mso-wrap-style:square" o:bullet="t">
         <v:imagedata r:id="rId9" o:title=""/>
       </v:shape>
     </w:pict>
   </w:numPicBullet>
   <w:numPicBullet w:numPicBulletId="9">
     <w:pict>
-      <v:shape id="_x0000_i2643" type="#_x0000_t75" style="width:13.75pt;height:11.25pt;visibility:visible;mso-wrap-style:square" o:bullet="t">
+      <v:shape id="_x0000_i1101" type="#_x0000_t75" style="width:13.75pt;height:11.25pt;visibility:visible;mso-wrap-style:square" o:bullet="t">
         <v:imagedata r:id="rId10" o:title=""/>
       </v:shape>
     </w:pict>
   </w:numPicBullet>
   <w:numPicBullet w:numPicBulletId="10">
     <w:pict>
-      <v:shape id="_x0000_i2644" type="#_x0000_t75" style="width:15.05pt;height:11.25pt;visibility:visible;mso-wrap-style:square" o:bullet="t">
+      <v:shape id="_x0000_i1102" type="#_x0000_t75" style="width:15.05pt;height:11.25pt;visibility:visible;mso-wrap-style:square" o:bullet="t">
         <v:imagedata r:id="rId11" o:title=""/>
       </v:shape>
     </w:pict>
   </w:numPicBullet>
   <w:numPicBullet w:numPicBulletId="11">
     <w:pict>
-      <v:shape id="_x0000_i2645" type="#_x0000_t75" style="width:11.25pt;height:10pt;visibility:visible;mso-wrap-style:square" o:bullet="t">
+      <v:shape id="_x0000_i1103" type="#_x0000_t75" style="width:11.25pt;height:10pt;visibility:visible;mso-wrap-style:square" o:bullet="t">
         <v:imagedata r:id="rId12" o:title=""/>
       </v:shape>
     </w:pict>
   </w:numPicBullet>
   <w:numPicBullet w:numPicBulletId="12">
     <w:pict>
-      <v:shape id="_x0000_i2646" type="#_x0000_t75" style="width:12.5pt;height:10.65pt;visibility:visible;mso-wrap-style:square" o:bullet="t">
+      <v:shape id="_x0000_i1104" type="#_x0000_t75" style="width:12.5pt;height:10.65pt;visibility:visible;mso-wrap-style:square" o:bullet="t">
         <v:imagedata r:id="rId13" o:title=""/>
       </v:shape>
     </w:pict>
   </w:numPicBullet>
   <w:numPicBullet w:numPicBulletId="13">
     <w:pict>
-      <v:shape id="_x0000_i2647" type="#_x0000_t75" style="width:11.9pt;height:11.9pt;visibility:visible;mso-wrap-style:square" o:bullet="t">
+      <v:shape id="_x0000_i1105" type="#_x0000_t75" style="width:11.9pt;height:11.9pt;visibility:visible;mso-wrap-style:square" o:bullet="t">
         <v:imagedata r:id="rId14" o:title=""/>
       </v:shape>
     </w:pict>
   </w:numPicBullet>
   <w:numPicBullet w:numPicBulletId="14">
     <w:pict>
-      <v:shape id="_x0000_i2648" type="#_x0000_t75" style="width:10pt;height:11.25pt;visibility:visible;mso-wrap-style:square" o:bullet="t">
+      <v:shape id="_x0000_i1106" type="#_x0000_t75" style="width:10pt;height:11.25pt;visibility:visible;mso-wrap-style:square" o:bullet="t">
         <v:imagedata r:id="rId15" o:title=""/>
       </v:shape>
     </w:pict>
   </w:numPicBullet>
   <w:numPicBullet w:numPicBulletId="15">
     <w:pict>
-      <v:shape id="_x0000_i2649" type="#_x0000_t75" style="width:10pt;height:11.25pt;visibility:visible;mso-wrap-style:square" o:bullet="t">
+      <v:shape id="_x0000_i1107" type="#_x0000_t75" style="width:10pt;height:11.25pt;visibility:visible;mso-wrap-style:square" o:bullet="t">
         <v:imagedata r:id="rId16" o:title=""/>
       </v:shape>
     </w:pict>
   </w:numPicBullet>
   <w:numPicBullet w:numPicBulletId="16">
     <w:pict>
-      <v:shape id="_x0000_i2650" type="#_x0000_t75" style="width:18.15pt;height:18.15pt;visibility:visible;mso-wrap-style:square" o:bullet="t">
+      <v:shape id="_x0000_i1108" type="#_x0000_t75" style="width:18.15pt;height:18.15pt;visibility:visible;mso-wrap-style:square" o:bullet="t">
         <v:imagedata r:id="rId17" o:title=""/>
       </v:shape>
     </w:pict>
   </w:numPicBullet>
   <w:numPicBullet w:numPicBulletId="17">
     <w:pict>
-      <v:shape id="_x0000_i2651" type="#_x0000_t75" style="width:18.15pt;height:18.15pt;visibility:visible;mso-wrap-style:square" o:bullet="t">
+      <v:shape id="_x0000_i1109" type="#_x0000_t75" style="width:18.15pt;height:18.15pt;visibility:visible;mso-wrap-style:square" o:bullet="t">
         <v:imagedata r:id="rId18" o:title=""/>
       </v:shape>
     </w:pict>
   </w:numPicBullet>
   <w:numPicBullet w:numPicBulletId="18">
     <w:pict>
-      <v:shape id="_x0000_i2652" type="#_x0000_t75" style="width:18.15pt;height:18.15pt;visibility:visible;mso-wrap-style:square" o:bullet="t">
+      <v:shape id="_x0000_i1110" type="#_x0000_t75" style="width:18.15pt;height:18.15pt;visibility:visible;mso-wrap-style:square" o:bullet="t">
         <v:imagedata r:id="rId19" o:title=""/>
       </v:shape>
     </w:pict>
   </w:numPicBullet>
   <w:numPicBullet w:numPicBulletId="19">
     <w:pict>
-      <v:shape id="_x0000_i2653" type="#_x0000_t75" style="width:18.15pt;height:18.15pt;visibility:visible;mso-wrap-style:square" o:bullet="t">
+      <v:shape id="_x0000_i1111" type="#_x0000_t75" style="width:18.15pt;height:18.15pt;visibility:visible;mso-wrap-style:square" o:bullet="t">
         <v:imagedata r:id="rId20" o:title=""/>
       </v:shape>
     </w:pict>
   </w:numPicBullet>
   <w:numPicBullet w:numPicBulletId="20">
     <w:pict>
-      <v:shape id="_x0000_i2654" type="#_x0000_t75" style="width:11.9pt;height:11.9pt;visibility:visible;mso-wrap-style:square" o:bullet="t">
+      <v:shape id="_x0000_i1112" type="#_x0000_t75" style="width:11.9pt;height:11.9pt;visibility:visible;mso-wrap-style:square" o:bullet="t">
         <v:imagedata r:id="rId21" o:title=""/>
       </v:shape>
     </w:pict>
   </w:numPicBullet>
   <w:numPicBullet w:numPicBulletId="21">
     <w:pict>
-      <v:shape id="_x0000_i2655" type="#_x0000_t75" style="width:11.9pt;height:11.9pt;visibility:visible;mso-wrap-style:square" o:bullet="t">
+      <v:shape id="_x0000_i1113" type="#_x0000_t75" style="width:11.9pt;height:11.9pt;visibility:visible;mso-wrap-style:square" o:bullet="t">
         <v:imagedata r:id="rId22" o:title=""/>
       </v:shape>
     </w:pict>

</xml_diff>

<commit_message>
add fix for explorer bugs when a dataset is removed
which happes every time you create and close a new workspace
</commit_message>
<xml_diff>
--- a/Manual.docx
+++ b/Manual.docx
@@ -19176,10 +19176,30 @@
     </w:p>
     <w:p>
       <w:pPr>
-        <w:rPr>
-          <w:lang w:val="en-US"/>
-        </w:rPr>
-      </w:pPr>
+        <w:pStyle w:val="Kop1"/>
+        <w:rPr>
+          <w:lang w:val="en-US"/>
+        </w:rPr>
+      </w:pPr>
+      <w:r>
+        <w:rPr>
+          <w:lang w:val="en-US"/>
+        </w:rPr>
+        <w:t>Fixes</w:t>
+      </w:r>
+    </w:p>
+    <w:p>
+      <w:pPr>
+        <w:rPr>
+          <w:lang w:val="en-US"/>
+        </w:rPr>
+      </w:pPr>
+      <w:r>
+        <w:rPr>
+          <w:lang w:val="en-US"/>
+        </w:rPr>
+        <w:t>The Smallworld explorer might start throwing errors if you view materialized collections in the explorer and then close the wqorkspace. The explorer keeps handles to the removed dataset and throws errors. A fix for that is available in the /fixes directory.</w:t>
+      </w:r>
     </w:p>
     <w:sectPr>
       <w:pgSz w:w="11906" w:h="16838"/>

</xml_diff>